<commit_message>
add fact about method hiding vs overriding
</commit_message>
<xml_diff>
--- a/Java-factoids.docx
+++ b/Java-factoids.docx
@@ -781,6 +781,500 @@
         <w:t>’</w:t>
       </w:r>
       <w:r>
+        <w:t xml:space="preserve">. </w:t>
+      </w:r>
+    </w:p>
+    <w:p/>
+    <w:p>
+      <w:pPr>
+        <w:pStyle w:val="Paragraphedeliste"/>
+        <w:numPr>
+          <w:ilvl w:val="0"/>
+          <w:numId w:val="2"/>
+        </w:numPr>
+      </w:pPr>
+      <w:proofErr w:type="spellStart"/>
+      <w:r>
+        <w:t>Private</w:t>
+      </w:r>
+      <w:proofErr w:type="spellEnd"/>
+      <w:r>
+        <w:t xml:space="preserve"> and </w:t>
+      </w:r>
+      <w:proofErr w:type="spellStart"/>
+      <w:r>
+        <w:t>static</w:t>
+      </w:r>
+      <w:proofErr w:type="spellEnd"/>
+      <w:r>
+        <w:t xml:space="preserve"> </w:t>
+      </w:r>
+      <w:proofErr w:type="spellStart"/>
+      <w:r>
+        <w:t>method</w:t>
+      </w:r>
+      <w:proofErr w:type="spellEnd"/>
+      <w:r>
+        <w:t xml:space="preserve"> </w:t>
+      </w:r>
+      <w:proofErr w:type="spellStart"/>
+      <w:r>
+        <w:t>overriding</w:t>
+      </w:r>
+      <w:proofErr w:type="spellEnd"/>
+    </w:p>
+    <w:p>
+      <w:proofErr w:type="spellStart"/>
+      <w:r>
+        <w:t>We</w:t>
+      </w:r>
+      <w:proofErr w:type="spellEnd"/>
+      <w:r>
+        <w:t xml:space="preserve"> </w:t>
+      </w:r>
+      <w:proofErr w:type="spellStart"/>
+      <w:r>
+        <w:t>cannot</w:t>
+      </w:r>
+      <w:proofErr w:type="spellEnd"/>
+      <w:r>
+        <w:t xml:space="preserve"> </w:t>
+      </w:r>
+      <w:proofErr w:type="spellStart"/>
+      <w:r>
+        <w:t>override</w:t>
+      </w:r>
+      <w:proofErr w:type="spellEnd"/>
+      <w:r>
+        <w:t xml:space="preserve"> a </w:t>
+      </w:r>
+      <w:proofErr w:type="spellStart"/>
+      <w:r>
+        <w:t>static</w:t>
+      </w:r>
+      <w:proofErr w:type="spellEnd"/>
+      <w:r>
+        <w:t xml:space="preserve"> </w:t>
+      </w:r>
+      <w:proofErr w:type="spellStart"/>
+      <w:r>
+        <w:t>method</w:t>
+      </w:r>
+      <w:proofErr w:type="spellEnd"/>
+      <w:r>
+        <w:t xml:space="preserve"> </w:t>
+      </w:r>
+      <w:proofErr w:type="spellStart"/>
+      <w:r>
+        <w:t>because</w:t>
+      </w:r>
+      <w:proofErr w:type="spellEnd"/>
+      <w:r>
+        <w:t xml:space="preserve"> </w:t>
+      </w:r>
+      <w:proofErr w:type="spellStart"/>
+      <w:r>
+        <w:t>static</w:t>
+      </w:r>
+      <w:proofErr w:type="spellEnd"/>
+      <w:r>
+        <w:t xml:space="preserve"> </w:t>
+      </w:r>
+      <w:proofErr w:type="spellStart"/>
+      <w:r>
+        <w:t>method</w:t>
+      </w:r>
+      <w:proofErr w:type="spellEnd"/>
+      <w:r>
+        <w:t xml:space="preserve"> are </w:t>
+      </w:r>
+      <w:proofErr w:type="spellStart"/>
+      <w:r>
+        <w:t>binded</w:t>
+      </w:r>
+      <w:proofErr w:type="spellEnd"/>
+      <w:r>
+        <w:t xml:space="preserve"> at compile time </w:t>
+      </w:r>
+      <w:proofErr w:type="spellStart"/>
+      <w:r>
+        <w:t>while</w:t>
+      </w:r>
+      <w:proofErr w:type="spellEnd"/>
+      <w:r>
+        <w:t xml:space="preserve"> </w:t>
+      </w:r>
+      <w:proofErr w:type="spellStart"/>
+      <w:r>
+        <w:t>overriding</w:t>
+      </w:r>
+      <w:proofErr w:type="spellEnd"/>
+      <w:r>
+        <w:t xml:space="preserve"> </w:t>
+      </w:r>
+      <w:proofErr w:type="spellStart"/>
+      <w:r>
+        <w:t>is</w:t>
+      </w:r>
+      <w:proofErr w:type="spellEnd"/>
+      <w:r>
+        <w:t xml:space="preserve"> </w:t>
+      </w:r>
+      <w:proofErr w:type="spellStart"/>
+      <w:r>
+        <w:t>done</w:t>
+      </w:r>
+      <w:proofErr w:type="spellEnd"/>
+      <w:r>
+        <w:t xml:space="preserve"> </w:t>
+      </w:r>
+      <w:proofErr w:type="spellStart"/>
+      <w:r>
+        <w:t>dynamically</w:t>
+      </w:r>
+      <w:proofErr w:type="spellEnd"/>
+      <w:r>
+        <w:t xml:space="preserve"> at runtime.</w:t>
+      </w:r>
+    </w:p>
+    <w:p>
+      <w:pPr>
+        <w:rPr>
+          <w:lang w:val="de-CH"/>
+        </w:rPr>
+      </w:pPr>
+      <w:r>
+        <w:t xml:space="preserve">The </w:t>
+      </w:r>
+      <w:proofErr w:type="spellStart"/>
+      <w:r>
+        <w:t>same</w:t>
+      </w:r>
+      <w:proofErr w:type="spellEnd"/>
+      <w:r>
+        <w:t xml:space="preserve"> </w:t>
+      </w:r>
+      <w:proofErr w:type="spellStart"/>
+      <w:r>
+        <w:t>goes</w:t>
+      </w:r>
+      <w:proofErr w:type="spellEnd"/>
+      <w:r>
+        <w:t xml:space="preserve"> to </w:t>
+      </w:r>
+      <w:proofErr w:type="spellStart"/>
+      <w:r>
+        <w:t>private</w:t>
+      </w:r>
+      <w:proofErr w:type="spellEnd"/>
+      <w:r>
+        <w:t xml:space="preserve"> </w:t>
+      </w:r>
+      <w:proofErr w:type="spellStart"/>
+      <w:r>
+        <w:t>method</w:t>
+      </w:r>
+      <w:proofErr w:type="spellEnd"/>
+      <w:r>
+        <w:t xml:space="preserve">, </w:t>
+      </w:r>
+      <w:proofErr w:type="spellStart"/>
+      <w:r>
+        <w:t>only</w:t>
+      </w:r>
+      <w:proofErr w:type="spellEnd"/>
+      <w:r>
+        <w:t xml:space="preserve"> </w:t>
+      </w:r>
+      <w:proofErr w:type="spellStart"/>
+      <w:r>
+        <w:t>this</w:t>
+      </w:r>
+      <w:proofErr w:type="spellEnd"/>
+      <w:r>
+        <w:t xml:space="preserve"> time, the </w:t>
+      </w:r>
+      <w:proofErr w:type="spellStart"/>
+      <w:r>
+        <w:t>overriding</w:t>
+      </w:r>
+      <w:proofErr w:type="spellEnd"/>
+      <w:r>
+        <w:t xml:space="preserve"> </w:t>
+      </w:r>
+      <w:proofErr w:type="spellStart"/>
+      <w:r>
+        <w:t>is</w:t>
+      </w:r>
+      <w:proofErr w:type="spellEnd"/>
+      <w:r>
+        <w:t xml:space="preserve"> impossi</w:t>
+      </w:r>
+      <w:r>
+        <w:t xml:space="preserve">ble </w:t>
+      </w:r>
+      <w:proofErr w:type="spellStart"/>
+      <w:r>
+        <w:t>since</w:t>
+      </w:r>
+      <w:proofErr w:type="spellEnd"/>
+      <w:r>
+        <w:t xml:space="preserve"> the </w:t>
+      </w:r>
+      <w:proofErr w:type="spellStart"/>
+      <w:r>
+        <w:t>private</w:t>
+      </w:r>
+      <w:proofErr w:type="spellEnd"/>
+      <w:r>
+        <w:t xml:space="preserve"> </w:t>
+      </w:r>
+      <w:proofErr w:type="spellStart"/>
+      <w:r>
+        <w:t>method</w:t>
+      </w:r>
+      <w:proofErr w:type="spellEnd"/>
+      <w:r>
+        <w:t xml:space="preserve"> </w:t>
+      </w:r>
+      <w:proofErr w:type="spellStart"/>
+      <w:r>
+        <w:t>is</w:t>
+      </w:r>
+      <w:proofErr w:type="spellEnd"/>
+      <w:r>
+        <w:t xml:space="preserve"> </w:t>
+      </w:r>
+      <w:proofErr w:type="spellStart"/>
+      <w:r>
+        <w:t>only</w:t>
+      </w:r>
+      <w:proofErr w:type="spellEnd"/>
+      <w:r>
+        <w:t xml:space="preserve"> visible </w:t>
+      </w:r>
+      <w:proofErr w:type="spellStart"/>
+      <w:r>
+        <w:t>fromwithin</w:t>
+      </w:r>
+      <w:proofErr w:type="spellEnd"/>
+      <w:r>
+        <w:t xml:space="preserve"> the class. </w:t>
+      </w:r>
+      <w:r>
+        <w:br/>
+      </w:r>
+      <w:r>
+        <w:br/>
+      </w:r>
+      <w:proofErr w:type="spellStart"/>
+      <w:r>
+        <w:rPr>
+          <w:lang w:val="de-CH"/>
+        </w:rPr>
+        <w:t>We</w:t>
+      </w:r>
+      <w:proofErr w:type="spellEnd"/>
+      <w:r>
+        <w:rPr>
+          <w:lang w:val="de-CH"/>
+        </w:rPr>
+        <w:t xml:space="preserve"> still </w:t>
+      </w:r>
+      <w:proofErr w:type="spellStart"/>
+      <w:r>
+        <w:rPr>
+          <w:lang w:val="de-CH"/>
+        </w:rPr>
+        <w:t>can</w:t>
+      </w:r>
+      <w:proofErr w:type="spellEnd"/>
+      <w:r>
+        <w:rPr>
+          <w:lang w:val="de-CH"/>
+        </w:rPr>
+        <w:t xml:space="preserve"> </w:t>
+      </w:r>
+      <w:proofErr w:type="spellStart"/>
+      <w:r>
+        <w:rPr>
+          <w:lang w:val="de-CH"/>
+        </w:rPr>
+        <w:t>create</w:t>
+      </w:r>
+      <w:proofErr w:type="spellEnd"/>
+      <w:r>
+        <w:rPr>
+          <w:lang w:val="de-CH"/>
+        </w:rPr>
+        <w:t xml:space="preserve"> a </w:t>
+      </w:r>
+      <w:proofErr w:type="spellStart"/>
+      <w:r>
+        <w:rPr>
+          <w:lang w:val="de-CH"/>
+        </w:rPr>
+        <w:t>method</w:t>
+      </w:r>
+      <w:proofErr w:type="spellEnd"/>
+      <w:r>
+        <w:rPr>
+          <w:lang w:val="de-CH"/>
+        </w:rPr>
+        <w:t xml:space="preserve"> </w:t>
+      </w:r>
+      <w:proofErr w:type="spellStart"/>
+      <w:r>
+        <w:rPr>
+          <w:lang w:val="de-CH"/>
+        </w:rPr>
+        <w:t>with</w:t>
+      </w:r>
+      <w:proofErr w:type="spellEnd"/>
+      <w:r>
+        <w:rPr>
+          <w:lang w:val="de-CH"/>
+        </w:rPr>
+        <w:t xml:space="preserve"> </w:t>
+      </w:r>
+      <w:proofErr w:type="spellStart"/>
+      <w:r>
+        <w:rPr>
+          <w:lang w:val="de-CH"/>
+        </w:rPr>
+        <w:t>the</w:t>
+      </w:r>
+      <w:proofErr w:type="spellEnd"/>
+      <w:r>
+        <w:rPr>
+          <w:lang w:val="de-CH"/>
+        </w:rPr>
+        <w:t xml:space="preserve"> same </w:t>
+      </w:r>
+      <w:proofErr w:type="spellStart"/>
+      <w:r>
+        <w:rPr>
+          <w:lang w:val="de-CH"/>
+        </w:rPr>
+        <w:t>signature</w:t>
+      </w:r>
+      <w:proofErr w:type="spellEnd"/>
+      <w:r>
+        <w:rPr>
+          <w:lang w:val="de-CH"/>
+        </w:rPr>
+        <w:t xml:space="preserve"> in </w:t>
+      </w:r>
+      <w:proofErr w:type="spellStart"/>
+      <w:r>
+        <w:rPr>
+          <w:lang w:val="de-CH"/>
+        </w:rPr>
+        <w:t>the</w:t>
+      </w:r>
+      <w:proofErr w:type="spellEnd"/>
+      <w:r>
+        <w:rPr>
+          <w:lang w:val="de-CH"/>
+        </w:rPr>
+        <w:t xml:space="preserve"> </w:t>
+      </w:r>
+      <w:proofErr w:type="spellStart"/>
+      <w:r>
+        <w:rPr>
+          <w:lang w:val="de-CH"/>
+        </w:rPr>
+        <w:t>child</w:t>
+      </w:r>
+      <w:proofErr w:type="spellEnd"/>
+      <w:r>
+        <w:rPr>
+          <w:lang w:val="de-CH"/>
+        </w:rPr>
+        <w:t xml:space="preserve"> </w:t>
+      </w:r>
+      <w:proofErr w:type="spellStart"/>
+      <w:r>
+        <w:rPr>
+          <w:lang w:val="de-CH"/>
+        </w:rPr>
+        <w:t>class</w:t>
+      </w:r>
+      <w:proofErr w:type="spellEnd"/>
+      <w:r>
+        <w:rPr>
+          <w:lang w:val="de-CH"/>
+        </w:rPr>
+        <w:t xml:space="preserve">, </w:t>
+      </w:r>
+      <w:proofErr w:type="spellStart"/>
+      <w:r>
+        <w:rPr>
+          <w:lang w:val="de-CH"/>
+        </w:rPr>
+        <w:t>this</w:t>
+      </w:r>
+      <w:proofErr w:type="spellEnd"/>
+      <w:r>
+        <w:rPr>
+          <w:lang w:val="de-CH"/>
+        </w:rPr>
+        <w:t xml:space="preserve"> </w:t>
+      </w:r>
+      <w:proofErr w:type="spellStart"/>
+      <w:r>
+        <w:rPr>
+          <w:lang w:val="de-CH"/>
+        </w:rPr>
+        <w:t>is</w:t>
+      </w:r>
+      <w:proofErr w:type="spellEnd"/>
+      <w:r>
+        <w:rPr>
+          <w:lang w:val="de-CH"/>
+        </w:rPr>
+        <w:t xml:space="preserve"> </w:t>
+      </w:r>
+      <w:proofErr w:type="spellStart"/>
+      <w:r>
+        <w:rPr>
+          <w:lang w:val="de-CH"/>
+        </w:rPr>
+        <w:t>called</w:t>
+      </w:r>
+      <w:proofErr w:type="spellEnd"/>
+      <w:r>
+        <w:rPr>
+          <w:lang w:val="de-CH"/>
+        </w:rPr>
+        <w:t xml:space="preserve"> </w:t>
+      </w:r>
+      <w:proofErr w:type="spellStart"/>
+      <w:r>
+        <w:rPr>
+          <w:lang w:val="de-CH"/>
+        </w:rPr>
+        <w:t>method</w:t>
+      </w:r>
+      <w:proofErr w:type="spellEnd"/>
+      <w:r>
+        <w:rPr>
+          <w:lang w:val="de-CH"/>
+        </w:rPr>
+        <w:t xml:space="preserve"> </w:t>
+      </w:r>
+      <w:proofErr w:type="spellStart"/>
+      <w:r>
+        <w:rPr>
+          <w:lang w:val="de-CH"/>
+        </w:rPr>
+        <w:t>hiding</w:t>
+      </w:r>
+      <w:proofErr w:type="spellEnd"/>
+      <w:r>
+        <w:rPr>
+          <w:lang w:val="de-CH"/>
+        </w:rPr>
         <w:t xml:space="preserve">. </w:t>
       </w:r>
     </w:p>
@@ -799,7 +1293,7 @@
   <w:abstractNum w:abstractNumId="0" w15:restartNumberingAfterBreak="0">
     <w:nsid w:val="22A130EC"/>
     <w:multiLevelType w:val="hybridMultilevel"/>
-    <w:tmpl w:val="B8D8EBC6"/>
+    <w:tmpl w:val="8BAEF436"/>
     <w:lvl w:ilvl="0" w:tplc="100C000F">
       <w:start w:val="1"/>
       <w:numFmt w:val="decimal"/>

</xml_diff>

<commit_message>
add fact about stringbuilder and stringbuffer
</commit_message>
<xml_diff>
--- a/Java-factoids.docx
+++ b/Java-factoids.docx
@@ -784,7 +784,37 @@
         <w:t xml:space="preserve">. </w:t>
       </w:r>
     </w:p>
-    <w:p/>
+    <w:p>
+      <w:pPr>
+        <w:rPr>
+          <w:lang w:val="de-CH"/>
+        </w:rPr>
+      </w:pPr>
+      <w:r>
+        <w:rPr>
+          <w:rFonts w:ascii="Arial" w:hAnsi="Arial" w:cs="Arial"/>
+          <w:color w:val="000000"/>
+          <w:sz w:val="21"/>
+          <w:szCs w:val="21"/>
+          <w:lang w:val="de-CH"/>
+        </w:rPr>
+        <w:t>Read more: </w:t>
+      </w:r>
+      <w:hyperlink r:id="rId7" w:anchor="ixzz7H8cOTwV8" w:history="1">
+        <w:r>
+          <w:rPr>
+            <w:rStyle w:val="Lienhypertexte"/>
+            <w:rFonts w:ascii="Arial" w:hAnsi="Arial" w:cs="Arial"/>
+            <w:color w:val="003399"/>
+            <w:sz w:val="21"/>
+            <w:szCs w:val="21"/>
+            <w:u w:val="none"/>
+            <w:lang w:val="de-CH"/>
+          </w:rPr>
+          <w:t>https://www.java67.com/2012/09/top-10-tricky-java-interview-questions-answers.html#ixzz7H8cOTwV8</w:t>
+        </w:r>
+      </w:hyperlink>
+    </w:p>
     <w:p>
       <w:pPr>
         <w:pStyle w:val="Paragraphedeliste"/>
@@ -938,345 +968,1233 @@
       </w:r>
     </w:p>
     <w:p>
+      <w:r>
+        <w:t xml:space="preserve">The </w:t>
+      </w:r>
+      <w:proofErr w:type="spellStart"/>
+      <w:r>
+        <w:t>same</w:t>
+      </w:r>
+      <w:proofErr w:type="spellEnd"/>
+      <w:r>
+        <w:t xml:space="preserve"> </w:t>
+      </w:r>
+      <w:proofErr w:type="spellStart"/>
+      <w:r>
+        <w:t>goes</w:t>
+      </w:r>
+      <w:proofErr w:type="spellEnd"/>
+      <w:r>
+        <w:t xml:space="preserve"> to </w:t>
+      </w:r>
+      <w:proofErr w:type="spellStart"/>
+      <w:r>
+        <w:t>private</w:t>
+      </w:r>
+      <w:proofErr w:type="spellEnd"/>
+      <w:r>
+        <w:t xml:space="preserve"> </w:t>
+      </w:r>
+      <w:proofErr w:type="spellStart"/>
+      <w:r>
+        <w:t>method</w:t>
+      </w:r>
+      <w:proofErr w:type="spellEnd"/>
+      <w:r>
+        <w:t xml:space="preserve">, </w:t>
+      </w:r>
+      <w:proofErr w:type="spellStart"/>
+      <w:r>
+        <w:t>only</w:t>
+      </w:r>
+      <w:proofErr w:type="spellEnd"/>
+      <w:r>
+        <w:t xml:space="preserve"> </w:t>
+      </w:r>
+      <w:proofErr w:type="spellStart"/>
+      <w:r>
+        <w:t>this</w:t>
+      </w:r>
+      <w:proofErr w:type="spellEnd"/>
+      <w:r>
+        <w:t xml:space="preserve"> time, the </w:t>
+      </w:r>
+      <w:proofErr w:type="spellStart"/>
+      <w:r>
+        <w:t>overriding</w:t>
+      </w:r>
+      <w:proofErr w:type="spellEnd"/>
+      <w:r>
+        <w:t xml:space="preserve"> </w:t>
+      </w:r>
+      <w:proofErr w:type="spellStart"/>
+      <w:r>
+        <w:t>is</w:t>
+      </w:r>
+      <w:proofErr w:type="spellEnd"/>
+      <w:r>
+        <w:t xml:space="preserve"> impossi</w:t>
+      </w:r>
+      <w:r>
+        <w:t xml:space="preserve">ble </w:t>
+      </w:r>
+      <w:proofErr w:type="spellStart"/>
+      <w:r>
+        <w:t>since</w:t>
+      </w:r>
+      <w:proofErr w:type="spellEnd"/>
+      <w:r>
+        <w:t xml:space="preserve"> the </w:t>
+      </w:r>
+      <w:proofErr w:type="spellStart"/>
+      <w:r>
+        <w:t>private</w:t>
+      </w:r>
+      <w:proofErr w:type="spellEnd"/>
+      <w:r>
+        <w:t xml:space="preserve"> </w:t>
+      </w:r>
+      <w:proofErr w:type="spellStart"/>
+      <w:r>
+        <w:t>method</w:t>
+      </w:r>
+      <w:proofErr w:type="spellEnd"/>
+      <w:r>
+        <w:t xml:space="preserve"> </w:t>
+      </w:r>
+      <w:proofErr w:type="spellStart"/>
+      <w:r>
+        <w:t>is</w:t>
+      </w:r>
+      <w:proofErr w:type="spellEnd"/>
+      <w:r>
+        <w:t xml:space="preserve"> </w:t>
+      </w:r>
+      <w:proofErr w:type="spellStart"/>
+      <w:r>
+        <w:t>only</w:t>
+      </w:r>
+      <w:proofErr w:type="spellEnd"/>
+      <w:r>
+        <w:t xml:space="preserve"> visible </w:t>
+      </w:r>
+      <w:proofErr w:type="spellStart"/>
+      <w:r>
+        <w:t>fromwithin</w:t>
+      </w:r>
+      <w:proofErr w:type="spellEnd"/>
+      <w:r>
+        <w:t xml:space="preserve"> the class. </w:t>
+      </w:r>
+    </w:p>
+    <w:p>
       <w:pPr>
         <w:rPr>
           <w:lang w:val="de-CH"/>
         </w:rPr>
       </w:pPr>
       <w:r>
-        <w:t xml:space="preserve">The </w:t>
-      </w:r>
-      <w:proofErr w:type="spellStart"/>
-      <w:r>
-        <w:t>same</w:t>
-      </w:r>
-      <w:proofErr w:type="spellEnd"/>
-      <w:r>
-        <w:t xml:space="preserve"> </w:t>
-      </w:r>
-      <w:proofErr w:type="spellStart"/>
-      <w:r>
-        <w:t>goes</w:t>
-      </w:r>
-      <w:proofErr w:type="spellEnd"/>
-      <w:r>
-        <w:t xml:space="preserve"> to </w:t>
-      </w:r>
-      <w:proofErr w:type="spellStart"/>
-      <w:r>
-        <w:t>private</w:t>
-      </w:r>
-      <w:proofErr w:type="spellEnd"/>
-      <w:r>
-        <w:t xml:space="preserve"> </w:t>
-      </w:r>
-      <w:proofErr w:type="spellStart"/>
-      <w:r>
+        <w:rPr>
+          <w:rFonts w:ascii="Arial" w:hAnsi="Arial" w:cs="Arial"/>
+          <w:color w:val="000000"/>
+          <w:sz w:val="21"/>
+          <w:szCs w:val="21"/>
+          <w:lang w:val="de-CH"/>
+        </w:rPr>
+        <w:t>Read more: </w:t>
+      </w:r>
+      <w:hyperlink r:id="rId8" w:anchor="ixzz7H8cOTwV8" w:history="1">
+        <w:r>
+          <w:rPr>
+            <w:rStyle w:val="Lienhypertexte"/>
+            <w:rFonts w:ascii="Arial" w:hAnsi="Arial" w:cs="Arial"/>
+            <w:color w:val="003399"/>
+            <w:sz w:val="21"/>
+            <w:szCs w:val="21"/>
+            <w:u w:val="none"/>
+            <w:lang w:val="de-CH"/>
+          </w:rPr>
+          <w:t>https://www.java67.com/2012/09/top-10-tricky-java-interview-questions-answers.html#ixzz7H8cOTwV8</w:t>
+        </w:r>
+      </w:hyperlink>
+      <w:r>
+        <w:rPr>
+          <w:lang w:val="de-CH"/>
+        </w:rPr>
+        <w:br/>
+      </w:r>
+      <w:r>
+        <w:rPr>
+          <w:lang w:val="de-CH"/>
+        </w:rPr>
+        <w:br/>
+      </w:r>
+      <w:proofErr w:type="spellStart"/>
+      <w:r>
+        <w:rPr>
+          <w:lang w:val="de-CH"/>
+        </w:rPr>
+        <w:t>We</w:t>
+      </w:r>
+      <w:proofErr w:type="spellEnd"/>
+      <w:r>
+        <w:rPr>
+          <w:lang w:val="de-CH"/>
+        </w:rPr>
+        <w:t xml:space="preserve"> still </w:t>
+      </w:r>
+      <w:proofErr w:type="spellStart"/>
+      <w:r>
+        <w:rPr>
+          <w:lang w:val="de-CH"/>
+        </w:rPr>
+        <w:t>can</w:t>
+      </w:r>
+      <w:proofErr w:type="spellEnd"/>
+      <w:r>
+        <w:rPr>
+          <w:lang w:val="de-CH"/>
+        </w:rPr>
+        <w:t xml:space="preserve"> </w:t>
+      </w:r>
+      <w:proofErr w:type="spellStart"/>
+      <w:r>
+        <w:rPr>
+          <w:lang w:val="de-CH"/>
+        </w:rPr>
+        <w:t>create</w:t>
+      </w:r>
+      <w:proofErr w:type="spellEnd"/>
+      <w:r>
+        <w:rPr>
+          <w:lang w:val="de-CH"/>
+        </w:rPr>
+        <w:t xml:space="preserve"> a </w:t>
+      </w:r>
+      <w:proofErr w:type="spellStart"/>
+      <w:r>
+        <w:rPr>
+          <w:lang w:val="de-CH"/>
+        </w:rPr>
         <w:t>method</w:t>
       </w:r>
       <w:proofErr w:type="spellEnd"/>
       <w:r>
+        <w:rPr>
+          <w:lang w:val="de-CH"/>
+        </w:rPr>
+        <w:t xml:space="preserve"> </w:t>
+      </w:r>
+      <w:proofErr w:type="spellStart"/>
+      <w:r>
+        <w:rPr>
+          <w:lang w:val="de-CH"/>
+        </w:rPr>
+        <w:t>with</w:t>
+      </w:r>
+      <w:proofErr w:type="spellEnd"/>
+      <w:r>
+        <w:rPr>
+          <w:lang w:val="de-CH"/>
+        </w:rPr>
+        <w:t xml:space="preserve"> </w:t>
+      </w:r>
+      <w:proofErr w:type="spellStart"/>
+      <w:r>
+        <w:rPr>
+          <w:lang w:val="de-CH"/>
+        </w:rPr>
+        <w:t>the</w:t>
+      </w:r>
+      <w:proofErr w:type="spellEnd"/>
+      <w:r>
+        <w:rPr>
+          <w:lang w:val="de-CH"/>
+        </w:rPr>
+        <w:t xml:space="preserve"> same </w:t>
+      </w:r>
+      <w:proofErr w:type="spellStart"/>
+      <w:r>
+        <w:rPr>
+          <w:lang w:val="de-CH"/>
+        </w:rPr>
+        <w:t>signature</w:t>
+      </w:r>
+      <w:proofErr w:type="spellEnd"/>
+      <w:r>
+        <w:rPr>
+          <w:lang w:val="de-CH"/>
+        </w:rPr>
+        <w:t xml:space="preserve"> in </w:t>
+      </w:r>
+      <w:proofErr w:type="spellStart"/>
+      <w:r>
+        <w:rPr>
+          <w:lang w:val="de-CH"/>
+        </w:rPr>
+        <w:t>the</w:t>
+      </w:r>
+      <w:proofErr w:type="spellEnd"/>
+      <w:r>
+        <w:rPr>
+          <w:lang w:val="de-CH"/>
+        </w:rPr>
+        <w:t xml:space="preserve"> </w:t>
+      </w:r>
+      <w:proofErr w:type="spellStart"/>
+      <w:r>
+        <w:rPr>
+          <w:lang w:val="de-CH"/>
+        </w:rPr>
+        <w:t>child</w:t>
+      </w:r>
+      <w:proofErr w:type="spellEnd"/>
+      <w:r>
+        <w:rPr>
+          <w:lang w:val="de-CH"/>
+        </w:rPr>
+        <w:t xml:space="preserve"> </w:t>
+      </w:r>
+      <w:proofErr w:type="spellStart"/>
+      <w:r>
+        <w:rPr>
+          <w:lang w:val="de-CH"/>
+        </w:rPr>
+        <w:t>class</w:t>
+      </w:r>
+      <w:proofErr w:type="spellEnd"/>
+      <w:r>
+        <w:rPr>
+          <w:lang w:val="de-CH"/>
+        </w:rPr>
         <w:t xml:space="preserve">, </w:t>
       </w:r>
       <w:proofErr w:type="spellStart"/>
       <w:r>
+        <w:rPr>
+          <w:lang w:val="de-CH"/>
+        </w:rPr>
+        <w:t>this</w:t>
+      </w:r>
+      <w:proofErr w:type="spellEnd"/>
+      <w:r>
+        <w:rPr>
+          <w:lang w:val="de-CH"/>
+        </w:rPr>
+        <w:t xml:space="preserve"> </w:t>
+      </w:r>
+      <w:proofErr w:type="spellStart"/>
+      <w:r>
+        <w:rPr>
+          <w:lang w:val="de-CH"/>
+        </w:rPr>
+        <w:t>is</w:t>
+      </w:r>
+      <w:proofErr w:type="spellEnd"/>
+      <w:r>
+        <w:rPr>
+          <w:lang w:val="de-CH"/>
+        </w:rPr>
+        <w:t xml:space="preserve"> </w:t>
+      </w:r>
+      <w:proofErr w:type="spellStart"/>
+      <w:r>
+        <w:rPr>
+          <w:lang w:val="de-CH"/>
+        </w:rPr>
+        <w:t>called</w:t>
+      </w:r>
+      <w:proofErr w:type="spellEnd"/>
+      <w:r>
+        <w:rPr>
+          <w:lang w:val="de-CH"/>
+        </w:rPr>
+        <w:t xml:space="preserve"> </w:t>
+      </w:r>
+      <w:proofErr w:type="spellStart"/>
+      <w:r>
+        <w:rPr>
+          <w:lang w:val="de-CH"/>
+        </w:rPr>
+        <w:t>method</w:t>
+      </w:r>
+      <w:proofErr w:type="spellEnd"/>
+      <w:r>
+        <w:rPr>
+          <w:lang w:val="de-CH"/>
+        </w:rPr>
+        <w:t xml:space="preserve"> </w:t>
+      </w:r>
+      <w:proofErr w:type="spellStart"/>
+      <w:r>
+        <w:rPr>
+          <w:lang w:val="de-CH"/>
+        </w:rPr>
+        <w:t>hiding</w:t>
+      </w:r>
+      <w:proofErr w:type="spellEnd"/>
+      <w:r>
+        <w:rPr>
+          <w:lang w:val="de-CH"/>
+        </w:rPr>
+        <w:t xml:space="preserve">. </w:t>
+      </w:r>
+    </w:p>
+    <w:p>
+      <w:pPr>
+        <w:pStyle w:val="Paragraphedeliste"/>
+        <w:numPr>
+          <w:ilvl w:val="0"/>
+          <w:numId w:val="2"/>
+        </w:numPr>
+        <w:rPr>
+          <w:lang w:val="de-CH"/>
+        </w:rPr>
+      </w:pPr>
+      <w:proofErr w:type="spellStart"/>
+      <w:r>
+        <w:rPr>
+          <w:rFonts w:ascii="Arial" w:hAnsi="Arial" w:cs="Arial"/>
+          <w:color w:val="000000"/>
+          <w:sz w:val="21"/>
+          <w:szCs w:val="21"/>
+          <w:shd w:val="clear" w:color="auto" w:fill="FFFFFF"/>
+          <w:lang w:val="de-CH"/>
+        </w:rPr>
+        <w:t>What</w:t>
+      </w:r>
+      <w:proofErr w:type="spellEnd"/>
+      <w:r>
+        <w:rPr>
+          <w:rFonts w:ascii="Arial" w:hAnsi="Arial" w:cs="Arial"/>
+          <w:color w:val="000000"/>
+          <w:sz w:val="21"/>
+          <w:szCs w:val="21"/>
+          <w:shd w:val="clear" w:color="auto" w:fill="FFFFFF"/>
+          <w:lang w:val="de-CH"/>
+        </w:rPr>
+        <w:t xml:space="preserve"> </w:t>
+      </w:r>
+      <w:proofErr w:type="spellStart"/>
+      <w:r>
+        <w:rPr>
+          <w:rFonts w:ascii="Arial" w:hAnsi="Arial" w:cs="Arial"/>
+          <w:color w:val="000000"/>
+          <w:sz w:val="21"/>
+          <w:szCs w:val="21"/>
+          <w:shd w:val="clear" w:color="auto" w:fill="FFFFFF"/>
+          <w:lang w:val="de-CH"/>
+        </w:rPr>
+        <w:t>is</w:t>
+      </w:r>
+      <w:proofErr w:type="spellEnd"/>
+      <w:r>
+        <w:rPr>
+          <w:rFonts w:ascii="Arial" w:hAnsi="Arial" w:cs="Arial"/>
+          <w:color w:val="000000"/>
+          <w:sz w:val="21"/>
+          <w:szCs w:val="21"/>
+          <w:shd w:val="clear" w:color="auto" w:fill="FFFFFF"/>
+          <w:lang w:val="de-CH"/>
+        </w:rPr>
+        <w:t xml:space="preserve"> </w:t>
+      </w:r>
+      <w:proofErr w:type="spellStart"/>
+      <w:r>
+        <w:rPr>
+          <w:rFonts w:ascii="Arial" w:hAnsi="Arial" w:cs="Arial"/>
+          <w:color w:val="000000"/>
+          <w:sz w:val="21"/>
+          <w:szCs w:val="21"/>
+          <w:shd w:val="clear" w:color="auto" w:fill="FFFFFF"/>
+          <w:lang w:val="de-CH"/>
+        </w:rPr>
+        <w:t>the</w:t>
+      </w:r>
+      <w:proofErr w:type="spellEnd"/>
+      <w:r>
+        <w:rPr>
+          <w:rFonts w:ascii="Arial" w:hAnsi="Arial" w:cs="Arial"/>
+          <w:color w:val="000000"/>
+          <w:sz w:val="21"/>
+          <w:szCs w:val="21"/>
+          <w:shd w:val="clear" w:color="auto" w:fill="FFFFFF"/>
+          <w:lang w:val="de-CH"/>
+        </w:rPr>
+        <w:t xml:space="preserve"> </w:t>
+      </w:r>
+      <w:proofErr w:type="spellStart"/>
+      <w:r>
+        <w:rPr>
+          <w:rFonts w:ascii="Arial" w:hAnsi="Arial" w:cs="Arial"/>
+          <w:color w:val="000000"/>
+          <w:sz w:val="21"/>
+          <w:szCs w:val="21"/>
+          <w:shd w:val="clear" w:color="auto" w:fill="FFFFFF"/>
+          <w:lang w:val="de-CH"/>
+        </w:rPr>
+        <w:t>difference</w:t>
+      </w:r>
+      <w:proofErr w:type="spellEnd"/>
+      <w:r>
+        <w:rPr>
+          <w:rFonts w:ascii="Arial" w:hAnsi="Arial" w:cs="Arial"/>
+          <w:color w:val="000000"/>
+          <w:sz w:val="21"/>
+          <w:szCs w:val="21"/>
+          <w:shd w:val="clear" w:color="auto" w:fill="FFFFFF"/>
+          <w:lang w:val="de-CH"/>
+        </w:rPr>
+        <w:t xml:space="preserve"> </w:t>
+      </w:r>
+      <w:proofErr w:type="spellStart"/>
+      <w:r>
+        <w:rPr>
+          <w:rFonts w:ascii="Arial" w:hAnsi="Arial" w:cs="Arial"/>
+          <w:color w:val="000000"/>
+          <w:sz w:val="21"/>
+          <w:szCs w:val="21"/>
+          <w:shd w:val="clear" w:color="auto" w:fill="FFFFFF"/>
+          <w:lang w:val="de-CH"/>
+        </w:rPr>
+        <w:t>between</w:t>
+      </w:r>
+      <w:proofErr w:type="spellEnd"/>
+      <w:r>
+        <w:rPr>
+          <w:rFonts w:ascii="Arial" w:hAnsi="Arial" w:cs="Arial"/>
+          <w:color w:val="000000"/>
+          <w:sz w:val="21"/>
+          <w:szCs w:val="21"/>
+          <w:shd w:val="clear" w:color="auto" w:fill="FFFFFF"/>
+          <w:lang w:val="de-CH"/>
+        </w:rPr>
+        <w:t xml:space="preserve"> </w:t>
+      </w:r>
+      <w:proofErr w:type="spellStart"/>
+      <w:r>
+        <w:rPr>
+          <w:rFonts w:ascii="Arial" w:hAnsi="Arial" w:cs="Arial"/>
+          <w:color w:val="000000"/>
+          <w:sz w:val="21"/>
+          <w:szCs w:val="21"/>
+          <w:shd w:val="clear" w:color="auto" w:fill="FFFFFF"/>
+          <w:lang w:val="de-CH"/>
+        </w:rPr>
+        <w:t>StringBuffer</w:t>
+      </w:r>
+      <w:proofErr w:type="spellEnd"/>
+      <w:r>
+        <w:rPr>
+          <w:rFonts w:ascii="Arial" w:hAnsi="Arial" w:cs="Arial"/>
+          <w:color w:val="000000"/>
+          <w:sz w:val="21"/>
+          <w:szCs w:val="21"/>
+          <w:shd w:val="clear" w:color="auto" w:fill="FFFFFF"/>
+          <w:lang w:val="de-CH"/>
+        </w:rPr>
+        <w:t xml:space="preserve"> and </w:t>
+      </w:r>
+      <w:proofErr w:type="spellStart"/>
+      <w:r>
+        <w:rPr>
+          <w:rFonts w:ascii="Arial" w:hAnsi="Arial" w:cs="Arial"/>
+          <w:color w:val="000000"/>
+          <w:sz w:val="21"/>
+          <w:szCs w:val="21"/>
+          <w:shd w:val="clear" w:color="auto" w:fill="FFFFFF"/>
+          <w:lang w:val="de-CH"/>
+        </w:rPr>
+        <w:t>StringBuilder</w:t>
+      </w:r>
+      <w:proofErr w:type="spellEnd"/>
+      <w:r>
+        <w:rPr>
+          <w:rFonts w:ascii="Arial" w:hAnsi="Arial" w:cs="Arial"/>
+          <w:color w:val="000000"/>
+          <w:sz w:val="21"/>
+          <w:szCs w:val="21"/>
+          <w:shd w:val="clear" w:color="auto" w:fill="FFFFFF"/>
+          <w:lang w:val="de-CH"/>
+        </w:rPr>
+        <w:t xml:space="preserve"> in Java</w:t>
+      </w:r>
+      <w:r>
+        <w:rPr>
+          <w:rFonts w:ascii="Arial" w:hAnsi="Arial" w:cs="Arial"/>
+          <w:color w:val="000000"/>
+          <w:sz w:val="21"/>
+          <w:szCs w:val="21"/>
+          <w:lang w:val="de-CH"/>
+        </w:rPr>
+        <w:br/>
+      </w:r>
+    </w:p>
+    <w:p>
+      <w:pPr>
+        <w:rPr>
+          <w:lang w:val="de-CH"/>
+        </w:rPr>
+      </w:pPr>
+      <w:proofErr w:type="spellStart"/>
+      <w:r>
+        <w:rPr>
+          <w:rFonts w:ascii="Arial" w:hAnsi="Arial" w:cs="Arial"/>
+          <w:color w:val="000000"/>
+          <w:sz w:val="21"/>
+          <w:szCs w:val="21"/>
+          <w:shd w:val="clear" w:color="auto" w:fill="FFFFFF"/>
+        </w:rPr>
+        <w:t>Classic</w:t>
+      </w:r>
+      <w:proofErr w:type="spellEnd"/>
+      <w:r>
+        <w:rPr>
+          <w:rFonts w:ascii="Arial" w:hAnsi="Arial" w:cs="Arial"/>
+          <w:color w:val="000000"/>
+          <w:sz w:val="21"/>
+          <w:szCs w:val="21"/>
+          <w:shd w:val="clear" w:color="auto" w:fill="FFFFFF"/>
+        </w:rPr>
+        <w:t xml:space="preserve"> Java questions </w:t>
+      </w:r>
+      <w:proofErr w:type="spellStart"/>
+      <w:r>
+        <w:rPr>
+          <w:rFonts w:ascii="Arial" w:hAnsi="Arial" w:cs="Arial"/>
+          <w:color w:val="000000"/>
+          <w:sz w:val="21"/>
+          <w:szCs w:val="21"/>
+          <w:shd w:val="clear" w:color="auto" w:fill="FFFFFF"/>
+        </w:rPr>
+        <w:t>which</w:t>
+      </w:r>
+      <w:proofErr w:type="spellEnd"/>
+      <w:r>
+        <w:rPr>
+          <w:rFonts w:ascii="Arial" w:hAnsi="Arial" w:cs="Arial"/>
+          <w:color w:val="000000"/>
+          <w:sz w:val="21"/>
+          <w:szCs w:val="21"/>
+          <w:shd w:val="clear" w:color="auto" w:fill="FFFFFF"/>
+        </w:rPr>
+        <w:t xml:space="preserve"> </w:t>
+      </w:r>
+      <w:proofErr w:type="spellStart"/>
+      <w:r>
+        <w:rPr>
+          <w:rFonts w:ascii="Arial" w:hAnsi="Arial" w:cs="Arial"/>
+          <w:color w:val="000000"/>
+          <w:sz w:val="21"/>
+          <w:szCs w:val="21"/>
+          <w:shd w:val="clear" w:color="auto" w:fill="FFFFFF"/>
+        </w:rPr>
+        <w:t>some</w:t>
+      </w:r>
+      <w:proofErr w:type="spellEnd"/>
+      <w:r>
+        <w:rPr>
+          <w:rFonts w:ascii="Arial" w:hAnsi="Arial" w:cs="Arial"/>
+          <w:color w:val="000000"/>
+          <w:sz w:val="21"/>
+          <w:szCs w:val="21"/>
+          <w:shd w:val="clear" w:color="auto" w:fill="FFFFFF"/>
+        </w:rPr>
+        <w:t xml:space="preserve"> people </w:t>
+      </w:r>
+      <w:proofErr w:type="spellStart"/>
+      <w:r>
+        <w:rPr>
+          <w:rFonts w:ascii="Arial" w:hAnsi="Arial" w:cs="Arial"/>
+          <w:color w:val="000000"/>
+          <w:sz w:val="21"/>
+          <w:szCs w:val="21"/>
+          <w:shd w:val="clear" w:color="auto" w:fill="FFFFFF"/>
+        </w:rPr>
+        <w:t>thing</w:t>
+      </w:r>
+      <w:proofErr w:type="spellEnd"/>
+      <w:r>
+        <w:rPr>
+          <w:rFonts w:ascii="Arial" w:hAnsi="Arial" w:cs="Arial"/>
+          <w:color w:val="000000"/>
+          <w:sz w:val="21"/>
+          <w:szCs w:val="21"/>
+          <w:shd w:val="clear" w:color="auto" w:fill="FFFFFF"/>
+        </w:rPr>
+        <w:t xml:space="preserve"> </w:t>
+      </w:r>
+      <w:proofErr w:type="spellStart"/>
+      <w:r>
+        <w:rPr>
+          <w:rFonts w:ascii="Arial" w:hAnsi="Arial" w:cs="Arial"/>
+          <w:color w:val="000000"/>
+          <w:sz w:val="21"/>
+          <w:szCs w:val="21"/>
+          <w:shd w:val="clear" w:color="auto" w:fill="FFFFFF"/>
+        </w:rPr>
+        <w:t>tricky</w:t>
+      </w:r>
+      <w:proofErr w:type="spellEnd"/>
+      <w:r>
+        <w:rPr>
+          <w:rFonts w:ascii="Arial" w:hAnsi="Arial" w:cs="Arial"/>
+          <w:color w:val="000000"/>
+          <w:sz w:val="21"/>
+          <w:szCs w:val="21"/>
+          <w:shd w:val="clear" w:color="auto" w:fill="FFFFFF"/>
+        </w:rPr>
+        <w:t xml:space="preserve"> and </w:t>
+      </w:r>
+      <w:proofErr w:type="spellStart"/>
+      <w:r>
+        <w:rPr>
+          <w:rFonts w:ascii="Arial" w:hAnsi="Arial" w:cs="Arial"/>
+          <w:color w:val="000000"/>
+          <w:sz w:val="21"/>
+          <w:szCs w:val="21"/>
+          <w:shd w:val="clear" w:color="auto" w:fill="FFFFFF"/>
+        </w:rPr>
+        <w:t>some</w:t>
+      </w:r>
+      <w:proofErr w:type="spellEnd"/>
+      <w:r>
+        <w:rPr>
+          <w:rFonts w:ascii="Arial" w:hAnsi="Arial" w:cs="Arial"/>
+          <w:color w:val="000000"/>
+          <w:sz w:val="21"/>
+          <w:szCs w:val="21"/>
+          <w:shd w:val="clear" w:color="auto" w:fill="FFFFFF"/>
+        </w:rPr>
+        <w:t xml:space="preserve"> </w:t>
+      </w:r>
+      <w:proofErr w:type="spellStart"/>
+      <w:r>
+        <w:rPr>
+          <w:rFonts w:ascii="Arial" w:hAnsi="Arial" w:cs="Arial"/>
+          <w:color w:val="000000"/>
+          <w:sz w:val="21"/>
+          <w:szCs w:val="21"/>
+          <w:shd w:val="clear" w:color="auto" w:fill="FFFFFF"/>
+        </w:rPr>
+        <w:t>consider</w:t>
+      </w:r>
+      <w:proofErr w:type="spellEnd"/>
+      <w:r>
+        <w:rPr>
+          <w:rFonts w:ascii="Arial" w:hAnsi="Arial" w:cs="Arial"/>
+          <w:color w:val="000000"/>
+          <w:sz w:val="21"/>
+          <w:szCs w:val="21"/>
+          <w:shd w:val="clear" w:color="auto" w:fill="FFFFFF"/>
+        </w:rPr>
+        <w:t xml:space="preserve"> </w:t>
+      </w:r>
+      <w:proofErr w:type="spellStart"/>
+      <w:r>
+        <w:rPr>
+          <w:rFonts w:ascii="Arial" w:hAnsi="Arial" w:cs="Arial"/>
+          <w:color w:val="000000"/>
+          <w:sz w:val="21"/>
+          <w:szCs w:val="21"/>
+          <w:shd w:val="clear" w:color="auto" w:fill="FFFFFF"/>
+        </w:rPr>
+        <w:t>very</w:t>
+      </w:r>
+      <w:proofErr w:type="spellEnd"/>
+      <w:r>
+        <w:rPr>
+          <w:rFonts w:ascii="Arial" w:hAnsi="Arial" w:cs="Arial"/>
+          <w:color w:val="000000"/>
+          <w:sz w:val="21"/>
+          <w:szCs w:val="21"/>
+          <w:shd w:val="clear" w:color="auto" w:fill="FFFFFF"/>
+        </w:rPr>
+        <w:t xml:space="preserve"> </w:t>
+      </w:r>
+      <w:proofErr w:type="spellStart"/>
+      <w:r>
+        <w:rPr>
+          <w:rFonts w:ascii="Arial" w:hAnsi="Arial" w:cs="Arial"/>
+          <w:color w:val="000000"/>
+          <w:sz w:val="21"/>
+          <w:szCs w:val="21"/>
+          <w:shd w:val="clear" w:color="auto" w:fill="FFFFFF"/>
+        </w:rPr>
+        <w:t>easy</w:t>
+      </w:r>
+      <w:proofErr w:type="spellEnd"/>
+      <w:r>
+        <w:rPr>
+          <w:rFonts w:ascii="Arial" w:hAnsi="Arial" w:cs="Arial"/>
+          <w:color w:val="000000"/>
+          <w:sz w:val="21"/>
+          <w:szCs w:val="21"/>
+          <w:shd w:val="clear" w:color="auto" w:fill="FFFFFF"/>
+        </w:rPr>
+        <w:t xml:space="preserve">. </w:t>
+      </w:r>
+      <w:proofErr w:type="spellStart"/>
+      <w:r>
+        <w:rPr>
+          <w:rFonts w:ascii="Arial" w:hAnsi="Arial" w:cs="Arial"/>
+          <w:color w:val="000000"/>
+          <w:sz w:val="21"/>
+          <w:szCs w:val="21"/>
+          <w:shd w:val="clear" w:color="auto" w:fill="FFFFFF"/>
+        </w:rPr>
+        <w:t>StringBuilder</w:t>
+      </w:r>
+      <w:proofErr w:type="spellEnd"/>
+      <w:r>
+        <w:rPr>
+          <w:rFonts w:ascii="Arial" w:hAnsi="Arial" w:cs="Arial"/>
+          <w:color w:val="000000"/>
+          <w:sz w:val="21"/>
+          <w:szCs w:val="21"/>
+          <w:shd w:val="clear" w:color="auto" w:fill="FFFFFF"/>
+        </w:rPr>
+        <w:t xml:space="preserve"> in Java </w:t>
+      </w:r>
+      <w:proofErr w:type="spellStart"/>
+      <w:r>
+        <w:rPr>
+          <w:rFonts w:ascii="Arial" w:hAnsi="Arial" w:cs="Arial"/>
+          <w:color w:val="000000"/>
+          <w:sz w:val="21"/>
+          <w:szCs w:val="21"/>
+          <w:shd w:val="clear" w:color="auto" w:fill="FFFFFF"/>
+        </w:rPr>
+        <w:t>was</w:t>
+      </w:r>
+      <w:proofErr w:type="spellEnd"/>
+      <w:r>
+        <w:rPr>
+          <w:rFonts w:ascii="Arial" w:hAnsi="Arial" w:cs="Arial"/>
+          <w:color w:val="000000"/>
+          <w:sz w:val="21"/>
+          <w:szCs w:val="21"/>
+          <w:shd w:val="clear" w:color="auto" w:fill="FFFFFF"/>
+        </w:rPr>
+        <w:t xml:space="preserve"> </w:t>
+      </w:r>
+      <w:proofErr w:type="spellStart"/>
+      <w:r>
+        <w:rPr>
+          <w:rFonts w:ascii="Arial" w:hAnsi="Arial" w:cs="Arial"/>
+          <w:color w:val="000000"/>
+          <w:sz w:val="21"/>
+          <w:szCs w:val="21"/>
+          <w:shd w:val="clear" w:color="auto" w:fill="FFFFFF"/>
+        </w:rPr>
+        <w:t>introduced</w:t>
+      </w:r>
+      <w:proofErr w:type="spellEnd"/>
+      <w:r>
+        <w:rPr>
+          <w:rFonts w:ascii="Arial" w:hAnsi="Arial" w:cs="Arial"/>
+          <w:color w:val="000000"/>
+          <w:sz w:val="21"/>
+          <w:szCs w:val="21"/>
+          <w:shd w:val="clear" w:color="auto" w:fill="FFFFFF"/>
+        </w:rPr>
+        <w:t xml:space="preserve"> in JDK 1.5, and the </w:t>
+      </w:r>
+      <w:proofErr w:type="spellStart"/>
+      <w:r>
+        <w:rPr>
+          <w:rFonts w:ascii="Arial" w:hAnsi="Arial" w:cs="Arial"/>
+          <w:color w:val="000000"/>
+          <w:sz w:val="21"/>
+          <w:szCs w:val="21"/>
+          <w:shd w:val="clear" w:color="auto" w:fill="FFFFFF"/>
+        </w:rPr>
         <w:t>only</w:t>
       </w:r>
       <w:proofErr w:type="spellEnd"/>
       <w:r>
-        <w:t xml:space="preserve"> </w:t>
-      </w:r>
-      <w:proofErr w:type="spellStart"/>
-      <w:r>
-        <w:t>this</w:t>
-      </w:r>
-      <w:proofErr w:type="spellEnd"/>
-      <w:r>
-        <w:t xml:space="preserve"> time, the </w:t>
-      </w:r>
-      <w:proofErr w:type="spellStart"/>
-      <w:r>
-        <w:t>overriding</w:t>
-      </w:r>
-      <w:proofErr w:type="spellEnd"/>
-      <w:r>
-        <w:t xml:space="preserve"> </w:t>
-      </w:r>
-      <w:proofErr w:type="spellStart"/>
-      <w:r>
+        <w:rPr>
+          <w:rFonts w:ascii="Arial" w:hAnsi="Arial" w:cs="Arial"/>
+          <w:color w:val="000000"/>
+          <w:sz w:val="21"/>
+          <w:szCs w:val="21"/>
+          <w:shd w:val="clear" w:color="auto" w:fill="FFFFFF"/>
+        </w:rPr>
+        <w:t xml:space="preserve"> </w:t>
+      </w:r>
+      <w:proofErr w:type="spellStart"/>
+      <w:r>
+        <w:rPr>
+          <w:rFonts w:ascii="Arial" w:hAnsi="Arial" w:cs="Arial"/>
+          <w:color w:val="000000"/>
+          <w:sz w:val="21"/>
+          <w:szCs w:val="21"/>
+          <w:shd w:val="clear" w:color="auto" w:fill="FFFFFF"/>
+        </w:rPr>
+        <w:t>difference</w:t>
+      </w:r>
+      <w:proofErr w:type="spellEnd"/>
+      <w:r>
+        <w:rPr>
+          <w:rFonts w:ascii="Arial" w:hAnsi="Arial" w:cs="Arial"/>
+          <w:color w:val="000000"/>
+          <w:sz w:val="21"/>
+          <w:szCs w:val="21"/>
+          <w:shd w:val="clear" w:color="auto" w:fill="FFFFFF"/>
+        </w:rPr>
+        <w:t xml:space="preserve"> </w:t>
+      </w:r>
+      <w:proofErr w:type="spellStart"/>
+      <w:r>
+        <w:rPr>
+          <w:rFonts w:ascii="Arial" w:hAnsi="Arial" w:cs="Arial"/>
+          <w:color w:val="000000"/>
+          <w:sz w:val="21"/>
+          <w:szCs w:val="21"/>
+          <w:shd w:val="clear" w:color="auto" w:fill="FFFFFF"/>
+        </w:rPr>
+        <w:t>between</w:t>
+      </w:r>
+      <w:proofErr w:type="spellEnd"/>
+      <w:r>
+        <w:rPr>
+          <w:rFonts w:ascii="Arial" w:hAnsi="Arial" w:cs="Arial"/>
+          <w:color w:val="000000"/>
+          <w:sz w:val="21"/>
+          <w:szCs w:val="21"/>
+          <w:shd w:val="clear" w:color="auto" w:fill="FFFFFF"/>
+        </w:rPr>
+        <w:t xml:space="preserve"> </w:t>
+      </w:r>
+      <w:proofErr w:type="spellStart"/>
+      <w:r>
+        <w:rPr>
+          <w:rFonts w:ascii="Arial" w:hAnsi="Arial" w:cs="Arial"/>
+          <w:color w:val="000000"/>
+          <w:sz w:val="21"/>
+          <w:szCs w:val="21"/>
+          <w:shd w:val="clear" w:color="auto" w:fill="FFFFFF"/>
+        </w:rPr>
+        <w:t>both</w:t>
+      </w:r>
+      <w:proofErr w:type="spellEnd"/>
+      <w:r>
+        <w:rPr>
+          <w:rFonts w:ascii="Arial" w:hAnsi="Arial" w:cs="Arial"/>
+          <w:color w:val="000000"/>
+          <w:sz w:val="21"/>
+          <w:szCs w:val="21"/>
+          <w:shd w:val="clear" w:color="auto" w:fill="FFFFFF"/>
+        </w:rPr>
+        <w:t xml:space="preserve"> of </w:t>
+      </w:r>
+      <w:proofErr w:type="spellStart"/>
+      <w:r>
+        <w:rPr>
+          <w:rFonts w:ascii="Arial" w:hAnsi="Arial" w:cs="Arial"/>
+          <w:color w:val="000000"/>
+          <w:sz w:val="21"/>
+          <w:szCs w:val="21"/>
+          <w:shd w:val="clear" w:color="auto" w:fill="FFFFFF"/>
+        </w:rPr>
+        <w:t>them</w:t>
+      </w:r>
+      <w:proofErr w:type="spellEnd"/>
+      <w:r>
+        <w:rPr>
+          <w:rFonts w:ascii="Arial" w:hAnsi="Arial" w:cs="Arial"/>
+          <w:color w:val="000000"/>
+          <w:sz w:val="21"/>
+          <w:szCs w:val="21"/>
+          <w:shd w:val="clear" w:color="auto" w:fill="FFFFFF"/>
+        </w:rPr>
+        <w:t xml:space="preserve"> </w:t>
+      </w:r>
+      <w:proofErr w:type="spellStart"/>
+      <w:r>
+        <w:rPr>
+          <w:rFonts w:ascii="Arial" w:hAnsi="Arial" w:cs="Arial"/>
+          <w:color w:val="000000"/>
+          <w:sz w:val="21"/>
+          <w:szCs w:val="21"/>
+          <w:shd w:val="clear" w:color="auto" w:fill="FFFFFF"/>
+        </w:rPr>
         <w:t>is</w:t>
       </w:r>
       <w:proofErr w:type="spellEnd"/>
       <w:r>
-        <w:t xml:space="preserve"> impossi</w:t>
-      </w:r>
-      <w:r>
-        <w:t xml:space="preserve">ble </w:t>
-      </w:r>
-      <w:proofErr w:type="spellStart"/>
-      <w:r>
-        <w:t>since</w:t>
-      </w:r>
-      <w:proofErr w:type="spellEnd"/>
-      <w:r>
-        <w:t xml:space="preserve"> the </w:t>
-      </w:r>
-      <w:proofErr w:type="spellStart"/>
-      <w:r>
-        <w:t>private</w:t>
-      </w:r>
-      <w:proofErr w:type="spellEnd"/>
-      <w:r>
-        <w:t xml:space="preserve"> </w:t>
-      </w:r>
-      <w:proofErr w:type="spellStart"/>
-      <w:r>
-        <w:t>method</w:t>
-      </w:r>
-      <w:proofErr w:type="spellEnd"/>
-      <w:r>
-        <w:t xml:space="preserve"> </w:t>
-      </w:r>
-      <w:proofErr w:type="spellStart"/>
-      <w:r>
-        <w:t>is</w:t>
-      </w:r>
-      <w:proofErr w:type="spellEnd"/>
-      <w:r>
-        <w:t xml:space="preserve"> </w:t>
-      </w:r>
-      <w:proofErr w:type="spellStart"/>
-      <w:r>
-        <w:t>only</w:t>
-      </w:r>
-      <w:proofErr w:type="spellEnd"/>
-      <w:r>
-        <w:t xml:space="preserve"> visible </w:t>
-      </w:r>
-      <w:proofErr w:type="spellStart"/>
-      <w:r>
-        <w:t>fromwithin</w:t>
-      </w:r>
-      <w:proofErr w:type="spellEnd"/>
-      <w:r>
-        <w:t xml:space="preserve"> the class. </w:t>
-      </w:r>
-      <w:r>
+        <w:rPr>
+          <w:rFonts w:ascii="Arial" w:hAnsi="Arial" w:cs="Arial"/>
+          <w:color w:val="000000"/>
+          <w:sz w:val="21"/>
+          <w:szCs w:val="21"/>
+          <w:shd w:val="clear" w:color="auto" w:fill="FFFFFF"/>
+        </w:rPr>
+        <w:t xml:space="preserve"> </w:t>
+      </w:r>
+      <w:proofErr w:type="spellStart"/>
+      <w:r>
+        <w:rPr>
+          <w:rFonts w:ascii="Arial" w:hAnsi="Arial" w:cs="Arial"/>
+          <w:color w:val="000000"/>
+          <w:sz w:val="21"/>
+          <w:szCs w:val="21"/>
+          <w:shd w:val="clear" w:color="auto" w:fill="FFFFFF"/>
+        </w:rPr>
+        <w:t>that</w:t>
+      </w:r>
+      <w:proofErr w:type="spellEnd"/>
+      <w:r>
+        <w:rPr>
+          <w:rFonts w:ascii="Arial" w:hAnsi="Arial" w:cs="Arial"/>
+          <w:color w:val="000000"/>
+          <w:sz w:val="21"/>
+          <w:szCs w:val="21"/>
+          <w:shd w:val="clear" w:color="auto" w:fill="FFFFFF"/>
+        </w:rPr>
+        <w:t xml:space="preserve"> </w:t>
+      </w:r>
+      <w:proofErr w:type="spellStart"/>
+      <w:r>
+        <w:rPr>
+          <w:rFonts w:ascii="Arial" w:hAnsi="Arial" w:cs="Arial"/>
+          <w:color w:val="000000"/>
+          <w:sz w:val="21"/>
+          <w:szCs w:val="21"/>
+          <w:shd w:val="clear" w:color="auto" w:fill="FFFFFF"/>
+        </w:rPr>
+        <w:t>StringBuffer</w:t>
+      </w:r>
+      <w:proofErr w:type="spellEnd"/>
+      <w:r>
+        <w:rPr>
+          <w:rFonts w:ascii="Arial" w:hAnsi="Arial" w:cs="Arial"/>
+          <w:color w:val="000000"/>
+          <w:sz w:val="21"/>
+          <w:szCs w:val="21"/>
+          <w:shd w:val="clear" w:color="auto" w:fill="FFFFFF"/>
+        </w:rPr>
+        <w:t xml:space="preserve"> </w:t>
+      </w:r>
+      <w:proofErr w:type="spellStart"/>
+      <w:r>
+        <w:rPr>
+          <w:rFonts w:ascii="Arial" w:hAnsi="Arial" w:cs="Arial"/>
+          <w:color w:val="000000"/>
+          <w:sz w:val="21"/>
+          <w:szCs w:val="21"/>
+          <w:shd w:val="clear" w:color="auto" w:fill="FFFFFF"/>
+        </w:rPr>
+        <w:t>methods</w:t>
+      </w:r>
+      <w:proofErr w:type="spellEnd"/>
+      <w:r>
+        <w:rPr>
+          <w:rFonts w:ascii="Arial" w:hAnsi="Arial" w:cs="Arial"/>
+          <w:color w:val="000000"/>
+          <w:sz w:val="21"/>
+          <w:szCs w:val="21"/>
+          <w:shd w:val="clear" w:color="auto" w:fill="FFFFFF"/>
+        </w:rPr>
+        <w:t xml:space="preserve"> like </w:t>
+      </w:r>
+      <w:proofErr w:type="spellStart"/>
+      <w:r>
+        <w:rPr>
+          <w:rFonts w:ascii="Arial" w:hAnsi="Arial" w:cs="Arial"/>
+          <w:color w:val="000000"/>
+          <w:sz w:val="21"/>
+          <w:szCs w:val="21"/>
+          <w:shd w:val="clear" w:color="auto" w:fill="FFFFFF"/>
+        </w:rPr>
+        <w:t>length</w:t>
+      </w:r>
+      <w:proofErr w:type="spellEnd"/>
+      <w:r>
+        <w:rPr>
+          <w:rFonts w:ascii="Arial" w:hAnsi="Arial" w:cs="Arial"/>
+          <w:color w:val="000000"/>
+          <w:sz w:val="21"/>
+          <w:szCs w:val="21"/>
+          <w:shd w:val="clear" w:color="auto" w:fill="FFFFFF"/>
+        </w:rPr>
+        <w:t xml:space="preserve">(), </w:t>
+      </w:r>
+      <w:proofErr w:type="spellStart"/>
+      <w:r>
+        <w:rPr>
+          <w:rFonts w:ascii="Arial" w:hAnsi="Arial" w:cs="Arial"/>
+          <w:color w:val="000000"/>
+          <w:sz w:val="21"/>
+          <w:szCs w:val="21"/>
+          <w:shd w:val="clear" w:color="auto" w:fill="FFFFFF"/>
+        </w:rPr>
+        <w:t>capacity</w:t>
+      </w:r>
+      <w:proofErr w:type="spellEnd"/>
+      <w:r>
+        <w:rPr>
+          <w:rFonts w:ascii="Arial" w:hAnsi="Arial" w:cs="Arial"/>
+          <w:color w:val="000000"/>
+          <w:sz w:val="21"/>
+          <w:szCs w:val="21"/>
+          <w:shd w:val="clear" w:color="auto" w:fill="FFFFFF"/>
+        </w:rPr>
+        <w:t>(), or append() are </w:t>
+      </w:r>
+      <w:hyperlink r:id="rId9" w:history="1">
+        <w:r>
+          <w:rPr>
+            <w:rStyle w:val="Lienhypertexte"/>
+            <w:rFonts w:ascii="Arial" w:hAnsi="Arial" w:cs="Arial"/>
+            <w:color w:val="993300"/>
+            <w:sz w:val="21"/>
+            <w:szCs w:val="21"/>
+            <w:u w:val="none"/>
+          </w:rPr>
+          <w:t>synchronized</w:t>
+        </w:r>
+      </w:hyperlink>
+      <w:r>
+        <w:rPr>
+          <w:rFonts w:ascii="Arial" w:hAnsi="Arial" w:cs="Arial"/>
+          <w:color w:val="000000"/>
+          <w:sz w:val="21"/>
+          <w:szCs w:val="21"/>
+          <w:shd w:val="clear" w:color="auto" w:fill="FFFFFF"/>
+        </w:rPr>
+        <w:t xml:space="preserve"> while </w:t>
+      </w:r>
+      <w:proofErr w:type="spellStart"/>
+      <w:r>
+        <w:rPr>
+          <w:rFonts w:ascii="Arial" w:hAnsi="Arial" w:cs="Arial"/>
+          <w:color w:val="000000"/>
+          <w:sz w:val="21"/>
+          <w:szCs w:val="21"/>
+          <w:shd w:val="clear" w:color="auto" w:fill="FFFFFF"/>
+        </w:rPr>
+        <w:t>corresponding</w:t>
+      </w:r>
+      <w:proofErr w:type="spellEnd"/>
+      <w:r>
+        <w:rPr>
+          <w:rFonts w:ascii="Arial" w:hAnsi="Arial" w:cs="Arial"/>
+          <w:color w:val="000000"/>
+          <w:sz w:val="21"/>
+          <w:szCs w:val="21"/>
+          <w:shd w:val="clear" w:color="auto" w:fill="FFFFFF"/>
+        </w:rPr>
+        <w:t xml:space="preserve"> </w:t>
+      </w:r>
+      <w:proofErr w:type="spellStart"/>
+      <w:r>
+        <w:rPr>
+          <w:rFonts w:ascii="Arial" w:hAnsi="Arial" w:cs="Arial"/>
+          <w:color w:val="000000"/>
+          <w:sz w:val="21"/>
+          <w:szCs w:val="21"/>
+          <w:shd w:val="clear" w:color="auto" w:fill="FFFFFF"/>
+        </w:rPr>
+        <w:t>methods</w:t>
+      </w:r>
+      <w:proofErr w:type="spellEnd"/>
+      <w:r>
+        <w:rPr>
+          <w:rFonts w:ascii="Arial" w:hAnsi="Arial" w:cs="Arial"/>
+          <w:color w:val="000000"/>
+          <w:sz w:val="21"/>
+          <w:szCs w:val="21"/>
+          <w:shd w:val="clear" w:color="auto" w:fill="FFFFFF"/>
+        </w:rPr>
+        <w:t xml:space="preserve"> in </w:t>
+      </w:r>
+      <w:proofErr w:type="spellStart"/>
+      <w:r>
+        <w:rPr>
+          <w:rFonts w:ascii="Arial" w:hAnsi="Arial" w:cs="Arial"/>
+          <w:color w:val="000000"/>
+          <w:sz w:val="21"/>
+          <w:szCs w:val="21"/>
+          <w:shd w:val="clear" w:color="auto" w:fill="FFFFFF"/>
+        </w:rPr>
+        <w:t>StringBuilder</w:t>
+      </w:r>
+      <w:proofErr w:type="spellEnd"/>
+      <w:r>
+        <w:rPr>
+          <w:rFonts w:ascii="Arial" w:hAnsi="Arial" w:cs="Arial"/>
+          <w:color w:val="000000"/>
+          <w:sz w:val="21"/>
+          <w:szCs w:val="21"/>
+          <w:shd w:val="clear" w:color="auto" w:fill="FFFFFF"/>
+        </w:rPr>
+        <w:t xml:space="preserve"> are not </w:t>
+      </w:r>
+      <w:proofErr w:type="spellStart"/>
+      <w:r>
+        <w:rPr>
+          <w:rFonts w:ascii="Arial" w:hAnsi="Arial" w:cs="Arial"/>
+          <w:color w:val="000000"/>
+          <w:sz w:val="21"/>
+          <w:szCs w:val="21"/>
+          <w:shd w:val="clear" w:color="auto" w:fill="FFFFFF"/>
+        </w:rPr>
+        <w:t>synchronized</w:t>
+      </w:r>
+      <w:proofErr w:type="spellEnd"/>
+      <w:r>
+        <w:rPr>
+          <w:rFonts w:ascii="Arial" w:hAnsi="Arial" w:cs="Arial"/>
+          <w:color w:val="000000"/>
+          <w:sz w:val="21"/>
+          <w:szCs w:val="21"/>
+          <w:shd w:val="clear" w:color="auto" w:fill="FFFFFF"/>
+        </w:rPr>
+        <w:t>.</w:t>
+      </w:r>
+      <w:r>
+        <w:rPr>
+          <w:rFonts w:ascii="Arial" w:hAnsi="Arial" w:cs="Arial"/>
+          <w:color w:val="000000"/>
+          <w:sz w:val="21"/>
+          <w:szCs w:val="21"/>
+        </w:rPr>
         <w:br/>
       </w:r>
       <w:r>
+        <w:rPr>
+          <w:rFonts w:ascii="Arial" w:hAnsi="Arial" w:cs="Arial"/>
+          <w:color w:val="000000"/>
+          <w:sz w:val="21"/>
+          <w:szCs w:val="21"/>
+        </w:rPr>
         <w:br/>
       </w:r>
-      <w:proofErr w:type="spellStart"/>
-      <w:r>
-        <w:rPr>
-          <w:lang w:val="de-CH"/>
-        </w:rPr>
-        <w:t>We</w:t>
-      </w:r>
-      <w:proofErr w:type="spellEnd"/>
-      <w:r>
-        <w:rPr>
-          <w:lang w:val="de-CH"/>
-        </w:rPr>
-        <w:t xml:space="preserve"> still </w:t>
-      </w:r>
-      <w:proofErr w:type="spellStart"/>
-      <w:r>
-        <w:rPr>
-          <w:lang w:val="de-CH"/>
-        </w:rPr>
-        <w:t>can</w:t>
-      </w:r>
-      <w:proofErr w:type="spellEnd"/>
-      <w:r>
-        <w:rPr>
-          <w:lang w:val="de-CH"/>
-        </w:rPr>
-        <w:t xml:space="preserve"> </w:t>
-      </w:r>
-      <w:proofErr w:type="spellStart"/>
-      <w:r>
-        <w:rPr>
-          <w:lang w:val="de-CH"/>
-        </w:rPr>
-        <w:t>create</w:t>
-      </w:r>
-      <w:proofErr w:type="spellEnd"/>
-      <w:r>
-        <w:rPr>
-          <w:lang w:val="de-CH"/>
-        </w:rPr>
-        <w:t xml:space="preserve"> a </w:t>
-      </w:r>
-      <w:proofErr w:type="spellStart"/>
-      <w:r>
-        <w:rPr>
-          <w:lang w:val="de-CH"/>
-        </w:rPr>
-        <w:t>method</w:t>
-      </w:r>
-      <w:proofErr w:type="spellEnd"/>
-      <w:r>
-        <w:rPr>
-          <w:lang w:val="de-CH"/>
-        </w:rPr>
-        <w:t xml:space="preserve"> </w:t>
-      </w:r>
-      <w:proofErr w:type="spellStart"/>
-      <w:r>
-        <w:rPr>
-          <w:lang w:val="de-CH"/>
-        </w:rPr>
-        <w:t>with</w:t>
-      </w:r>
-      <w:proofErr w:type="spellEnd"/>
-      <w:r>
-        <w:rPr>
-          <w:lang w:val="de-CH"/>
-        </w:rPr>
-        <w:t xml:space="preserve"> </w:t>
-      </w:r>
-      <w:proofErr w:type="spellStart"/>
-      <w:r>
-        <w:rPr>
-          <w:lang w:val="de-CH"/>
-        </w:rPr>
-        <w:t>the</w:t>
-      </w:r>
-      <w:proofErr w:type="spellEnd"/>
-      <w:r>
-        <w:rPr>
-          <w:lang w:val="de-CH"/>
-        </w:rPr>
-        <w:t xml:space="preserve"> same </w:t>
-      </w:r>
-      <w:proofErr w:type="spellStart"/>
-      <w:r>
-        <w:rPr>
-          <w:lang w:val="de-CH"/>
-        </w:rPr>
-        <w:t>signature</w:t>
-      </w:r>
-      <w:proofErr w:type="spellEnd"/>
-      <w:r>
-        <w:rPr>
-          <w:lang w:val="de-CH"/>
-        </w:rPr>
-        <w:t xml:space="preserve"> in </w:t>
-      </w:r>
-      <w:proofErr w:type="spellStart"/>
-      <w:r>
-        <w:rPr>
-          <w:lang w:val="de-CH"/>
-        </w:rPr>
-        <w:t>the</w:t>
-      </w:r>
-      <w:proofErr w:type="spellEnd"/>
-      <w:r>
-        <w:rPr>
-          <w:lang w:val="de-CH"/>
-        </w:rPr>
-        <w:t xml:space="preserve"> </w:t>
-      </w:r>
-      <w:proofErr w:type="spellStart"/>
-      <w:r>
-        <w:rPr>
-          <w:lang w:val="de-CH"/>
-        </w:rPr>
-        <w:t>child</w:t>
-      </w:r>
-      <w:proofErr w:type="spellEnd"/>
-      <w:r>
-        <w:rPr>
-          <w:lang w:val="de-CH"/>
-        </w:rPr>
-        <w:t xml:space="preserve"> </w:t>
-      </w:r>
-      <w:proofErr w:type="spellStart"/>
-      <w:r>
-        <w:rPr>
-          <w:lang w:val="de-CH"/>
-        </w:rPr>
-        <w:t>class</w:t>
-      </w:r>
-      <w:proofErr w:type="spellEnd"/>
-      <w:r>
-        <w:rPr>
-          <w:lang w:val="de-CH"/>
-        </w:rPr>
-        <w:t xml:space="preserve">, </w:t>
-      </w:r>
-      <w:proofErr w:type="spellStart"/>
-      <w:r>
-        <w:rPr>
-          <w:lang w:val="de-CH"/>
-        </w:rPr>
-        <w:t>this</w:t>
-      </w:r>
-      <w:proofErr w:type="spellEnd"/>
-      <w:r>
-        <w:rPr>
-          <w:lang w:val="de-CH"/>
-        </w:rPr>
-        <w:t xml:space="preserve"> </w:t>
-      </w:r>
-      <w:proofErr w:type="spellStart"/>
-      <w:r>
-        <w:rPr>
-          <w:lang w:val="de-CH"/>
-        </w:rPr>
-        <w:t>is</w:t>
-      </w:r>
-      <w:proofErr w:type="spellEnd"/>
-      <w:r>
-        <w:rPr>
-          <w:lang w:val="de-CH"/>
-        </w:rPr>
-        <w:t xml:space="preserve"> </w:t>
-      </w:r>
-      <w:proofErr w:type="spellStart"/>
-      <w:r>
-        <w:rPr>
-          <w:lang w:val="de-CH"/>
-        </w:rPr>
-        <w:t>called</w:t>
-      </w:r>
-      <w:proofErr w:type="spellEnd"/>
-      <w:r>
-        <w:rPr>
-          <w:lang w:val="de-CH"/>
-        </w:rPr>
-        <w:t xml:space="preserve"> </w:t>
-      </w:r>
-      <w:proofErr w:type="spellStart"/>
-      <w:r>
-        <w:rPr>
-          <w:lang w:val="de-CH"/>
-        </w:rPr>
-        <w:t>method</w:t>
-      </w:r>
-      <w:proofErr w:type="spellEnd"/>
-      <w:r>
-        <w:rPr>
-          <w:lang w:val="de-CH"/>
-        </w:rPr>
-        <w:t xml:space="preserve"> </w:t>
-      </w:r>
-      <w:proofErr w:type="spellStart"/>
-      <w:r>
-        <w:rPr>
-          <w:lang w:val="de-CH"/>
-        </w:rPr>
-        <w:t>hiding</w:t>
-      </w:r>
-      <w:proofErr w:type="spellEnd"/>
-      <w:r>
-        <w:rPr>
-          <w:lang w:val="de-CH"/>
-        </w:rPr>
-        <w:t xml:space="preserve">. </w:t>
-      </w:r>
+      <w:r>
+        <w:rPr>
+          <w:rFonts w:ascii="Arial" w:hAnsi="Arial" w:cs="Arial"/>
+          <w:color w:val="000000"/>
+          <w:sz w:val="21"/>
+          <w:szCs w:val="21"/>
+          <w:lang w:val="de-CH"/>
+        </w:rPr>
+        <w:t>Read more: </w:t>
+      </w:r>
+      <w:hyperlink r:id="rId10" w:anchor="ixzz7H8cOTwV8" w:history="1">
+        <w:r>
+          <w:rPr>
+            <w:rStyle w:val="Lienhypertexte"/>
+            <w:rFonts w:ascii="Arial" w:hAnsi="Arial" w:cs="Arial"/>
+            <w:color w:val="003399"/>
+            <w:sz w:val="21"/>
+            <w:szCs w:val="21"/>
+            <w:u w:val="none"/>
+            <w:lang w:val="de-CH"/>
+          </w:rPr>
+          <w:t>https://www.java67.com/2012/09/top-10-tricky-java-interview-questions-answers.html#ixzz7H8cOTwV8</w:t>
+        </w:r>
+      </w:hyperlink>
     </w:p>
     <w:sectPr>
       <w:pgSz w:w="11906" w:h="16838"/>
@@ -1293,7 +2211,7 @@
   <w:abstractNum w:abstractNumId="0" w15:restartNumberingAfterBreak="0">
     <w:nsid w:val="22A130EC"/>
     <w:multiLevelType w:val="hybridMultilevel"/>
-    <w:tmpl w:val="8BAEF436"/>
+    <w:tmpl w:val="5D5604CE"/>
     <w:lvl w:ilvl="0" w:tplc="100C000F">
       <w:start w:val="1"/>
       <w:numFmt w:val="decimal"/>

</xml_diff>

<commit_message>
add fact about errors and exceptions
</commit_message>
<xml_diff>
--- a/Java-factoids.docx
+++ b/Java-factoids.docx
@@ -2,6 +2,11 @@
 <file path=word/document.xml><?xml version="1.0" encoding="utf-8"?>
 <w:document xmlns:wpc="http://schemas.microsoft.com/office/word/2010/wordprocessingCanvas" xmlns:cx="http://schemas.microsoft.com/office/drawing/2014/chartex" xmlns:cx1="http://schemas.microsoft.com/office/drawing/2015/9/8/chartex" xmlns:cx2="http://schemas.microsoft.com/office/drawing/2015/10/21/chartex" xmlns:cx3="http://schemas.microsoft.com/office/drawing/2016/5/9/chartex" xmlns:cx4="http://schemas.microsoft.com/office/drawing/2016/5/10/chartex" xmlns:cx5="http://schemas.microsoft.com/office/drawing/2016/5/11/chartex" xmlns:cx6="http://schemas.microsoft.com/office/drawing/2016/5/12/chartex" xmlns:cx7="http://schemas.microsoft.com/office/drawing/2016/5/13/chartex" xmlns:cx8="http://schemas.microsoft.com/office/drawing/2016/5/14/chartex" xmlns:mc="http://schemas.openxmlformats.org/markup-compatibility/2006" xmlns:aink="http://schemas.microsoft.com/office/drawing/2016/ink" xmlns:am3d="http://schemas.microsoft.com/office/drawing/2017/model3d" xmlns:o="urn:schemas-microsoft-com:office:office" xmlns:r="http://schemas.openxmlformats.org/officeDocument/2006/relationships" xmlns:m="http://schemas.openxmlformats.org/officeDocument/2006/math" xmlns:v="urn:schemas-microsoft-com:vml" xmlns:wp14="http://schemas.microsoft.com/office/word/2010/wordprocessingDrawing" xmlns:wp="http://schemas.openxmlformats.org/drawingml/2006/wordprocessingDrawing" xmlns:w10="urn:schemas-microsoft-com:office:word" xmlns:w="http://schemas.openxmlformats.org/wordprocessingml/2006/main" xmlns:w14="http://schemas.microsoft.com/office/word/2010/wordml" xmlns:w15="http://schemas.microsoft.com/office/word/2012/wordml" xmlns:w16cex="http://schemas.microsoft.com/office/word/2018/wordml/cex" xmlns:w16cid="http://schemas.microsoft.com/office/word/2016/wordml/cid" xmlns:w16="http://schemas.microsoft.com/office/word/2018/wordml" xmlns:w16sdtdh="http://schemas.microsoft.com/office/word/2020/wordml/sdtdatahash" xmlns:w16se="http://schemas.microsoft.com/office/word/2015/wordml/symex" xmlns:wpg="http://schemas.microsoft.com/office/word/2010/wordprocessingGroup" xmlns:wpi="http://schemas.microsoft.com/office/word/2010/wordprocessingInk" xmlns:wne="http://schemas.microsoft.com/office/word/2006/wordml" xmlns:wps="http://schemas.microsoft.com/office/word/2010/wordprocessingShape" mc:Ignorable="w14 w15 w16se w16cid w16 w16cex w16sdtdh wp14">
   <w:body>
+    <w:p>
+      <w:pPr>
+        <w:pStyle w:val="Titre1"/>
+      </w:pPr>
+    </w:p>
     <w:p>
       <w:pPr>
         <w:pStyle w:val="Titre1"/>
@@ -1533,6 +1538,12 @@
     <w:p>
       <w:pPr>
         <w:rPr>
+          <w:rStyle w:val="Lienhypertexte"/>
+          <w:rFonts w:ascii="Arial" w:hAnsi="Arial" w:cs="Arial"/>
+          <w:color w:val="003399"/>
+          <w:sz w:val="21"/>
+          <w:szCs w:val="21"/>
+          <w:u w:val="none"/>
           <w:lang w:val="de-CH"/>
         </w:rPr>
       </w:pPr>
@@ -2195,6 +2206,262 @@
           <w:t>https://www.java67.com/2012/09/top-10-tricky-java-interview-questions-answers.html#ixzz7H8cOTwV8</w:t>
         </w:r>
       </w:hyperlink>
+    </w:p>
+    <w:p>
+      <w:pPr>
+        <w:rPr>
+          <w:rStyle w:val="Lienhypertexte"/>
+          <w:rFonts w:ascii="Arial" w:hAnsi="Arial" w:cs="Arial"/>
+          <w:color w:val="003399"/>
+          <w:sz w:val="21"/>
+          <w:szCs w:val="21"/>
+          <w:u w:val="none"/>
+          <w:lang w:val="de-CH"/>
+        </w:rPr>
+      </w:pPr>
+    </w:p>
+    <w:p>
+      <w:pPr>
+        <w:pStyle w:val="Paragraphedeliste"/>
+        <w:numPr>
+          <w:ilvl w:val="0"/>
+          <w:numId w:val="2"/>
+        </w:numPr>
+        <w:rPr>
+          <w:lang w:val="de-CH"/>
+        </w:rPr>
+      </w:pPr>
+      <w:proofErr w:type="spellStart"/>
+      <w:r>
+        <w:rPr>
+          <w:lang w:val="de-CH"/>
+        </w:rPr>
+        <w:t>Difference</w:t>
+      </w:r>
+      <w:proofErr w:type="spellEnd"/>
+      <w:r>
+        <w:rPr>
+          <w:lang w:val="de-CH"/>
+        </w:rPr>
+        <w:t xml:space="preserve"> </w:t>
+      </w:r>
+      <w:proofErr w:type="spellStart"/>
+      <w:r>
+        <w:rPr>
+          <w:lang w:val="de-CH"/>
+        </w:rPr>
+        <w:t>between</w:t>
+      </w:r>
+      <w:proofErr w:type="spellEnd"/>
+      <w:r>
+        <w:rPr>
+          <w:lang w:val="de-CH"/>
+        </w:rPr>
+        <w:t xml:space="preserve"> </w:t>
+      </w:r>
+      <w:proofErr w:type="spellStart"/>
+      <w:r>
+        <w:rPr>
+          <w:lang w:val="de-CH"/>
+        </w:rPr>
+        <w:t>error</w:t>
+      </w:r>
+      <w:proofErr w:type="spellEnd"/>
+      <w:r>
+        <w:rPr>
+          <w:lang w:val="de-CH"/>
+        </w:rPr>
+        <w:t xml:space="preserve"> and</w:t>
+      </w:r>
+      <w:r>
+        <w:rPr>
+          <w:lang w:val="de-CH"/>
+        </w:rPr>
+        <w:t xml:space="preserve"> </w:t>
+      </w:r>
+      <w:proofErr w:type="spellStart"/>
+      <w:r>
+        <w:rPr>
+          <w:lang w:val="de-CH"/>
+        </w:rPr>
+        <w:t>exception</w:t>
+      </w:r>
+      <w:proofErr w:type="spellEnd"/>
+    </w:p>
+    <w:p>
+      <w:pPr>
+        <w:rPr>
+          <w:lang w:val="de-CH"/>
+        </w:rPr>
+      </w:pPr>
+      <w:proofErr w:type="spellStart"/>
+      <w:r>
+        <w:t>Errors</w:t>
+      </w:r>
+      <w:proofErr w:type="spellEnd"/>
+      <w:r>
+        <w:t xml:space="preserve"> in a program are </w:t>
+      </w:r>
+      <w:proofErr w:type="spellStart"/>
+      <w:r>
+        <w:t>irrecoverable</w:t>
+      </w:r>
+      <w:proofErr w:type="spellEnd"/>
+      <w:r>
+        <w:t xml:space="preserve">. </w:t>
+      </w:r>
+      <w:r>
+        <w:rPr>
+          <w:lang w:val="de-CH"/>
+        </w:rPr>
+        <w:t>Exemple (</w:t>
+      </w:r>
+      <w:proofErr w:type="spellStart"/>
+      <w:r>
+        <w:rPr>
+          <w:lang w:val="de-CH"/>
+        </w:rPr>
+        <w:t>OutOfMemoryError</w:t>
+      </w:r>
+      <w:proofErr w:type="spellEnd"/>
+      <w:r>
+        <w:rPr>
+          <w:lang w:val="de-CH"/>
+        </w:rPr>
+        <w:t xml:space="preserve">, </w:t>
+      </w:r>
+      <w:proofErr w:type="spellStart"/>
+      <w:r>
+        <w:rPr>
+          <w:lang w:val="de-CH"/>
+        </w:rPr>
+        <w:t>StackOverflowError</w:t>
+      </w:r>
+      <w:proofErr w:type="spellEnd"/>
+      <w:r>
+        <w:rPr>
+          <w:lang w:val="de-CH"/>
+        </w:rPr>
+        <w:t>)</w:t>
+      </w:r>
+    </w:p>
+    <w:p>
+      <w:pPr>
+        <w:rPr>
+          <w:lang w:val="de-CH"/>
+        </w:rPr>
+      </w:pPr>
+      <w:r>
+        <w:rPr>
+          <w:lang w:val="de-CH"/>
+        </w:rPr>
+        <w:lastRenderedPageBreak/>
+        <w:t xml:space="preserve">In </w:t>
+      </w:r>
+      <w:proofErr w:type="spellStart"/>
+      <w:r>
+        <w:rPr>
+          <w:lang w:val="de-CH"/>
+        </w:rPr>
+        <w:t>the</w:t>
+      </w:r>
+      <w:proofErr w:type="spellEnd"/>
+      <w:r>
+        <w:rPr>
+          <w:lang w:val="de-CH"/>
+        </w:rPr>
+        <w:t xml:space="preserve"> </w:t>
+      </w:r>
+      <w:proofErr w:type="spellStart"/>
+      <w:r>
+        <w:rPr>
+          <w:lang w:val="de-CH"/>
+        </w:rPr>
+        <w:t>o</w:t>
+      </w:r>
+      <w:r>
+        <w:rPr>
+          <w:lang w:val="de-CH"/>
+        </w:rPr>
+        <w:t>ther</w:t>
+      </w:r>
+      <w:proofErr w:type="spellEnd"/>
+      <w:r>
+        <w:rPr>
+          <w:lang w:val="de-CH"/>
+        </w:rPr>
+        <w:t xml:space="preserve"> </w:t>
+      </w:r>
+      <w:proofErr w:type="spellStart"/>
+      <w:r>
+        <w:rPr>
+          <w:lang w:val="de-CH"/>
+        </w:rPr>
+        <w:t>hand</w:t>
+      </w:r>
+      <w:proofErr w:type="spellEnd"/>
+      <w:r>
+        <w:rPr>
+          <w:lang w:val="de-CH"/>
+        </w:rPr>
+        <w:t xml:space="preserve">, </w:t>
+      </w:r>
+      <w:proofErr w:type="spellStart"/>
+      <w:r>
+        <w:rPr>
+          <w:lang w:val="de-CH"/>
+        </w:rPr>
+        <w:t>exception</w:t>
+      </w:r>
+      <w:proofErr w:type="spellEnd"/>
+      <w:r>
+        <w:rPr>
+          <w:lang w:val="de-CH"/>
+        </w:rPr>
+        <w:t xml:space="preserve"> </w:t>
+      </w:r>
+      <w:proofErr w:type="spellStart"/>
+      <w:r>
+        <w:rPr>
+          <w:lang w:val="de-CH"/>
+        </w:rPr>
+        <w:t>can</w:t>
+      </w:r>
+      <w:proofErr w:type="spellEnd"/>
+      <w:r>
+        <w:rPr>
+          <w:lang w:val="de-CH"/>
+        </w:rPr>
+        <w:t xml:space="preserve"> </w:t>
+      </w:r>
+      <w:proofErr w:type="spellStart"/>
+      <w:r>
+        <w:rPr>
+          <w:lang w:val="de-CH"/>
+        </w:rPr>
+        <w:t>be</w:t>
+      </w:r>
+      <w:proofErr w:type="spellEnd"/>
+      <w:r>
+        <w:rPr>
+          <w:lang w:val="de-CH"/>
+        </w:rPr>
+        <w:t xml:space="preserve"> </w:t>
+      </w:r>
+      <w:proofErr w:type="spellStart"/>
+      <w:r>
+        <w:rPr>
+          <w:lang w:val="de-CH"/>
+        </w:rPr>
+        <w:t>handeled</w:t>
+      </w:r>
+      <w:proofErr w:type="spellEnd"/>
+      <w:r>
+        <w:rPr>
+          <w:lang w:val="de-CH"/>
+        </w:rPr>
+        <w:t xml:space="preserve">. </w:t>
+      </w:r>
     </w:p>
     <w:sectPr>
       <w:pgSz w:w="11906" w:h="16838"/>
@@ -2211,7 +2478,7 @@
   <w:abstractNum w:abstractNumId="0" w15:restartNumberingAfterBreak="0">
     <w:nsid w:val="22A130EC"/>
     <w:multiLevelType w:val="hybridMultilevel"/>
-    <w:tmpl w:val="5D5604CE"/>
+    <w:tmpl w:val="C47444FC"/>
     <w:lvl w:ilvl="0" w:tplc="100C000F">
       <w:start w:val="1"/>
       <w:numFmt w:val="decimal"/>

</xml_diff>

<commit_message>
add fact about Strings
</commit_message>
<xml_diff>
--- a/Java-factoids.docx
+++ b/Java-factoids.docx
@@ -2460,7 +2460,712 @@
         <w:rPr>
           <w:lang w:val="de-CH"/>
         </w:rPr>
+        <w:t>.</w:t>
+      </w:r>
+    </w:p>
+    <w:p>
+      <w:pPr>
+        <w:pStyle w:val="Paragraphedeliste"/>
+        <w:numPr>
+          <w:ilvl w:val="0"/>
+          <w:numId w:val="2"/>
+        </w:numPr>
+        <w:rPr>
+          <w:lang w:val="de-CH"/>
+        </w:rPr>
+      </w:pPr>
+      <w:r>
+        <w:rPr>
+          <w:lang w:val="de-CH"/>
+        </w:rPr>
+        <w:t xml:space="preserve">String Literal </w:t>
+      </w:r>
+      <w:proofErr w:type="spellStart"/>
+      <w:r>
+        <w:rPr>
+          <w:lang w:val="de-CH"/>
+        </w:rPr>
+        <w:t>vs</w:t>
+      </w:r>
+      <w:proofErr w:type="spellEnd"/>
+      <w:r>
+        <w:rPr>
+          <w:lang w:val="de-CH"/>
+        </w:rPr>
+        <w:t xml:space="preserve"> String </w:t>
+      </w:r>
+      <w:proofErr w:type="spellStart"/>
+      <w:r>
+        <w:rPr>
+          <w:lang w:val="de-CH"/>
+        </w:rPr>
+        <w:t>Object</w:t>
+      </w:r>
+      <w:proofErr w:type="spellEnd"/>
+    </w:p>
+    <w:p>
+      <w:pPr>
+        <w:rPr>
+          <w:lang w:val="de-CH"/>
+        </w:rPr>
+      </w:pPr>
+      <w:proofErr w:type="spellStart"/>
+      <w:r>
+        <w:rPr>
+          <w:lang w:val="de-CH"/>
+        </w:rPr>
+        <w:t>When</w:t>
+      </w:r>
+      <w:proofErr w:type="spellEnd"/>
+      <w:r>
+        <w:rPr>
+          <w:lang w:val="de-CH"/>
+        </w:rPr>
+        <w:t xml:space="preserve"> </w:t>
+      </w:r>
+      <w:proofErr w:type="spellStart"/>
+      <w:r>
+        <w:rPr>
+          <w:lang w:val="de-CH"/>
+        </w:rPr>
+        <w:t>we</w:t>
+      </w:r>
+      <w:proofErr w:type="spellEnd"/>
+      <w:r>
+        <w:rPr>
+          <w:lang w:val="de-CH"/>
+        </w:rPr>
+        <w:t xml:space="preserve"> </w:t>
+      </w:r>
+      <w:proofErr w:type="spellStart"/>
+      <w:r>
+        <w:rPr>
+          <w:lang w:val="de-CH"/>
+        </w:rPr>
+        <w:t>create</w:t>
+      </w:r>
+      <w:proofErr w:type="spellEnd"/>
+      <w:r>
+        <w:rPr>
+          <w:lang w:val="de-CH"/>
+        </w:rPr>
+        <w:t xml:space="preserve"> a String </w:t>
+      </w:r>
+      <w:proofErr w:type="spellStart"/>
+      <w:r>
+        <w:rPr>
+          <w:lang w:val="de-CH"/>
+        </w:rPr>
+        <w:t>object</w:t>
+      </w:r>
+      <w:proofErr w:type="spellEnd"/>
+      <w:r>
+        <w:rPr>
+          <w:lang w:val="de-CH"/>
+        </w:rPr>
+        <w:t xml:space="preserve"> </w:t>
+      </w:r>
+      <w:proofErr w:type="spellStart"/>
+      <w:r>
+        <w:rPr>
+          <w:lang w:val="de-CH"/>
+        </w:rPr>
+        <w:t>using</w:t>
+      </w:r>
+      <w:proofErr w:type="spellEnd"/>
+      <w:r>
+        <w:rPr>
+          <w:lang w:val="de-CH"/>
+        </w:rPr>
+        <w:t xml:space="preserve"> </w:t>
+      </w:r>
+      <w:proofErr w:type="spellStart"/>
+      <w:r>
+        <w:rPr>
+          <w:lang w:val="de-CH"/>
+        </w:rPr>
+        <w:t>the</w:t>
+      </w:r>
+      <w:proofErr w:type="spellEnd"/>
+      <w:r>
+        <w:rPr>
+          <w:lang w:val="de-CH"/>
+        </w:rPr>
+        <w:t xml:space="preserve"> </w:t>
+      </w:r>
+      <w:proofErr w:type="spellStart"/>
+      <w:r>
+        <w:rPr>
+          <w:lang w:val="de-CH"/>
+        </w:rPr>
+        <w:t>new</w:t>
+      </w:r>
+      <w:proofErr w:type="spellEnd"/>
+      <w:r>
+        <w:rPr>
+          <w:lang w:val="de-CH"/>
+        </w:rPr>
+        <w:t xml:space="preserve">() </w:t>
+      </w:r>
+      <w:proofErr w:type="spellStart"/>
+      <w:r>
+        <w:rPr>
+          <w:lang w:val="de-CH"/>
+        </w:rPr>
+        <w:t>operator</w:t>
+      </w:r>
+      <w:proofErr w:type="spellEnd"/>
+      <w:r>
+        <w:rPr>
+          <w:lang w:val="de-CH"/>
+        </w:rPr>
+        <w:t xml:space="preserve">, </w:t>
+      </w:r>
+      <w:proofErr w:type="spellStart"/>
+      <w:r>
+        <w:rPr>
+          <w:lang w:val="de-CH"/>
+        </w:rPr>
+        <w:t>it</w:t>
+      </w:r>
+      <w:proofErr w:type="spellEnd"/>
+      <w:r>
+        <w:rPr>
+          <w:lang w:val="de-CH"/>
+        </w:rPr>
+        <w:t xml:space="preserve"> </w:t>
+      </w:r>
+      <w:proofErr w:type="spellStart"/>
+      <w:r>
+        <w:rPr>
+          <w:lang w:val="de-CH"/>
+        </w:rPr>
+        <w:t>always</w:t>
+      </w:r>
+      <w:proofErr w:type="spellEnd"/>
+      <w:r>
+        <w:rPr>
+          <w:lang w:val="de-CH"/>
+        </w:rPr>
+        <w:t xml:space="preserve"> </w:t>
+      </w:r>
+      <w:proofErr w:type="spellStart"/>
+      <w:r>
+        <w:rPr>
+          <w:lang w:val="de-CH"/>
+        </w:rPr>
+        <w:t>creates</w:t>
+      </w:r>
+      <w:proofErr w:type="spellEnd"/>
+      <w:r>
+        <w:rPr>
+          <w:lang w:val="de-CH"/>
+        </w:rPr>
+        <w:t xml:space="preserve"> a </w:t>
+      </w:r>
+      <w:proofErr w:type="spellStart"/>
+      <w:r>
+        <w:rPr>
+          <w:lang w:val="de-CH"/>
+        </w:rPr>
+        <w:t>new</w:t>
+      </w:r>
+      <w:proofErr w:type="spellEnd"/>
+      <w:r>
+        <w:rPr>
+          <w:lang w:val="de-CH"/>
+        </w:rPr>
+        <w:t xml:space="preserve"> </w:t>
+      </w:r>
+      <w:proofErr w:type="spellStart"/>
+      <w:r>
+        <w:rPr>
+          <w:lang w:val="de-CH"/>
+        </w:rPr>
+        <w:t>object</w:t>
+      </w:r>
+      <w:proofErr w:type="spellEnd"/>
+      <w:r>
+        <w:rPr>
+          <w:lang w:val="de-CH"/>
+        </w:rPr>
+        <w:t xml:space="preserve"> in </w:t>
+      </w:r>
+      <w:proofErr w:type="spellStart"/>
+      <w:r>
+        <w:rPr>
+          <w:lang w:val="de-CH"/>
+        </w:rPr>
+        <w:t>heap</w:t>
+      </w:r>
+      <w:proofErr w:type="spellEnd"/>
+      <w:r>
+        <w:rPr>
+          <w:lang w:val="de-CH"/>
+        </w:rPr>
+        <w:t xml:space="preserve"> </w:t>
+      </w:r>
+      <w:proofErr w:type="spellStart"/>
+      <w:r>
+        <w:rPr>
+          <w:lang w:val="de-CH"/>
+        </w:rPr>
+        <w:t>memory</w:t>
+      </w:r>
+      <w:proofErr w:type="spellEnd"/>
+      <w:r>
+        <w:rPr>
+          <w:lang w:val="de-CH"/>
+        </w:rPr>
+        <w:t xml:space="preserve">. On </w:t>
+      </w:r>
+      <w:proofErr w:type="spellStart"/>
+      <w:r>
+        <w:rPr>
+          <w:lang w:val="de-CH"/>
+        </w:rPr>
+        <w:t>the</w:t>
+      </w:r>
+      <w:proofErr w:type="spellEnd"/>
+      <w:r>
+        <w:rPr>
+          <w:lang w:val="de-CH"/>
+        </w:rPr>
+        <w:t xml:space="preserve"> </w:t>
+      </w:r>
+      <w:proofErr w:type="spellStart"/>
+      <w:r>
+        <w:rPr>
+          <w:lang w:val="de-CH"/>
+        </w:rPr>
+        <w:t>other</w:t>
+      </w:r>
+      <w:proofErr w:type="spellEnd"/>
+      <w:r>
+        <w:rPr>
+          <w:lang w:val="de-CH"/>
+        </w:rPr>
+        <w:t xml:space="preserve"> </w:t>
+      </w:r>
+      <w:proofErr w:type="spellStart"/>
+      <w:r>
+        <w:rPr>
+          <w:lang w:val="de-CH"/>
+        </w:rPr>
+        <w:t>hand</w:t>
+      </w:r>
+      <w:proofErr w:type="spellEnd"/>
+      <w:r>
+        <w:rPr>
+          <w:lang w:val="de-CH"/>
+        </w:rPr>
+        <w:t xml:space="preserve">, </w:t>
+      </w:r>
+      <w:proofErr w:type="spellStart"/>
+      <w:r>
+        <w:rPr>
+          <w:lang w:val="de-CH"/>
+        </w:rPr>
+        <w:t>if</w:t>
+      </w:r>
+      <w:proofErr w:type="spellEnd"/>
+      <w:r>
+        <w:rPr>
+          <w:lang w:val="de-CH"/>
+        </w:rPr>
+        <w:t xml:space="preserve"> </w:t>
+      </w:r>
+      <w:proofErr w:type="spellStart"/>
+      <w:r>
+        <w:rPr>
+          <w:lang w:val="de-CH"/>
+        </w:rPr>
+        <w:t>we</w:t>
+      </w:r>
+      <w:proofErr w:type="spellEnd"/>
+      <w:r>
+        <w:rPr>
+          <w:lang w:val="de-CH"/>
+        </w:rPr>
+        <w:t xml:space="preserve"> </w:t>
+      </w:r>
+      <w:proofErr w:type="spellStart"/>
+      <w:r>
+        <w:rPr>
+          <w:lang w:val="de-CH"/>
+        </w:rPr>
+        <w:t>create</w:t>
+      </w:r>
+      <w:proofErr w:type="spellEnd"/>
+      <w:r>
+        <w:rPr>
+          <w:lang w:val="de-CH"/>
+        </w:rPr>
+        <w:t xml:space="preserve"> an </w:t>
+      </w:r>
+      <w:proofErr w:type="spellStart"/>
+      <w:r>
+        <w:rPr>
+          <w:lang w:val="de-CH"/>
+        </w:rPr>
+        <w:t>object</w:t>
+      </w:r>
+      <w:proofErr w:type="spellEnd"/>
+      <w:r>
+        <w:rPr>
+          <w:lang w:val="de-CH"/>
+        </w:rPr>
+        <w:t xml:space="preserve"> </w:t>
+      </w:r>
+      <w:proofErr w:type="spellStart"/>
+      <w:r>
+        <w:rPr>
+          <w:lang w:val="de-CH"/>
+        </w:rPr>
+        <w:t>using</w:t>
+      </w:r>
+      <w:proofErr w:type="spellEnd"/>
+      <w:r>
+        <w:rPr>
+          <w:lang w:val="de-CH"/>
+        </w:rPr>
+        <w:t xml:space="preserve"> String literal </w:t>
+      </w:r>
+      <w:proofErr w:type="spellStart"/>
+      <w:r>
+        <w:rPr>
+          <w:lang w:val="de-CH"/>
+        </w:rPr>
+        <w:t>syntax</w:t>
+      </w:r>
+      <w:proofErr w:type="spellEnd"/>
+      <w:r>
+        <w:rPr>
+          <w:lang w:val="de-CH"/>
+        </w:rPr>
+        <w:t xml:space="preserve"> e.g. “</w:t>
+      </w:r>
+      <w:proofErr w:type="spellStart"/>
+      <w:r>
+        <w:rPr>
+          <w:lang w:val="de-CH"/>
+        </w:rPr>
+        <w:t>Baeldung</w:t>
+      </w:r>
+      <w:proofErr w:type="spellEnd"/>
+      <w:r>
+        <w:rPr>
+          <w:lang w:val="de-CH"/>
+        </w:rPr>
+        <w:t xml:space="preserve">”, </w:t>
+      </w:r>
+      <w:proofErr w:type="spellStart"/>
+      <w:r>
+        <w:rPr>
+          <w:lang w:val="de-CH"/>
+        </w:rPr>
+        <w:t>it</w:t>
+      </w:r>
+      <w:proofErr w:type="spellEnd"/>
+      <w:r>
+        <w:rPr>
+          <w:lang w:val="de-CH"/>
+        </w:rPr>
+        <w:t xml:space="preserve"> </w:t>
+      </w:r>
+      <w:proofErr w:type="spellStart"/>
+      <w:r>
+        <w:rPr>
+          <w:lang w:val="de-CH"/>
+        </w:rPr>
+        <w:t>may</w:t>
+      </w:r>
+      <w:proofErr w:type="spellEnd"/>
+      <w:r>
+        <w:rPr>
+          <w:lang w:val="de-CH"/>
+        </w:rPr>
+        <w:t xml:space="preserve"> </w:t>
+      </w:r>
+      <w:proofErr w:type="spellStart"/>
+      <w:r>
+        <w:rPr>
+          <w:lang w:val="de-CH"/>
+        </w:rPr>
+        <w:t>return</w:t>
+      </w:r>
+      <w:proofErr w:type="spellEnd"/>
+      <w:r>
+        <w:rPr>
+          <w:lang w:val="de-CH"/>
+        </w:rPr>
+        <w:t xml:space="preserve"> an </w:t>
+      </w:r>
+      <w:proofErr w:type="spellStart"/>
+      <w:r>
+        <w:rPr>
+          <w:lang w:val="de-CH"/>
+        </w:rPr>
+        <w:t>existing</w:t>
+      </w:r>
+      <w:proofErr w:type="spellEnd"/>
+      <w:r>
+        <w:rPr>
+          <w:lang w:val="de-CH"/>
+        </w:rPr>
+        <w:t xml:space="preserve"> </w:t>
+      </w:r>
+      <w:proofErr w:type="spellStart"/>
+      <w:r>
+        <w:rPr>
+          <w:lang w:val="de-CH"/>
+        </w:rPr>
+        <w:t>object</w:t>
+      </w:r>
+      <w:proofErr w:type="spellEnd"/>
+      <w:r>
+        <w:rPr>
+          <w:lang w:val="de-CH"/>
+        </w:rPr>
+        <w:t xml:space="preserve"> </w:t>
+      </w:r>
+      <w:proofErr w:type="spellStart"/>
+      <w:r>
+        <w:rPr>
+          <w:lang w:val="de-CH"/>
+        </w:rPr>
+        <w:t>from</w:t>
+      </w:r>
+      <w:proofErr w:type="spellEnd"/>
+      <w:r>
+        <w:rPr>
+          <w:lang w:val="de-CH"/>
+        </w:rPr>
+        <w:t xml:space="preserve"> </w:t>
+      </w:r>
+      <w:proofErr w:type="spellStart"/>
+      <w:r>
+        <w:rPr>
+          <w:lang w:val="de-CH"/>
+        </w:rPr>
+        <w:t>the</w:t>
+      </w:r>
+      <w:proofErr w:type="spellEnd"/>
+      <w:r>
+        <w:rPr>
+          <w:lang w:val="de-CH"/>
+        </w:rPr>
+        <w:t xml:space="preserve"> String pool, </w:t>
+      </w:r>
+      <w:proofErr w:type="spellStart"/>
+      <w:r>
+        <w:rPr>
+          <w:lang w:val="de-CH"/>
+        </w:rPr>
+        <w:t>if</w:t>
+      </w:r>
+      <w:proofErr w:type="spellEnd"/>
+      <w:r>
+        <w:rPr>
+          <w:lang w:val="de-CH"/>
+        </w:rPr>
+        <w:t xml:space="preserve"> </w:t>
+      </w:r>
+      <w:proofErr w:type="spellStart"/>
+      <w:r>
+        <w:rPr>
+          <w:lang w:val="de-CH"/>
+        </w:rPr>
+        <w:t>it</w:t>
+      </w:r>
+      <w:proofErr w:type="spellEnd"/>
+      <w:r>
+        <w:rPr>
+          <w:lang w:val="de-CH"/>
+        </w:rPr>
+        <w:t xml:space="preserve"> </w:t>
+      </w:r>
+      <w:proofErr w:type="spellStart"/>
+      <w:r>
+        <w:rPr>
+          <w:lang w:val="de-CH"/>
+        </w:rPr>
+        <w:t>already</w:t>
+      </w:r>
+      <w:proofErr w:type="spellEnd"/>
+      <w:r>
+        <w:rPr>
+          <w:lang w:val="de-CH"/>
+        </w:rPr>
+        <w:t xml:space="preserve"> </w:t>
+      </w:r>
+      <w:proofErr w:type="spellStart"/>
+      <w:r>
+        <w:rPr>
+          <w:lang w:val="de-CH"/>
+        </w:rPr>
+        <w:t>exists</w:t>
+      </w:r>
+      <w:proofErr w:type="spellEnd"/>
+      <w:r>
+        <w:rPr>
+          <w:lang w:val="de-CH"/>
+        </w:rPr>
         <w:t xml:space="preserve">. </w:t>
+      </w:r>
+      <w:proofErr w:type="spellStart"/>
+      <w:r>
+        <w:rPr>
+          <w:lang w:val="de-CH"/>
+        </w:rPr>
+        <w:t>Otherwise</w:t>
+      </w:r>
+      <w:proofErr w:type="spellEnd"/>
+      <w:r>
+        <w:rPr>
+          <w:lang w:val="de-CH"/>
+        </w:rPr>
+        <w:t xml:space="preserve">, </w:t>
+      </w:r>
+      <w:proofErr w:type="spellStart"/>
+      <w:r>
+        <w:rPr>
+          <w:lang w:val="de-CH"/>
+        </w:rPr>
+        <w:t>it</w:t>
+      </w:r>
+      <w:proofErr w:type="spellEnd"/>
+      <w:r>
+        <w:rPr>
+          <w:lang w:val="de-CH"/>
+        </w:rPr>
+        <w:t xml:space="preserve"> will </w:t>
+      </w:r>
+      <w:proofErr w:type="spellStart"/>
+      <w:r>
+        <w:rPr>
+          <w:lang w:val="de-CH"/>
+        </w:rPr>
+        <w:t>create</w:t>
+      </w:r>
+      <w:proofErr w:type="spellEnd"/>
+      <w:r>
+        <w:rPr>
+          <w:lang w:val="de-CH"/>
+        </w:rPr>
+        <w:t xml:space="preserve"> a </w:t>
+      </w:r>
+      <w:proofErr w:type="spellStart"/>
+      <w:r>
+        <w:rPr>
+          <w:lang w:val="de-CH"/>
+        </w:rPr>
+        <w:t>new</w:t>
+      </w:r>
+      <w:proofErr w:type="spellEnd"/>
+      <w:r>
+        <w:rPr>
+          <w:lang w:val="de-CH"/>
+        </w:rPr>
+        <w:t xml:space="preserve"> String </w:t>
+      </w:r>
+      <w:proofErr w:type="spellStart"/>
+      <w:r>
+        <w:rPr>
+          <w:lang w:val="de-CH"/>
+        </w:rPr>
+        <w:t>object</w:t>
+      </w:r>
+      <w:proofErr w:type="spellEnd"/>
+      <w:r>
+        <w:rPr>
+          <w:lang w:val="de-CH"/>
+        </w:rPr>
+        <w:t xml:space="preserve"> and </w:t>
+      </w:r>
+      <w:proofErr w:type="spellStart"/>
+      <w:r>
+        <w:rPr>
+          <w:lang w:val="de-CH"/>
+        </w:rPr>
+        <w:t>put</w:t>
+      </w:r>
+      <w:proofErr w:type="spellEnd"/>
+      <w:r>
+        <w:rPr>
+          <w:lang w:val="de-CH"/>
+        </w:rPr>
+        <w:t xml:space="preserve"> in </w:t>
+      </w:r>
+      <w:proofErr w:type="spellStart"/>
+      <w:r>
+        <w:rPr>
+          <w:lang w:val="de-CH"/>
+        </w:rPr>
+        <w:t>the</w:t>
+      </w:r>
+      <w:proofErr w:type="spellEnd"/>
+      <w:r>
+        <w:rPr>
+          <w:lang w:val="de-CH"/>
+        </w:rPr>
+        <w:t xml:space="preserve"> </w:t>
+      </w:r>
+      <w:proofErr w:type="spellStart"/>
+      <w:r>
+        <w:rPr>
+          <w:lang w:val="de-CH"/>
+        </w:rPr>
+        <w:t>string</w:t>
+      </w:r>
+      <w:proofErr w:type="spellEnd"/>
+      <w:r>
+        <w:rPr>
+          <w:lang w:val="de-CH"/>
+        </w:rPr>
+        <w:t xml:space="preserve"> pool </w:t>
+      </w:r>
+      <w:proofErr w:type="spellStart"/>
+      <w:r>
+        <w:rPr>
+          <w:lang w:val="de-CH"/>
+        </w:rPr>
+        <w:t>for</w:t>
+      </w:r>
+      <w:proofErr w:type="spellEnd"/>
+      <w:r>
+        <w:rPr>
+          <w:lang w:val="de-CH"/>
+        </w:rPr>
+        <w:t xml:space="preserve"> </w:t>
+      </w:r>
+      <w:proofErr w:type="spellStart"/>
+      <w:r>
+        <w:rPr>
+          <w:lang w:val="de-CH"/>
+        </w:rPr>
+        <w:t>future</w:t>
+      </w:r>
+      <w:proofErr w:type="spellEnd"/>
+      <w:r>
+        <w:rPr>
+          <w:lang w:val="de-CH"/>
+        </w:rPr>
+        <w:t xml:space="preserve"> </w:t>
+      </w:r>
+      <w:proofErr w:type="spellStart"/>
+      <w:r>
+        <w:rPr>
+          <w:lang w:val="de-CH"/>
+        </w:rPr>
+        <w:t>re-use</w:t>
+      </w:r>
+      <w:proofErr w:type="spellEnd"/>
+      <w:r>
+        <w:rPr>
+          <w:lang w:val="de-CH"/>
+        </w:rPr>
+        <w:t>.</w:t>
       </w:r>
     </w:p>
     <w:sectPr>
@@ -2478,7 +3183,7 @@
   <w:abstractNum w:abstractNumId="0" w15:restartNumberingAfterBreak="0">
     <w:nsid w:val="22A130EC"/>
     <w:multiLevelType w:val="hybridMultilevel"/>
-    <w:tmpl w:val="C47444FC"/>
+    <w:tmpl w:val="ABC66008"/>
     <w:lvl w:ilvl="0" w:tplc="100C000F">
       <w:start w:val="1"/>
       <w:numFmt w:val="decimal"/>

</xml_diff>

<commit_message>
wip : Add fact on marker interface
</commit_message>
<xml_diff>
--- a/Java-factoids.docx
+++ b/Java-factoids.docx
@@ -40,8 +40,65 @@
         <w:rPr>
           <w:lang w:val="de-CH"/>
         </w:rPr>
-        <w:t xml:space="preserve"> and why we should use </w:t>
-      </w:r>
+        <w:t xml:space="preserve"> and </w:t>
+      </w:r>
+      <w:proofErr w:type="spellStart"/>
+      <w:r>
+        <w:rPr>
+          <w:lang w:val="de-CH"/>
+        </w:rPr>
+        <w:t>why</w:t>
+      </w:r>
+      <w:proofErr w:type="spellEnd"/>
+      <w:r>
+        <w:rPr>
+          <w:lang w:val="de-CH"/>
+        </w:rPr>
+        <w:t xml:space="preserve"> </w:t>
+      </w:r>
+      <w:proofErr w:type="spellStart"/>
+      <w:r>
+        <w:rPr>
+          <w:lang w:val="de-CH"/>
+        </w:rPr>
+        <w:t>we</w:t>
+      </w:r>
+      <w:proofErr w:type="spellEnd"/>
+      <w:r>
+        <w:rPr>
+          <w:lang w:val="de-CH"/>
+        </w:rPr>
+        <w:t xml:space="preserve"> </w:t>
+      </w:r>
+      <w:proofErr w:type="spellStart"/>
+      <w:r>
+        <w:rPr>
+          <w:lang w:val="de-CH"/>
+        </w:rPr>
+        <w:t>should</w:t>
+      </w:r>
+      <w:proofErr w:type="spellEnd"/>
+      <w:r>
+        <w:rPr>
+          <w:lang w:val="de-CH"/>
+        </w:rPr>
+        <w:t xml:space="preserve"> </w:t>
+      </w:r>
+      <w:proofErr w:type="spellStart"/>
+      <w:r>
+        <w:rPr>
+          <w:lang w:val="de-CH"/>
+        </w:rPr>
+        <w:t>use</w:t>
+      </w:r>
+      <w:proofErr w:type="spellEnd"/>
+      <w:r>
+        <w:rPr>
+          <w:lang w:val="de-CH"/>
+        </w:rPr>
+        <w:t xml:space="preserve"> </w:t>
+      </w:r>
+      <w:proofErr w:type="spellStart"/>
       <w:r>
         <w:rPr>
           <w:b/>
@@ -50,17 +107,40 @@
         </w:rPr>
         <w:t>equals</w:t>
       </w:r>
-      <w:r>
-        <w:rPr>
-          <w:lang w:val="de-CH"/>
-        </w:rPr>
-        <w:t xml:space="preserve"> </w:t>
-      </w:r>
-      <w:r>
-        <w:rPr>
-          <w:lang w:val="de-CH"/>
-        </w:rPr>
-        <w:t xml:space="preserve">instead of </w:t>
+      <w:proofErr w:type="spellEnd"/>
+      <w:r>
+        <w:rPr>
+          <w:lang w:val="de-CH"/>
+        </w:rPr>
+        <w:t xml:space="preserve"> </w:t>
+      </w:r>
+      <w:proofErr w:type="spellStart"/>
+      <w:r>
+        <w:rPr>
+          <w:lang w:val="de-CH"/>
+        </w:rPr>
+        <w:t>instead</w:t>
+      </w:r>
+      <w:proofErr w:type="spellEnd"/>
+      <w:r>
+        <w:rPr>
+          <w:lang w:val="de-CH"/>
+        </w:rPr>
+        <w:t xml:space="preserve"> </w:t>
+      </w:r>
+      <w:proofErr w:type="spellStart"/>
+      <w:r>
+        <w:rPr>
+          <w:lang w:val="de-CH"/>
+        </w:rPr>
+        <w:t>of</w:t>
+      </w:r>
+      <w:proofErr w:type="spellEnd"/>
+      <w:r>
+        <w:rPr>
+          <w:lang w:val="de-CH"/>
+        </w:rPr>
+        <w:t xml:space="preserve"> </w:t>
       </w:r>
       <w:r>
         <w:rPr>
@@ -82,7 +162,119 @@
         <w:rPr>
           <w:lang w:val="de-CH"/>
         </w:rPr>
-        <w:t>Integer objects are cached internally and reused via the same referenced objects.</w:t>
+        <w:t xml:space="preserve">Integer </w:t>
+      </w:r>
+      <w:proofErr w:type="spellStart"/>
+      <w:r>
+        <w:rPr>
+          <w:lang w:val="de-CH"/>
+        </w:rPr>
+        <w:t>objects</w:t>
+      </w:r>
+      <w:proofErr w:type="spellEnd"/>
+      <w:r>
+        <w:rPr>
+          <w:lang w:val="de-CH"/>
+        </w:rPr>
+        <w:t xml:space="preserve"> </w:t>
+      </w:r>
+      <w:proofErr w:type="spellStart"/>
+      <w:r>
+        <w:rPr>
+          <w:lang w:val="de-CH"/>
+        </w:rPr>
+        <w:t>are</w:t>
+      </w:r>
+      <w:proofErr w:type="spellEnd"/>
+      <w:r>
+        <w:rPr>
+          <w:lang w:val="de-CH"/>
+        </w:rPr>
+        <w:t xml:space="preserve"> </w:t>
+      </w:r>
+      <w:proofErr w:type="spellStart"/>
+      <w:r>
+        <w:rPr>
+          <w:lang w:val="de-CH"/>
+        </w:rPr>
+        <w:t>cached</w:t>
+      </w:r>
+      <w:proofErr w:type="spellEnd"/>
+      <w:r>
+        <w:rPr>
+          <w:lang w:val="de-CH"/>
+        </w:rPr>
+        <w:t xml:space="preserve"> </w:t>
+      </w:r>
+      <w:proofErr w:type="spellStart"/>
+      <w:r>
+        <w:rPr>
+          <w:lang w:val="de-CH"/>
+        </w:rPr>
+        <w:t>internally</w:t>
+      </w:r>
+      <w:proofErr w:type="spellEnd"/>
+      <w:r>
+        <w:rPr>
+          <w:lang w:val="de-CH"/>
+        </w:rPr>
+        <w:t xml:space="preserve"> and </w:t>
+      </w:r>
+      <w:proofErr w:type="spellStart"/>
+      <w:r>
+        <w:rPr>
+          <w:lang w:val="de-CH"/>
+        </w:rPr>
+        <w:t>reused</w:t>
+      </w:r>
+      <w:proofErr w:type="spellEnd"/>
+      <w:r>
+        <w:rPr>
+          <w:lang w:val="de-CH"/>
+        </w:rPr>
+        <w:t xml:space="preserve"> via </w:t>
+      </w:r>
+      <w:proofErr w:type="spellStart"/>
+      <w:r>
+        <w:rPr>
+          <w:lang w:val="de-CH"/>
+        </w:rPr>
+        <w:t>the</w:t>
+      </w:r>
+      <w:proofErr w:type="spellEnd"/>
+      <w:r>
+        <w:rPr>
+          <w:lang w:val="de-CH"/>
+        </w:rPr>
+        <w:t xml:space="preserve"> same </w:t>
+      </w:r>
+      <w:proofErr w:type="spellStart"/>
+      <w:r>
+        <w:rPr>
+          <w:lang w:val="de-CH"/>
+        </w:rPr>
+        <w:t>referenced</w:t>
+      </w:r>
+      <w:proofErr w:type="spellEnd"/>
+      <w:r>
+        <w:rPr>
+          <w:lang w:val="de-CH"/>
+        </w:rPr>
+        <w:t xml:space="preserve"> </w:t>
+      </w:r>
+      <w:proofErr w:type="spellStart"/>
+      <w:r>
+        <w:rPr>
+          <w:lang w:val="de-CH"/>
+        </w:rPr>
+        <w:t>objects</w:t>
+      </w:r>
+      <w:proofErr w:type="spellEnd"/>
+      <w:r>
+        <w:rPr>
+          <w:lang w:val="de-CH"/>
+        </w:rPr>
+        <w:t>.</w:t>
       </w:r>
     </w:p>
     <w:p>
@@ -96,7 +288,133 @@
         <w:rPr>
           <w:lang w:val="de-CH"/>
         </w:rPr>
-        <w:t>This is applicable for Integer values in the range between –128 to +127.</w:t>
+        <w:t xml:space="preserve">This </w:t>
+      </w:r>
+      <w:proofErr w:type="spellStart"/>
+      <w:r>
+        <w:rPr>
+          <w:lang w:val="de-CH"/>
+        </w:rPr>
+        <w:t>is</w:t>
+      </w:r>
+      <w:proofErr w:type="spellEnd"/>
+      <w:r>
+        <w:rPr>
+          <w:lang w:val="de-CH"/>
+        </w:rPr>
+        <w:t xml:space="preserve"> </w:t>
+      </w:r>
+      <w:proofErr w:type="spellStart"/>
+      <w:r>
+        <w:rPr>
+          <w:lang w:val="de-CH"/>
+        </w:rPr>
+        <w:t>applicable</w:t>
+      </w:r>
+      <w:proofErr w:type="spellEnd"/>
+      <w:r>
+        <w:rPr>
+          <w:lang w:val="de-CH"/>
+        </w:rPr>
+        <w:t xml:space="preserve"> </w:t>
+      </w:r>
+      <w:proofErr w:type="spellStart"/>
+      <w:r>
+        <w:rPr>
+          <w:lang w:val="de-CH"/>
+        </w:rPr>
+        <w:t>for</w:t>
+      </w:r>
+      <w:proofErr w:type="spellEnd"/>
+      <w:r>
+        <w:rPr>
+          <w:lang w:val="de-CH"/>
+        </w:rPr>
+        <w:t xml:space="preserve"> </w:t>
+      </w:r>
+      <w:proofErr w:type="gramStart"/>
+      <w:r>
+        <w:rPr>
+          <w:lang w:val="de-CH"/>
+        </w:rPr>
+        <w:t>Integer</w:t>
+      </w:r>
+      <w:proofErr w:type="gramEnd"/>
+      <w:r>
+        <w:rPr>
+          <w:lang w:val="de-CH"/>
+        </w:rPr>
+        <w:t xml:space="preserve"> </w:t>
+      </w:r>
+      <w:proofErr w:type="spellStart"/>
+      <w:r>
+        <w:rPr>
+          <w:lang w:val="de-CH"/>
+        </w:rPr>
+        <w:t>values</w:t>
+      </w:r>
+      <w:proofErr w:type="spellEnd"/>
+      <w:r>
+        <w:rPr>
+          <w:lang w:val="de-CH"/>
+        </w:rPr>
+        <w:t xml:space="preserve"> in </w:t>
+      </w:r>
+      <w:proofErr w:type="spellStart"/>
+      <w:r>
+        <w:rPr>
+          <w:lang w:val="de-CH"/>
+        </w:rPr>
+        <w:t>the</w:t>
+      </w:r>
+      <w:proofErr w:type="spellEnd"/>
+      <w:r>
+        <w:rPr>
+          <w:lang w:val="de-CH"/>
+        </w:rPr>
+        <w:t xml:space="preserve"> </w:t>
+      </w:r>
+      <w:proofErr w:type="spellStart"/>
+      <w:r>
+        <w:rPr>
+          <w:lang w:val="de-CH"/>
+        </w:rPr>
+        <w:t>range</w:t>
+      </w:r>
+      <w:proofErr w:type="spellEnd"/>
+      <w:r>
+        <w:rPr>
+          <w:lang w:val="de-CH"/>
+        </w:rPr>
+        <w:t xml:space="preserve"> </w:t>
+      </w:r>
+      <w:proofErr w:type="spellStart"/>
+      <w:r>
+        <w:rPr>
+          <w:lang w:val="de-CH"/>
+        </w:rPr>
+        <w:t>between</w:t>
+      </w:r>
+      <w:proofErr w:type="spellEnd"/>
+      <w:r>
+        <w:rPr>
+          <w:lang w:val="de-CH"/>
+        </w:rPr>
+        <w:t xml:space="preserve"> –128 </w:t>
+      </w:r>
+      <w:proofErr w:type="spellStart"/>
+      <w:r>
+        <w:rPr>
+          <w:lang w:val="de-CH"/>
+        </w:rPr>
+        <w:t>to</w:t>
+      </w:r>
+      <w:proofErr w:type="spellEnd"/>
+      <w:r>
+        <w:rPr>
+          <w:lang w:val="de-CH"/>
+        </w:rPr>
+        <w:t xml:space="preserve"> +127.</w:t>
       </w:r>
     </w:p>
     <w:p>
@@ -110,7 +428,203 @@
         <w:rPr>
           <w:lang w:val="de-CH"/>
         </w:rPr>
-        <w:t>This Integer caching works only on auto-boxing. Integer objects will not be cached when they are built using the constructor.</w:t>
+        <w:t xml:space="preserve">This Integer </w:t>
+      </w:r>
+      <w:proofErr w:type="spellStart"/>
+      <w:r>
+        <w:rPr>
+          <w:lang w:val="de-CH"/>
+        </w:rPr>
+        <w:t>caching</w:t>
+      </w:r>
+      <w:proofErr w:type="spellEnd"/>
+      <w:r>
+        <w:rPr>
+          <w:lang w:val="de-CH"/>
+        </w:rPr>
+        <w:t xml:space="preserve"> </w:t>
+      </w:r>
+      <w:proofErr w:type="spellStart"/>
+      <w:r>
+        <w:rPr>
+          <w:lang w:val="de-CH"/>
+        </w:rPr>
+        <w:t>works</w:t>
+      </w:r>
+      <w:proofErr w:type="spellEnd"/>
+      <w:r>
+        <w:rPr>
+          <w:lang w:val="de-CH"/>
+        </w:rPr>
+        <w:t xml:space="preserve"> </w:t>
+      </w:r>
+      <w:proofErr w:type="spellStart"/>
+      <w:r>
+        <w:rPr>
+          <w:lang w:val="de-CH"/>
+        </w:rPr>
+        <w:t>only</w:t>
+      </w:r>
+      <w:proofErr w:type="spellEnd"/>
+      <w:r>
+        <w:rPr>
+          <w:lang w:val="de-CH"/>
+        </w:rPr>
+        <w:t xml:space="preserve"> on auto-</w:t>
+      </w:r>
+      <w:proofErr w:type="spellStart"/>
+      <w:r>
+        <w:rPr>
+          <w:lang w:val="de-CH"/>
+        </w:rPr>
+        <w:t>boxing</w:t>
+      </w:r>
+      <w:proofErr w:type="spellEnd"/>
+      <w:r>
+        <w:rPr>
+          <w:lang w:val="de-CH"/>
+        </w:rPr>
+        <w:t xml:space="preserve">. Integer </w:t>
+      </w:r>
+      <w:proofErr w:type="spellStart"/>
+      <w:r>
+        <w:rPr>
+          <w:lang w:val="de-CH"/>
+        </w:rPr>
+        <w:t>objects</w:t>
+      </w:r>
+      <w:proofErr w:type="spellEnd"/>
+      <w:r>
+        <w:rPr>
+          <w:lang w:val="de-CH"/>
+        </w:rPr>
+        <w:t xml:space="preserve"> will not </w:t>
+      </w:r>
+      <w:proofErr w:type="spellStart"/>
+      <w:r>
+        <w:rPr>
+          <w:lang w:val="de-CH"/>
+        </w:rPr>
+        <w:t>be</w:t>
+      </w:r>
+      <w:proofErr w:type="spellEnd"/>
+      <w:r>
+        <w:rPr>
+          <w:lang w:val="de-CH"/>
+        </w:rPr>
+        <w:t xml:space="preserve"> </w:t>
+      </w:r>
+      <w:proofErr w:type="spellStart"/>
+      <w:r>
+        <w:rPr>
+          <w:lang w:val="de-CH"/>
+        </w:rPr>
+        <w:t>cached</w:t>
+      </w:r>
+      <w:proofErr w:type="spellEnd"/>
+      <w:r>
+        <w:rPr>
+          <w:lang w:val="de-CH"/>
+        </w:rPr>
+        <w:t xml:space="preserve"> </w:t>
+      </w:r>
+      <w:proofErr w:type="spellStart"/>
+      <w:r>
+        <w:rPr>
+          <w:lang w:val="de-CH"/>
+        </w:rPr>
+        <w:t>when</w:t>
+      </w:r>
+      <w:proofErr w:type="spellEnd"/>
+      <w:r>
+        <w:rPr>
+          <w:lang w:val="de-CH"/>
+        </w:rPr>
+        <w:t xml:space="preserve"> </w:t>
+      </w:r>
+      <w:proofErr w:type="spellStart"/>
+      <w:r>
+        <w:rPr>
+          <w:lang w:val="de-CH"/>
+        </w:rPr>
+        <w:t>they</w:t>
+      </w:r>
+      <w:proofErr w:type="spellEnd"/>
+      <w:r>
+        <w:rPr>
+          <w:lang w:val="de-CH"/>
+        </w:rPr>
+        <w:t xml:space="preserve"> </w:t>
+      </w:r>
+      <w:proofErr w:type="spellStart"/>
+      <w:r>
+        <w:rPr>
+          <w:lang w:val="de-CH"/>
+        </w:rPr>
+        <w:t>are</w:t>
+      </w:r>
+      <w:proofErr w:type="spellEnd"/>
+      <w:r>
+        <w:rPr>
+          <w:lang w:val="de-CH"/>
+        </w:rPr>
+        <w:t xml:space="preserve"> </w:t>
+      </w:r>
+      <w:proofErr w:type="spellStart"/>
+      <w:r>
+        <w:rPr>
+          <w:lang w:val="de-CH"/>
+        </w:rPr>
+        <w:t>built</w:t>
+      </w:r>
+      <w:proofErr w:type="spellEnd"/>
+      <w:r>
+        <w:rPr>
+          <w:lang w:val="de-CH"/>
+        </w:rPr>
+        <w:t xml:space="preserve"> </w:t>
+      </w:r>
+      <w:proofErr w:type="spellStart"/>
+      <w:r>
+        <w:rPr>
+          <w:lang w:val="de-CH"/>
+        </w:rPr>
+        <w:t>using</w:t>
+      </w:r>
+      <w:proofErr w:type="spellEnd"/>
+      <w:r>
+        <w:rPr>
+          <w:lang w:val="de-CH"/>
+        </w:rPr>
+        <w:t xml:space="preserve"> </w:t>
+      </w:r>
+      <w:proofErr w:type="spellStart"/>
+      <w:r>
+        <w:rPr>
+          <w:lang w:val="de-CH"/>
+        </w:rPr>
+        <w:t>the</w:t>
+      </w:r>
+      <w:proofErr w:type="spellEnd"/>
+      <w:r>
+        <w:rPr>
+          <w:lang w:val="de-CH"/>
+        </w:rPr>
+        <w:t xml:space="preserve"> </w:t>
+      </w:r>
+      <w:proofErr w:type="spellStart"/>
+      <w:r>
+        <w:rPr>
+          <w:lang w:val="de-CH"/>
+        </w:rPr>
+        <w:t>constructor</w:t>
+      </w:r>
+      <w:proofErr w:type="spellEnd"/>
+      <w:r>
+        <w:rPr>
+          <w:lang w:val="de-CH"/>
+        </w:rPr>
+        <w:t>.</w:t>
       </w:r>
     </w:p>
     <w:p>
@@ -166,22 +680,113 @@
           <w:numId w:val="2"/>
         </w:numPr>
       </w:pPr>
-      <w:r>
-        <w:t>Integer.MIN_VALUE vs Double.</w:t>
-      </w:r>
-      <w:r>
-        <w:t xml:space="preserve">MIN_VALUE </w:t>
+      <w:proofErr w:type="spellStart"/>
+      <w:r>
+        <w:t>Integer.MIN_VALUE</w:t>
+      </w:r>
+      <w:proofErr w:type="spellEnd"/>
+      <w:r>
+        <w:t xml:space="preserve"> vs </w:t>
+      </w:r>
+      <w:proofErr w:type="spellStart"/>
+      <w:r>
+        <w:t>Double.</w:t>
+      </w:r>
+      <w:r>
+        <w:t>MIN_VALUE</w:t>
+      </w:r>
+      <w:proofErr w:type="spellEnd"/>
+      <w:r>
+        <w:t xml:space="preserve"> </w:t>
       </w:r>
     </w:p>
     <w:p>
-      <w:r>
-        <w:t>Integer.MIN_VALUE gives the smallest Integer including negatif number, while Double.</w:t>
-      </w:r>
-      <w:r>
-        <w:t xml:space="preserve">MIN_VALUE store the smallest positive </w:t>
-      </w:r>
-      <w:r>
-        <w:t>nonzero value of type double</w:t>
+      <w:proofErr w:type="spellStart"/>
+      <w:r>
+        <w:t>Integer.MIN_VALUE</w:t>
+      </w:r>
+      <w:proofErr w:type="spellEnd"/>
+      <w:r>
+        <w:t xml:space="preserve"> </w:t>
+      </w:r>
+      <w:proofErr w:type="spellStart"/>
+      <w:r>
+        <w:t>gives</w:t>
+      </w:r>
+      <w:proofErr w:type="spellEnd"/>
+      <w:r>
+        <w:t xml:space="preserve"> the </w:t>
+      </w:r>
+      <w:proofErr w:type="spellStart"/>
+      <w:r>
+        <w:t>smallest</w:t>
+      </w:r>
+      <w:proofErr w:type="spellEnd"/>
+      <w:r>
+        <w:t xml:space="preserve"> Integer </w:t>
+      </w:r>
+      <w:proofErr w:type="spellStart"/>
+      <w:r>
+        <w:t>including</w:t>
+      </w:r>
+      <w:proofErr w:type="spellEnd"/>
+      <w:r>
+        <w:t xml:space="preserve"> </w:t>
+      </w:r>
+      <w:proofErr w:type="spellStart"/>
+      <w:r>
+        <w:t>negatif</w:t>
+      </w:r>
+      <w:proofErr w:type="spellEnd"/>
+      <w:r>
+        <w:t xml:space="preserve"> </w:t>
+      </w:r>
+      <w:proofErr w:type="spellStart"/>
+      <w:r>
+        <w:t>number</w:t>
+      </w:r>
+      <w:proofErr w:type="spellEnd"/>
+      <w:r>
+        <w:t xml:space="preserve">, </w:t>
+      </w:r>
+      <w:proofErr w:type="spellStart"/>
+      <w:r>
+        <w:t>while</w:t>
+      </w:r>
+      <w:proofErr w:type="spellEnd"/>
+      <w:r>
+        <w:t xml:space="preserve"> </w:t>
+      </w:r>
+      <w:proofErr w:type="spellStart"/>
+      <w:r>
+        <w:t>Double.</w:t>
+      </w:r>
+      <w:r>
+        <w:t>MIN_VALUE</w:t>
+      </w:r>
+      <w:proofErr w:type="spellEnd"/>
+      <w:r>
+        <w:t xml:space="preserve"> store the </w:t>
+      </w:r>
+      <w:proofErr w:type="spellStart"/>
+      <w:r>
+        <w:t>smallest</w:t>
+      </w:r>
+      <w:proofErr w:type="spellEnd"/>
+      <w:r>
+        <w:t xml:space="preserve"> positive </w:t>
+      </w:r>
+      <w:proofErr w:type="spellStart"/>
+      <w:r>
+        <w:t>nonzero</w:t>
+      </w:r>
+      <w:proofErr w:type="spellEnd"/>
+      <w:r>
+        <w:t xml:space="preserve"> value of type </w:t>
+      </w:r>
+      <w:proofErr w:type="gramStart"/>
+      <w:r>
+        <w:t>double</w:t>
       </w:r>
       <w:r>
         <w:t xml:space="preserve"> </w:t>
@@ -192,6 +797,7 @@
       <w:r>
         <w:t>‘</w:t>
       </w:r>
+      <w:proofErr w:type="gramEnd"/>
       <w:r>
         <w:t>2^(-1074)</w:t>
       </w:r>
@@ -241,21 +847,268 @@
           <w:numId w:val="2"/>
         </w:numPr>
       </w:pPr>
-      <w:r>
-        <w:t>Private and static method overriding</w:t>
-      </w:r>
+      <w:proofErr w:type="spellStart"/>
+      <w:r>
+        <w:t>Private</w:t>
+      </w:r>
+      <w:proofErr w:type="spellEnd"/>
+      <w:r>
+        <w:t xml:space="preserve"> and </w:t>
+      </w:r>
+      <w:proofErr w:type="spellStart"/>
+      <w:r>
+        <w:t>static</w:t>
+      </w:r>
+      <w:proofErr w:type="spellEnd"/>
+      <w:r>
+        <w:t xml:space="preserve"> </w:t>
+      </w:r>
+      <w:proofErr w:type="spellStart"/>
+      <w:r>
+        <w:t>method</w:t>
+      </w:r>
+      <w:proofErr w:type="spellEnd"/>
+      <w:r>
+        <w:t xml:space="preserve"> </w:t>
+      </w:r>
+      <w:proofErr w:type="spellStart"/>
+      <w:r>
+        <w:t>overriding</w:t>
+      </w:r>
+      <w:proofErr w:type="spellEnd"/>
     </w:p>
     <w:p>
-      <w:r>
-        <w:t>We cannot override a static method because static method are binded at compile time while overriding is done dynamically at runtime.</w:t>
+      <w:proofErr w:type="spellStart"/>
+      <w:r>
+        <w:t>We</w:t>
+      </w:r>
+      <w:proofErr w:type="spellEnd"/>
+      <w:r>
+        <w:t xml:space="preserve"> </w:t>
+      </w:r>
+      <w:proofErr w:type="spellStart"/>
+      <w:r>
+        <w:t>cannot</w:t>
+      </w:r>
+      <w:proofErr w:type="spellEnd"/>
+      <w:r>
+        <w:t xml:space="preserve"> </w:t>
+      </w:r>
+      <w:proofErr w:type="spellStart"/>
+      <w:r>
+        <w:t>override</w:t>
+      </w:r>
+      <w:proofErr w:type="spellEnd"/>
+      <w:r>
+        <w:t xml:space="preserve"> a </w:t>
+      </w:r>
+      <w:proofErr w:type="spellStart"/>
+      <w:r>
+        <w:t>static</w:t>
+      </w:r>
+      <w:proofErr w:type="spellEnd"/>
+      <w:r>
+        <w:t xml:space="preserve"> </w:t>
+      </w:r>
+      <w:proofErr w:type="spellStart"/>
+      <w:r>
+        <w:t>method</w:t>
+      </w:r>
+      <w:proofErr w:type="spellEnd"/>
+      <w:r>
+        <w:t xml:space="preserve"> </w:t>
+      </w:r>
+      <w:proofErr w:type="spellStart"/>
+      <w:r>
+        <w:t>because</w:t>
+      </w:r>
+      <w:proofErr w:type="spellEnd"/>
+      <w:r>
+        <w:t xml:space="preserve"> </w:t>
+      </w:r>
+      <w:proofErr w:type="spellStart"/>
+      <w:r>
+        <w:t>static</w:t>
+      </w:r>
+      <w:proofErr w:type="spellEnd"/>
+      <w:r>
+        <w:t xml:space="preserve"> </w:t>
+      </w:r>
+      <w:proofErr w:type="spellStart"/>
+      <w:r>
+        <w:t>method</w:t>
+      </w:r>
+      <w:proofErr w:type="spellEnd"/>
+      <w:r>
+        <w:t xml:space="preserve"> are </w:t>
+      </w:r>
+      <w:proofErr w:type="spellStart"/>
+      <w:r>
+        <w:t>binded</w:t>
+      </w:r>
+      <w:proofErr w:type="spellEnd"/>
+      <w:r>
+        <w:t xml:space="preserve"> at compile time </w:t>
+      </w:r>
+      <w:proofErr w:type="spellStart"/>
+      <w:r>
+        <w:t>while</w:t>
+      </w:r>
+      <w:proofErr w:type="spellEnd"/>
+      <w:r>
+        <w:t xml:space="preserve"> </w:t>
+      </w:r>
+      <w:proofErr w:type="spellStart"/>
+      <w:r>
+        <w:t>overriding</w:t>
+      </w:r>
+      <w:proofErr w:type="spellEnd"/>
+      <w:r>
+        <w:t xml:space="preserve"> </w:t>
+      </w:r>
+      <w:proofErr w:type="spellStart"/>
+      <w:r>
+        <w:t>is</w:t>
+      </w:r>
+      <w:proofErr w:type="spellEnd"/>
+      <w:r>
+        <w:t xml:space="preserve"> </w:t>
+      </w:r>
+      <w:proofErr w:type="spellStart"/>
+      <w:r>
+        <w:t>done</w:t>
+      </w:r>
+      <w:proofErr w:type="spellEnd"/>
+      <w:r>
+        <w:t xml:space="preserve"> </w:t>
+      </w:r>
+      <w:proofErr w:type="spellStart"/>
+      <w:r>
+        <w:t>dynamically</w:t>
+      </w:r>
+      <w:proofErr w:type="spellEnd"/>
+      <w:r>
+        <w:t xml:space="preserve"> at runtime.</w:t>
       </w:r>
     </w:p>
     <w:p>
       <w:r>
-        <w:t>The same goes to private method, only this time, the overriding is impossi</w:t>
-      </w:r>
-      <w:r>
-        <w:t xml:space="preserve">ble since the private method is only visible fromwithin the class. </w:t>
+        <w:t xml:space="preserve">The </w:t>
+      </w:r>
+      <w:proofErr w:type="spellStart"/>
+      <w:r>
+        <w:t>same</w:t>
+      </w:r>
+      <w:proofErr w:type="spellEnd"/>
+      <w:r>
+        <w:t xml:space="preserve"> </w:t>
+      </w:r>
+      <w:proofErr w:type="spellStart"/>
+      <w:r>
+        <w:t>goes</w:t>
+      </w:r>
+      <w:proofErr w:type="spellEnd"/>
+      <w:r>
+        <w:t xml:space="preserve"> to </w:t>
+      </w:r>
+      <w:proofErr w:type="spellStart"/>
+      <w:r>
+        <w:t>private</w:t>
+      </w:r>
+      <w:proofErr w:type="spellEnd"/>
+      <w:r>
+        <w:t xml:space="preserve"> </w:t>
+      </w:r>
+      <w:proofErr w:type="spellStart"/>
+      <w:r>
+        <w:t>method</w:t>
+      </w:r>
+      <w:proofErr w:type="spellEnd"/>
+      <w:r>
+        <w:t xml:space="preserve">, </w:t>
+      </w:r>
+      <w:proofErr w:type="spellStart"/>
+      <w:r>
+        <w:t>only</w:t>
+      </w:r>
+      <w:proofErr w:type="spellEnd"/>
+      <w:r>
+        <w:t xml:space="preserve"> </w:t>
+      </w:r>
+      <w:proofErr w:type="spellStart"/>
+      <w:r>
+        <w:t>this</w:t>
+      </w:r>
+      <w:proofErr w:type="spellEnd"/>
+      <w:r>
+        <w:t xml:space="preserve"> time, the </w:t>
+      </w:r>
+      <w:proofErr w:type="spellStart"/>
+      <w:r>
+        <w:t>overriding</w:t>
+      </w:r>
+      <w:proofErr w:type="spellEnd"/>
+      <w:r>
+        <w:t xml:space="preserve"> </w:t>
+      </w:r>
+      <w:proofErr w:type="spellStart"/>
+      <w:r>
+        <w:t>is</w:t>
+      </w:r>
+      <w:proofErr w:type="spellEnd"/>
+      <w:r>
+        <w:t xml:space="preserve"> impossi</w:t>
+      </w:r>
+      <w:r>
+        <w:t xml:space="preserve">ble </w:t>
+      </w:r>
+      <w:proofErr w:type="spellStart"/>
+      <w:r>
+        <w:t>since</w:t>
+      </w:r>
+      <w:proofErr w:type="spellEnd"/>
+      <w:r>
+        <w:t xml:space="preserve"> the </w:t>
+      </w:r>
+      <w:proofErr w:type="spellStart"/>
+      <w:r>
+        <w:t>private</w:t>
+      </w:r>
+      <w:proofErr w:type="spellEnd"/>
+      <w:r>
+        <w:t xml:space="preserve"> </w:t>
+      </w:r>
+      <w:proofErr w:type="spellStart"/>
+      <w:r>
+        <w:t>method</w:t>
+      </w:r>
+      <w:proofErr w:type="spellEnd"/>
+      <w:r>
+        <w:t xml:space="preserve"> </w:t>
+      </w:r>
+      <w:proofErr w:type="spellStart"/>
+      <w:r>
+        <w:t>is</w:t>
+      </w:r>
+      <w:proofErr w:type="spellEnd"/>
+      <w:r>
+        <w:t xml:space="preserve"> </w:t>
+      </w:r>
+      <w:proofErr w:type="spellStart"/>
+      <w:r>
+        <w:t>only</w:t>
+      </w:r>
+      <w:proofErr w:type="spellEnd"/>
+      <w:r>
+        <w:t xml:space="preserve"> visible </w:t>
+      </w:r>
+      <w:proofErr w:type="spellStart"/>
+      <w:r>
+        <w:t>fromwithin</w:t>
+      </w:r>
+      <w:proofErr w:type="spellEnd"/>
+      <w:r>
+        <w:t xml:space="preserve"> the class. </w:t>
       </w:r>
     </w:p>
     <w:p>
@@ -300,17 +1153,215 @@
         </w:rPr>
         <w:br/>
       </w:r>
-      <w:r>
-        <w:rPr>
-          <w:lang w:val="de-CH"/>
-        </w:rPr>
-        <w:t>We still can create a method with the same signature in the</w:t>
-      </w:r>
-      <w:r>
-        <w:rPr>
-          <w:lang w:val="de-CH"/>
-        </w:rPr>
-        <w:t xml:space="preserve"> child class, this is called method hiding. </w:t>
+      <w:proofErr w:type="spellStart"/>
+      <w:r>
+        <w:rPr>
+          <w:lang w:val="de-CH"/>
+        </w:rPr>
+        <w:t>We</w:t>
+      </w:r>
+      <w:proofErr w:type="spellEnd"/>
+      <w:r>
+        <w:rPr>
+          <w:lang w:val="de-CH"/>
+        </w:rPr>
+        <w:t xml:space="preserve"> still </w:t>
+      </w:r>
+      <w:proofErr w:type="spellStart"/>
+      <w:r>
+        <w:rPr>
+          <w:lang w:val="de-CH"/>
+        </w:rPr>
+        <w:t>can</w:t>
+      </w:r>
+      <w:proofErr w:type="spellEnd"/>
+      <w:r>
+        <w:rPr>
+          <w:lang w:val="de-CH"/>
+        </w:rPr>
+        <w:t xml:space="preserve"> </w:t>
+      </w:r>
+      <w:proofErr w:type="spellStart"/>
+      <w:r>
+        <w:rPr>
+          <w:lang w:val="de-CH"/>
+        </w:rPr>
+        <w:t>create</w:t>
+      </w:r>
+      <w:proofErr w:type="spellEnd"/>
+      <w:r>
+        <w:rPr>
+          <w:lang w:val="de-CH"/>
+        </w:rPr>
+        <w:t xml:space="preserve"> a </w:t>
+      </w:r>
+      <w:proofErr w:type="spellStart"/>
+      <w:r>
+        <w:rPr>
+          <w:lang w:val="de-CH"/>
+        </w:rPr>
+        <w:t>method</w:t>
+      </w:r>
+      <w:proofErr w:type="spellEnd"/>
+      <w:r>
+        <w:rPr>
+          <w:lang w:val="de-CH"/>
+        </w:rPr>
+        <w:t xml:space="preserve"> </w:t>
+      </w:r>
+      <w:proofErr w:type="spellStart"/>
+      <w:r>
+        <w:rPr>
+          <w:lang w:val="de-CH"/>
+        </w:rPr>
+        <w:t>with</w:t>
+      </w:r>
+      <w:proofErr w:type="spellEnd"/>
+      <w:r>
+        <w:rPr>
+          <w:lang w:val="de-CH"/>
+        </w:rPr>
+        <w:t xml:space="preserve"> </w:t>
+      </w:r>
+      <w:proofErr w:type="spellStart"/>
+      <w:r>
+        <w:rPr>
+          <w:lang w:val="de-CH"/>
+        </w:rPr>
+        <w:t>the</w:t>
+      </w:r>
+      <w:proofErr w:type="spellEnd"/>
+      <w:r>
+        <w:rPr>
+          <w:lang w:val="de-CH"/>
+        </w:rPr>
+        <w:t xml:space="preserve"> same </w:t>
+      </w:r>
+      <w:proofErr w:type="spellStart"/>
+      <w:r>
+        <w:rPr>
+          <w:lang w:val="de-CH"/>
+        </w:rPr>
+        <w:t>signature</w:t>
+      </w:r>
+      <w:proofErr w:type="spellEnd"/>
+      <w:r>
+        <w:rPr>
+          <w:lang w:val="de-CH"/>
+        </w:rPr>
+        <w:t xml:space="preserve"> in </w:t>
+      </w:r>
+      <w:proofErr w:type="spellStart"/>
+      <w:r>
+        <w:rPr>
+          <w:lang w:val="de-CH"/>
+        </w:rPr>
+        <w:t>the</w:t>
+      </w:r>
+      <w:proofErr w:type="spellEnd"/>
+      <w:r>
+        <w:rPr>
+          <w:lang w:val="de-CH"/>
+        </w:rPr>
+        <w:t xml:space="preserve"> </w:t>
+      </w:r>
+      <w:proofErr w:type="spellStart"/>
+      <w:r>
+        <w:rPr>
+          <w:lang w:val="de-CH"/>
+        </w:rPr>
+        <w:t>child</w:t>
+      </w:r>
+      <w:proofErr w:type="spellEnd"/>
+      <w:r>
+        <w:rPr>
+          <w:lang w:val="de-CH"/>
+        </w:rPr>
+        <w:t xml:space="preserve"> </w:t>
+      </w:r>
+      <w:proofErr w:type="spellStart"/>
+      <w:r>
+        <w:rPr>
+          <w:lang w:val="de-CH"/>
+        </w:rPr>
+        <w:t>class</w:t>
+      </w:r>
+      <w:proofErr w:type="spellEnd"/>
+      <w:r>
+        <w:rPr>
+          <w:lang w:val="de-CH"/>
+        </w:rPr>
+        <w:t xml:space="preserve">, </w:t>
+      </w:r>
+      <w:proofErr w:type="spellStart"/>
+      <w:r>
+        <w:rPr>
+          <w:lang w:val="de-CH"/>
+        </w:rPr>
+        <w:t>this</w:t>
+      </w:r>
+      <w:proofErr w:type="spellEnd"/>
+      <w:r>
+        <w:rPr>
+          <w:lang w:val="de-CH"/>
+        </w:rPr>
+        <w:t xml:space="preserve"> </w:t>
+      </w:r>
+      <w:proofErr w:type="spellStart"/>
+      <w:r>
+        <w:rPr>
+          <w:lang w:val="de-CH"/>
+        </w:rPr>
+        <w:t>is</w:t>
+      </w:r>
+      <w:proofErr w:type="spellEnd"/>
+      <w:r>
+        <w:rPr>
+          <w:lang w:val="de-CH"/>
+        </w:rPr>
+        <w:t xml:space="preserve"> </w:t>
+      </w:r>
+      <w:proofErr w:type="spellStart"/>
+      <w:r>
+        <w:rPr>
+          <w:lang w:val="de-CH"/>
+        </w:rPr>
+        <w:t>called</w:t>
+      </w:r>
+      <w:proofErr w:type="spellEnd"/>
+      <w:r>
+        <w:rPr>
+          <w:lang w:val="de-CH"/>
+        </w:rPr>
+        <w:t xml:space="preserve"> </w:t>
+      </w:r>
+      <w:proofErr w:type="spellStart"/>
+      <w:r>
+        <w:rPr>
+          <w:lang w:val="de-CH"/>
+        </w:rPr>
+        <w:t>method</w:t>
+      </w:r>
+      <w:proofErr w:type="spellEnd"/>
+      <w:r>
+        <w:rPr>
+          <w:lang w:val="de-CH"/>
+        </w:rPr>
+        <w:t xml:space="preserve"> </w:t>
+      </w:r>
+      <w:proofErr w:type="spellStart"/>
+      <w:r>
+        <w:rPr>
+          <w:lang w:val="de-CH"/>
+        </w:rPr>
+        <w:t>hiding</w:t>
+      </w:r>
+      <w:proofErr w:type="spellEnd"/>
+      <w:r>
+        <w:rPr>
+          <w:lang w:val="de-CH"/>
+        </w:rPr>
+        <w:t xml:space="preserve">. </w:t>
       </w:r>
     </w:p>
     <w:p>
@@ -324,6 +1375,7 @@
           <w:lang w:val="de-CH"/>
         </w:rPr>
       </w:pPr>
+      <w:proofErr w:type="spellStart"/>
       <w:r>
         <w:rPr>
           <w:rFonts w:ascii="Arial" w:hAnsi="Arial" w:cs="Arial"/>
@@ -333,7 +1385,163 @@
           <w:shd w:val="clear" w:color="auto" w:fill="FFFFFF"/>
           <w:lang w:val="de-CH"/>
         </w:rPr>
-        <w:t>What is the difference between StringBuffer and StringBuilder in Java</w:t>
+        <w:t>What</w:t>
+      </w:r>
+      <w:proofErr w:type="spellEnd"/>
+      <w:r>
+        <w:rPr>
+          <w:rFonts w:ascii="Arial" w:hAnsi="Arial" w:cs="Arial"/>
+          <w:color w:val="000000"/>
+          <w:sz w:val="21"/>
+          <w:szCs w:val="21"/>
+          <w:shd w:val="clear" w:color="auto" w:fill="FFFFFF"/>
+          <w:lang w:val="de-CH"/>
+        </w:rPr>
+        <w:t xml:space="preserve"> </w:t>
+      </w:r>
+      <w:proofErr w:type="spellStart"/>
+      <w:r>
+        <w:rPr>
+          <w:rFonts w:ascii="Arial" w:hAnsi="Arial" w:cs="Arial"/>
+          <w:color w:val="000000"/>
+          <w:sz w:val="21"/>
+          <w:szCs w:val="21"/>
+          <w:shd w:val="clear" w:color="auto" w:fill="FFFFFF"/>
+          <w:lang w:val="de-CH"/>
+        </w:rPr>
+        <w:t>is</w:t>
+      </w:r>
+      <w:proofErr w:type="spellEnd"/>
+      <w:r>
+        <w:rPr>
+          <w:rFonts w:ascii="Arial" w:hAnsi="Arial" w:cs="Arial"/>
+          <w:color w:val="000000"/>
+          <w:sz w:val="21"/>
+          <w:szCs w:val="21"/>
+          <w:shd w:val="clear" w:color="auto" w:fill="FFFFFF"/>
+          <w:lang w:val="de-CH"/>
+        </w:rPr>
+        <w:t xml:space="preserve"> </w:t>
+      </w:r>
+      <w:proofErr w:type="spellStart"/>
+      <w:r>
+        <w:rPr>
+          <w:rFonts w:ascii="Arial" w:hAnsi="Arial" w:cs="Arial"/>
+          <w:color w:val="000000"/>
+          <w:sz w:val="21"/>
+          <w:szCs w:val="21"/>
+          <w:shd w:val="clear" w:color="auto" w:fill="FFFFFF"/>
+          <w:lang w:val="de-CH"/>
+        </w:rPr>
+        <w:t>the</w:t>
+      </w:r>
+      <w:proofErr w:type="spellEnd"/>
+      <w:r>
+        <w:rPr>
+          <w:rFonts w:ascii="Arial" w:hAnsi="Arial" w:cs="Arial"/>
+          <w:color w:val="000000"/>
+          <w:sz w:val="21"/>
+          <w:szCs w:val="21"/>
+          <w:shd w:val="clear" w:color="auto" w:fill="FFFFFF"/>
+          <w:lang w:val="de-CH"/>
+        </w:rPr>
+        <w:t xml:space="preserve"> </w:t>
+      </w:r>
+      <w:proofErr w:type="spellStart"/>
+      <w:r>
+        <w:rPr>
+          <w:rFonts w:ascii="Arial" w:hAnsi="Arial" w:cs="Arial"/>
+          <w:color w:val="000000"/>
+          <w:sz w:val="21"/>
+          <w:szCs w:val="21"/>
+          <w:shd w:val="clear" w:color="auto" w:fill="FFFFFF"/>
+          <w:lang w:val="de-CH"/>
+        </w:rPr>
+        <w:t>difference</w:t>
+      </w:r>
+      <w:proofErr w:type="spellEnd"/>
+      <w:r>
+        <w:rPr>
+          <w:rFonts w:ascii="Arial" w:hAnsi="Arial" w:cs="Arial"/>
+          <w:color w:val="000000"/>
+          <w:sz w:val="21"/>
+          <w:szCs w:val="21"/>
+          <w:shd w:val="clear" w:color="auto" w:fill="FFFFFF"/>
+          <w:lang w:val="de-CH"/>
+        </w:rPr>
+        <w:t xml:space="preserve"> </w:t>
+      </w:r>
+      <w:proofErr w:type="spellStart"/>
+      <w:r>
+        <w:rPr>
+          <w:rFonts w:ascii="Arial" w:hAnsi="Arial" w:cs="Arial"/>
+          <w:color w:val="000000"/>
+          <w:sz w:val="21"/>
+          <w:szCs w:val="21"/>
+          <w:shd w:val="clear" w:color="auto" w:fill="FFFFFF"/>
+          <w:lang w:val="de-CH"/>
+        </w:rPr>
+        <w:t>between</w:t>
+      </w:r>
+      <w:proofErr w:type="spellEnd"/>
+      <w:r>
+        <w:rPr>
+          <w:rFonts w:ascii="Arial" w:hAnsi="Arial" w:cs="Arial"/>
+          <w:color w:val="000000"/>
+          <w:sz w:val="21"/>
+          <w:szCs w:val="21"/>
+          <w:shd w:val="clear" w:color="auto" w:fill="FFFFFF"/>
+          <w:lang w:val="de-CH"/>
+        </w:rPr>
+        <w:t xml:space="preserve"> </w:t>
+      </w:r>
+      <w:proofErr w:type="spellStart"/>
+      <w:r>
+        <w:rPr>
+          <w:rFonts w:ascii="Arial" w:hAnsi="Arial" w:cs="Arial"/>
+          <w:color w:val="000000"/>
+          <w:sz w:val="21"/>
+          <w:szCs w:val="21"/>
+          <w:shd w:val="clear" w:color="auto" w:fill="FFFFFF"/>
+          <w:lang w:val="de-CH"/>
+        </w:rPr>
+        <w:t>StringBuffer</w:t>
+      </w:r>
+      <w:proofErr w:type="spellEnd"/>
+      <w:r>
+        <w:rPr>
+          <w:rFonts w:ascii="Arial" w:hAnsi="Arial" w:cs="Arial"/>
+          <w:color w:val="000000"/>
+          <w:sz w:val="21"/>
+          <w:szCs w:val="21"/>
+          <w:shd w:val="clear" w:color="auto" w:fill="FFFFFF"/>
+          <w:lang w:val="de-CH"/>
+        </w:rPr>
+        <w:t xml:space="preserve"> and </w:t>
+      </w:r>
+      <w:proofErr w:type="spellStart"/>
+      <w:r>
+        <w:rPr>
+          <w:rFonts w:ascii="Arial" w:hAnsi="Arial" w:cs="Arial"/>
+          <w:color w:val="000000"/>
+          <w:sz w:val="21"/>
+          <w:szCs w:val="21"/>
+          <w:shd w:val="clear" w:color="auto" w:fill="FFFFFF"/>
+          <w:lang w:val="de-CH"/>
+        </w:rPr>
+        <w:t>StringBuilder</w:t>
+      </w:r>
+      <w:proofErr w:type="spellEnd"/>
+      <w:r>
+        <w:rPr>
+          <w:rFonts w:ascii="Arial" w:hAnsi="Arial" w:cs="Arial"/>
+          <w:color w:val="000000"/>
+          <w:sz w:val="21"/>
+          <w:szCs w:val="21"/>
+          <w:shd w:val="clear" w:color="auto" w:fill="FFFFFF"/>
+          <w:lang w:val="de-CH"/>
+        </w:rPr>
+        <w:t xml:space="preserve"> in Java</w:t>
       </w:r>
       <w:r>
         <w:rPr>
@@ -358,6 +1566,7 @@
           <w:lang w:val="de-CH"/>
         </w:rPr>
       </w:pPr>
+      <w:proofErr w:type="spellStart"/>
       <w:r>
         <w:rPr>
           <w:rFonts w:ascii="Arial" w:hAnsi="Arial" w:cs="Arial"/>
@@ -367,7 +1576,163 @@
           <w:shd w:val="clear" w:color="auto" w:fill="FFFFFF"/>
           <w:lang w:val="de-CH"/>
         </w:rPr>
-        <w:t>StringBuffer methods like length(), capacity(), or append() are </w:t>
+        <w:t>StringBuffer</w:t>
+      </w:r>
+      <w:proofErr w:type="spellEnd"/>
+      <w:r>
+        <w:rPr>
+          <w:rFonts w:ascii="Arial" w:hAnsi="Arial" w:cs="Arial"/>
+          <w:color w:val="000000"/>
+          <w:sz w:val="21"/>
+          <w:szCs w:val="21"/>
+          <w:shd w:val="clear" w:color="auto" w:fill="FFFFFF"/>
+          <w:lang w:val="de-CH"/>
+        </w:rPr>
+        <w:t xml:space="preserve"> </w:t>
+      </w:r>
+      <w:proofErr w:type="spellStart"/>
+      <w:r>
+        <w:rPr>
+          <w:rFonts w:ascii="Arial" w:hAnsi="Arial" w:cs="Arial"/>
+          <w:color w:val="000000"/>
+          <w:sz w:val="21"/>
+          <w:szCs w:val="21"/>
+          <w:shd w:val="clear" w:color="auto" w:fill="FFFFFF"/>
+          <w:lang w:val="de-CH"/>
+        </w:rPr>
+        <w:t>methods</w:t>
+      </w:r>
+      <w:proofErr w:type="spellEnd"/>
+      <w:r>
+        <w:rPr>
+          <w:rFonts w:ascii="Arial" w:hAnsi="Arial" w:cs="Arial"/>
+          <w:color w:val="000000"/>
+          <w:sz w:val="21"/>
+          <w:szCs w:val="21"/>
+          <w:shd w:val="clear" w:color="auto" w:fill="FFFFFF"/>
+          <w:lang w:val="de-CH"/>
+        </w:rPr>
+        <w:t xml:space="preserve"> like </w:t>
+      </w:r>
+      <w:proofErr w:type="spellStart"/>
+      <w:r>
+        <w:rPr>
+          <w:rFonts w:ascii="Arial" w:hAnsi="Arial" w:cs="Arial"/>
+          <w:color w:val="000000"/>
+          <w:sz w:val="21"/>
+          <w:szCs w:val="21"/>
+          <w:shd w:val="clear" w:color="auto" w:fill="FFFFFF"/>
+          <w:lang w:val="de-CH"/>
+        </w:rPr>
+        <w:t>length</w:t>
+      </w:r>
+      <w:proofErr w:type="spellEnd"/>
+      <w:r>
+        <w:rPr>
+          <w:rFonts w:ascii="Arial" w:hAnsi="Arial" w:cs="Arial"/>
+          <w:color w:val="000000"/>
+          <w:sz w:val="21"/>
+          <w:szCs w:val="21"/>
+          <w:shd w:val="clear" w:color="auto" w:fill="FFFFFF"/>
+          <w:lang w:val="de-CH"/>
+        </w:rPr>
+        <w:t xml:space="preserve">(), </w:t>
+      </w:r>
+      <w:proofErr w:type="spellStart"/>
+      <w:r>
+        <w:rPr>
+          <w:rFonts w:ascii="Arial" w:hAnsi="Arial" w:cs="Arial"/>
+          <w:color w:val="000000"/>
+          <w:sz w:val="21"/>
+          <w:szCs w:val="21"/>
+          <w:shd w:val="clear" w:color="auto" w:fill="FFFFFF"/>
+          <w:lang w:val="de-CH"/>
+        </w:rPr>
+        <w:t>capacity</w:t>
+      </w:r>
+      <w:proofErr w:type="spellEnd"/>
+      <w:r>
+        <w:rPr>
+          <w:rFonts w:ascii="Arial" w:hAnsi="Arial" w:cs="Arial"/>
+          <w:color w:val="000000"/>
+          <w:sz w:val="21"/>
+          <w:szCs w:val="21"/>
+          <w:shd w:val="clear" w:color="auto" w:fill="FFFFFF"/>
+          <w:lang w:val="de-CH"/>
+        </w:rPr>
+        <w:t xml:space="preserve">(), </w:t>
+      </w:r>
+      <w:proofErr w:type="spellStart"/>
+      <w:r>
+        <w:rPr>
+          <w:rFonts w:ascii="Arial" w:hAnsi="Arial" w:cs="Arial"/>
+          <w:color w:val="000000"/>
+          <w:sz w:val="21"/>
+          <w:szCs w:val="21"/>
+          <w:shd w:val="clear" w:color="auto" w:fill="FFFFFF"/>
+          <w:lang w:val="de-CH"/>
+        </w:rPr>
+        <w:t>or</w:t>
+      </w:r>
+      <w:proofErr w:type="spellEnd"/>
+      <w:r>
+        <w:rPr>
+          <w:rFonts w:ascii="Arial" w:hAnsi="Arial" w:cs="Arial"/>
+          <w:color w:val="000000"/>
+          <w:sz w:val="21"/>
+          <w:szCs w:val="21"/>
+          <w:shd w:val="clear" w:color="auto" w:fill="FFFFFF"/>
+          <w:lang w:val="de-CH"/>
+        </w:rPr>
+        <w:t xml:space="preserve"> </w:t>
+      </w:r>
+      <w:proofErr w:type="spellStart"/>
+      <w:r>
+        <w:rPr>
+          <w:rFonts w:ascii="Arial" w:hAnsi="Arial" w:cs="Arial"/>
+          <w:color w:val="000000"/>
+          <w:sz w:val="21"/>
+          <w:szCs w:val="21"/>
+          <w:shd w:val="clear" w:color="auto" w:fill="FFFFFF"/>
+          <w:lang w:val="de-CH"/>
+        </w:rPr>
+        <w:t>append</w:t>
+      </w:r>
+      <w:proofErr w:type="spellEnd"/>
+      <w:r>
+        <w:rPr>
+          <w:rFonts w:ascii="Arial" w:hAnsi="Arial" w:cs="Arial"/>
+          <w:color w:val="000000"/>
+          <w:sz w:val="21"/>
+          <w:szCs w:val="21"/>
+          <w:shd w:val="clear" w:color="auto" w:fill="FFFFFF"/>
+          <w:lang w:val="de-CH"/>
+        </w:rPr>
+        <w:t xml:space="preserve">() </w:t>
+      </w:r>
+      <w:proofErr w:type="spellStart"/>
+      <w:r>
+        <w:rPr>
+          <w:rFonts w:ascii="Arial" w:hAnsi="Arial" w:cs="Arial"/>
+          <w:color w:val="000000"/>
+          <w:sz w:val="21"/>
+          <w:szCs w:val="21"/>
+          <w:shd w:val="clear" w:color="auto" w:fill="FFFFFF"/>
+          <w:lang w:val="de-CH"/>
+        </w:rPr>
+        <w:t>are</w:t>
+      </w:r>
+      <w:proofErr w:type="spellEnd"/>
+      <w:r>
+        <w:rPr>
+          <w:rFonts w:ascii="Arial" w:hAnsi="Arial" w:cs="Arial"/>
+          <w:color w:val="000000"/>
+          <w:sz w:val="21"/>
+          <w:szCs w:val="21"/>
+          <w:shd w:val="clear" w:color="auto" w:fill="FFFFFF"/>
+          <w:lang w:val="de-CH"/>
+        </w:rPr>
+        <w:t> </w:t>
       </w:r>
       <w:hyperlink r:id="rId9" w:history="1">
         <w:r>
@@ -392,7 +1757,127 @@
           <w:shd w:val="clear" w:color="auto" w:fill="FFFFFF"/>
           <w:lang w:val="de-CH"/>
         </w:rPr>
-        <w:t> while corresponding methods in StringBuilder are not synchronized.</w:t>
+        <w:t xml:space="preserve"> while </w:t>
+      </w:r>
+      <w:proofErr w:type="spellStart"/>
+      <w:r>
+        <w:rPr>
+          <w:rFonts w:ascii="Arial" w:hAnsi="Arial" w:cs="Arial"/>
+          <w:color w:val="000000"/>
+          <w:sz w:val="21"/>
+          <w:szCs w:val="21"/>
+          <w:shd w:val="clear" w:color="auto" w:fill="FFFFFF"/>
+          <w:lang w:val="de-CH"/>
+        </w:rPr>
+        <w:t>corresponding</w:t>
+      </w:r>
+      <w:proofErr w:type="spellEnd"/>
+      <w:r>
+        <w:rPr>
+          <w:rFonts w:ascii="Arial" w:hAnsi="Arial" w:cs="Arial"/>
+          <w:color w:val="000000"/>
+          <w:sz w:val="21"/>
+          <w:szCs w:val="21"/>
+          <w:shd w:val="clear" w:color="auto" w:fill="FFFFFF"/>
+          <w:lang w:val="de-CH"/>
+        </w:rPr>
+        <w:t xml:space="preserve"> </w:t>
+      </w:r>
+      <w:proofErr w:type="spellStart"/>
+      <w:r>
+        <w:rPr>
+          <w:rFonts w:ascii="Arial" w:hAnsi="Arial" w:cs="Arial"/>
+          <w:color w:val="000000"/>
+          <w:sz w:val="21"/>
+          <w:szCs w:val="21"/>
+          <w:shd w:val="clear" w:color="auto" w:fill="FFFFFF"/>
+          <w:lang w:val="de-CH"/>
+        </w:rPr>
+        <w:t>methods</w:t>
+      </w:r>
+      <w:proofErr w:type="spellEnd"/>
+      <w:r>
+        <w:rPr>
+          <w:rFonts w:ascii="Arial" w:hAnsi="Arial" w:cs="Arial"/>
+          <w:color w:val="000000"/>
+          <w:sz w:val="21"/>
+          <w:szCs w:val="21"/>
+          <w:shd w:val="clear" w:color="auto" w:fill="FFFFFF"/>
+          <w:lang w:val="de-CH"/>
+        </w:rPr>
+        <w:t xml:space="preserve"> in </w:t>
+      </w:r>
+      <w:proofErr w:type="spellStart"/>
+      <w:r>
+        <w:rPr>
+          <w:rFonts w:ascii="Arial" w:hAnsi="Arial" w:cs="Arial"/>
+          <w:color w:val="000000"/>
+          <w:sz w:val="21"/>
+          <w:szCs w:val="21"/>
+          <w:shd w:val="clear" w:color="auto" w:fill="FFFFFF"/>
+          <w:lang w:val="de-CH"/>
+        </w:rPr>
+        <w:t>StringBuilder</w:t>
+      </w:r>
+      <w:proofErr w:type="spellEnd"/>
+      <w:r>
+        <w:rPr>
+          <w:rFonts w:ascii="Arial" w:hAnsi="Arial" w:cs="Arial"/>
+          <w:color w:val="000000"/>
+          <w:sz w:val="21"/>
+          <w:szCs w:val="21"/>
+          <w:shd w:val="clear" w:color="auto" w:fill="FFFFFF"/>
+          <w:lang w:val="de-CH"/>
+        </w:rPr>
+        <w:t xml:space="preserve"> </w:t>
+      </w:r>
+      <w:proofErr w:type="spellStart"/>
+      <w:r>
+        <w:rPr>
+          <w:rFonts w:ascii="Arial" w:hAnsi="Arial" w:cs="Arial"/>
+          <w:color w:val="000000"/>
+          <w:sz w:val="21"/>
+          <w:szCs w:val="21"/>
+          <w:shd w:val="clear" w:color="auto" w:fill="FFFFFF"/>
+          <w:lang w:val="de-CH"/>
+        </w:rPr>
+        <w:t>are</w:t>
+      </w:r>
+      <w:proofErr w:type="spellEnd"/>
+      <w:r>
+        <w:rPr>
+          <w:rFonts w:ascii="Arial" w:hAnsi="Arial" w:cs="Arial"/>
+          <w:color w:val="000000"/>
+          <w:sz w:val="21"/>
+          <w:szCs w:val="21"/>
+          <w:shd w:val="clear" w:color="auto" w:fill="FFFFFF"/>
+          <w:lang w:val="de-CH"/>
+        </w:rPr>
+        <w:t xml:space="preserve"> not </w:t>
+      </w:r>
+      <w:proofErr w:type="spellStart"/>
+      <w:r>
+        <w:rPr>
+          <w:rFonts w:ascii="Arial" w:hAnsi="Arial" w:cs="Arial"/>
+          <w:color w:val="000000"/>
+          <w:sz w:val="21"/>
+          <w:szCs w:val="21"/>
+          <w:shd w:val="clear" w:color="auto" w:fill="FFFFFF"/>
+          <w:lang w:val="de-CH"/>
+        </w:rPr>
+        <w:t>synchronized</w:t>
+      </w:r>
+      <w:proofErr w:type="spellEnd"/>
+      <w:r>
+        <w:rPr>
+          <w:rFonts w:ascii="Arial" w:hAnsi="Arial" w:cs="Arial"/>
+          <w:color w:val="000000"/>
+          <w:sz w:val="21"/>
+          <w:szCs w:val="21"/>
+          <w:shd w:val="clear" w:color="auto" w:fill="FFFFFF"/>
+          <w:lang w:val="de-CH"/>
+        </w:rPr>
+        <w:t>.</w:t>
       </w:r>
       <w:r>
         <w:rPr>
@@ -463,24 +1948,62 @@
           <w:lang w:val="de-CH"/>
         </w:rPr>
       </w:pPr>
-      <w:r>
-        <w:rPr>
-          <w:lang w:val="de-CH"/>
-        </w:rPr>
-        <w:t>Difference between error and</w:t>
-      </w:r>
-      <w:r>
-        <w:rPr>
-          <w:lang w:val="de-CH"/>
-        </w:rPr>
-        <w:t xml:space="preserve"> </w:t>
-      </w:r>
+      <w:proofErr w:type="spellStart"/>
+      <w:r>
+        <w:rPr>
+          <w:lang w:val="de-CH"/>
+        </w:rPr>
+        <w:t>Difference</w:t>
+      </w:r>
+      <w:proofErr w:type="spellEnd"/>
+      <w:r>
+        <w:rPr>
+          <w:lang w:val="de-CH"/>
+        </w:rPr>
+        <w:t xml:space="preserve"> </w:t>
+      </w:r>
+      <w:proofErr w:type="spellStart"/>
+      <w:r>
+        <w:rPr>
+          <w:lang w:val="de-CH"/>
+        </w:rPr>
+        <w:t>between</w:t>
+      </w:r>
+      <w:proofErr w:type="spellEnd"/>
+      <w:r>
+        <w:rPr>
+          <w:lang w:val="de-CH"/>
+        </w:rPr>
+        <w:t xml:space="preserve"> </w:t>
+      </w:r>
+      <w:proofErr w:type="spellStart"/>
+      <w:r>
+        <w:rPr>
+          <w:lang w:val="de-CH"/>
+        </w:rPr>
+        <w:t>error</w:t>
+      </w:r>
+      <w:proofErr w:type="spellEnd"/>
+      <w:r>
+        <w:rPr>
+          <w:lang w:val="de-CH"/>
+        </w:rPr>
+        <w:t xml:space="preserve"> and</w:t>
+      </w:r>
+      <w:r>
+        <w:rPr>
+          <w:lang w:val="de-CH"/>
+        </w:rPr>
+        <w:t xml:space="preserve"> </w:t>
+      </w:r>
+      <w:proofErr w:type="spellStart"/>
       <w:r>
         <w:rPr>
           <w:lang w:val="de-CH"/>
         </w:rPr>
         <w:t>exception</w:t>
       </w:r>
+      <w:proofErr w:type="spellEnd"/>
     </w:p>
     <w:p>
       <w:pPr>
@@ -488,14 +2011,63 @@
           <w:lang w:val="de-CH"/>
         </w:rPr>
       </w:pPr>
-      <w:r>
-        <w:t xml:space="preserve">Errors in a program are irrecoverable. </w:t>
-      </w:r>
-      <w:r>
-        <w:rPr>
-          <w:lang w:val="de-CH"/>
-        </w:rPr>
-        <w:t>Exemple (OutOfMemoryError, StackOverflowError)</w:t>
+      <w:proofErr w:type="spellStart"/>
+      <w:r>
+        <w:t>Errors</w:t>
+      </w:r>
+      <w:proofErr w:type="spellEnd"/>
+      <w:r>
+        <w:t xml:space="preserve"> in </w:t>
+      </w:r>
+      <w:proofErr w:type="gramStart"/>
+      <w:r>
+        <w:t>a</w:t>
+      </w:r>
+      <w:proofErr w:type="gramEnd"/>
+      <w:r>
+        <w:t xml:space="preserve"> program are </w:t>
+      </w:r>
+      <w:proofErr w:type="spellStart"/>
+      <w:r>
+        <w:t>irrecoverable</w:t>
+      </w:r>
+      <w:proofErr w:type="spellEnd"/>
+      <w:r>
+        <w:t xml:space="preserve">. </w:t>
+      </w:r>
+      <w:r>
+        <w:rPr>
+          <w:lang w:val="de-CH"/>
+        </w:rPr>
+        <w:t>Exemple (</w:t>
+      </w:r>
+      <w:proofErr w:type="spellStart"/>
+      <w:r>
+        <w:rPr>
+          <w:lang w:val="de-CH"/>
+        </w:rPr>
+        <w:t>OutOfMemoryError</w:t>
+      </w:r>
+      <w:proofErr w:type="spellEnd"/>
+      <w:r>
+        <w:rPr>
+          <w:lang w:val="de-CH"/>
+        </w:rPr>
+        <w:t xml:space="preserve">, </w:t>
+      </w:r>
+      <w:proofErr w:type="spellStart"/>
+      <w:r>
+        <w:rPr>
+          <w:lang w:val="de-CH"/>
+        </w:rPr>
+        <w:t>StackOverflowError</w:t>
+      </w:r>
+      <w:proofErr w:type="spellEnd"/>
+      <w:r>
+        <w:rPr>
+          <w:lang w:val="de-CH"/>
+        </w:rPr>
+        <w:t>)</w:t>
       </w:r>
     </w:p>
     <w:p>
@@ -508,13 +2080,111 @@
         <w:rPr>
           <w:lang w:val="de-CH"/>
         </w:rPr>
-        <w:t>In the o</w:t>
-      </w:r>
-      <w:r>
-        <w:rPr>
-          <w:lang w:val="de-CH"/>
-        </w:rPr>
-        <w:t>ther hand, exception can be handeled.</w:t>
+        <w:t xml:space="preserve">In </w:t>
+      </w:r>
+      <w:proofErr w:type="spellStart"/>
+      <w:r>
+        <w:rPr>
+          <w:lang w:val="de-CH"/>
+        </w:rPr>
+        <w:t>the</w:t>
+      </w:r>
+      <w:proofErr w:type="spellEnd"/>
+      <w:r>
+        <w:rPr>
+          <w:lang w:val="de-CH"/>
+        </w:rPr>
+        <w:t xml:space="preserve"> </w:t>
+      </w:r>
+      <w:proofErr w:type="spellStart"/>
+      <w:r>
+        <w:rPr>
+          <w:lang w:val="de-CH"/>
+        </w:rPr>
+        <w:t>o</w:t>
+      </w:r>
+      <w:r>
+        <w:rPr>
+          <w:lang w:val="de-CH"/>
+        </w:rPr>
+        <w:t>ther</w:t>
+      </w:r>
+      <w:proofErr w:type="spellEnd"/>
+      <w:r>
+        <w:rPr>
+          <w:lang w:val="de-CH"/>
+        </w:rPr>
+        <w:t xml:space="preserve"> </w:t>
+      </w:r>
+      <w:proofErr w:type="spellStart"/>
+      <w:r>
+        <w:rPr>
+          <w:lang w:val="de-CH"/>
+        </w:rPr>
+        <w:t>hand</w:t>
+      </w:r>
+      <w:proofErr w:type="spellEnd"/>
+      <w:r>
+        <w:rPr>
+          <w:lang w:val="de-CH"/>
+        </w:rPr>
+        <w:t xml:space="preserve">, </w:t>
+      </w:r>
+      <w:proofErr w:type="spellStart"/>
+      <w:r>
+        <w:rPr>
+          <w:lang w:val="de-CH"/>
+        </w:rPr>
+        <w:t>exception</w:t>
+      </w:r>
+      <w:proofErr w:type="spellEnd"/>
+      <w:r>
+        <w:rPr>
+          <w:lang w:val="de-CH"/>
+        </w:rPr>
+        <w:t xml:space="preserve"> </w:t>
+      </w:r>
+      <w:proofErr w:type="spellStart"/>
+      <w:r>
+        <w:rPr>
+          <w:lang w:val="de-CH"/>
+        </w:rPr>
+        <w:t>can</w:t>
+      </w:r>
+      <w:proofErr w:type="spellEnd"/>
+      <w:r>
+        <w:rPr>
+          <w:lang w:val="de-CH"/>
+        </w:rPr>
+        <w:t xml:space="preserve"> </w:t>
+      </w:r>
+      <w:proofErr w:type="spellStart"/>
+      <w:r>
+        <w:rPr>
+          <w:lang w:val="de-CH"/>
+        </w:rPr>
+        <w:t>be</w:t>
+      </w:r>
+      <w:proofErr w:type="spellEnd"/>
+      <w:r>
+        <w:rPr>
+          <w:lang w:val="de-CH"/>
+        </w:rPr>
+        <w:t xml:space="preserve"> </w:t>
+      </w:r>
+      <w:proofErr w:type="spellStart"/>
+      <w:r>
+        <w:rPr>
+          <w:lang w:val="de-CH"/>
+        </w:rPr>
+        <w:t>handeled</w:t>
+      </w:r>
+      <w:proofErr w:type="spellEnd"/>
+      <w:r>
+        <w:rPr>
+          <w:lang w:val="de-CH"/>
+        </w:rPr>
+        <w:t>.</w:t>
       </w:r>
     </w:p>
     <w:p>
@@ -533,8 +2203,30 @@
           <w:lang w:val="de-CH"/>
         </w:rPr>
         <w:lastRenderedPageBreak/>
-        <w:t>String Literal vs String Object</w:t>
-      </w:r>
+        <w:t xml:space="preserve">String Literal </w:t>
+      </w:r>
+      <w:proofErr w:type="spellStart"/>
+      <w:r>
+        <w:rPr>
+          <w:lang w:val="de-CH"/>
+        </w:rPr>
+        <w:t>vs</w:t>
+      </w:r>
+      <w:proofErr w:type="spellEnd"/>
+      <w:r>
+        <w:rPr>
+          <w:lang w:val="de-CH"/>
+        </w:rPr>
+        <w:t xml:space="preserve"> String </w:t>
+      </w:r>
+      <w:proofErr w:type="spellStart"/>
+      <w:r>
+        <w:rPr>
+          <w:lang w:val="de-CH"/>
+        </w:rPr>
+        <w:t>Object</w:t>
+      </w:r>
+      <w:proofErr w:type="spellEnd"/>
     </w:p>
     <w:p>
       <w:pPr>
@@ -542,11 +2234,671 @@
           <w:lang w:val="de-CH"/>
         </w:rPr>
       </w:pPr>
-      <w:r>
-        <w:rPr>
-          <w:lang w:val="de-CH"/>
-        </w:rPr>
-        <w:t>When we create a String object using the new() operator, it always creates a new object in heap memory. On the other hand, if we create an object using String literal syntax e.g. “Baeldung”, it may return an existing object from the String pool, if it already exists. Otherwise, it will create a new String object and put in the string pool for future re-use.</w:t>
+      <w:proofErr w:type="spellStart"/>
+      <w:r>
+        <w:rPr>
+          <w:lang w:val="de-CH"/>
+        </w:rPr>
+        <w:t>When</w:t>
+      </w:r>
+      <w:proofErr w:type="spellEnd"/>
+      <w:r>
+        <w:rPr>
+          <w:lang w:val="de-CH"/>
+        </w:rPr>
+        <w:t xml:space="preserve"> </w:t>
+      </w:r>
+      <w:proofErr w:type="spellStart"/>
+      <w:r>
+        <w:rPr>
+          <w:lang w:val="de-CH"/>
+        </w:rPr>
+        <w:t>we</w:t>
+      </w:r>
+      <w:proofErr w:type="spellEnd"/>
+      <w:r>
+        <w:rPr>
+          <w:lang w:val="de-CH"/>
+        </w:rPr>
+        <w:t xml:space="preserve"> </w:t>
+      </w:r>
+      <w:proofErr w:type="spellStart"/>
+      <w:r>
+        <w:rPr>
+          <w:lang w:val="de-CH"/>
+        </w:rPr>
+        <w:t>create</w:t>
+      </w:r>
+      <w:proofErr w:type="spellEnd"/>
+      <w:r>
+        <w:rPr>
+          <w:lang w:val="de-CH"/>
+        </w:rPr>
+        <w:t xml:space="preserve"> a String </w:t>
+      </w:r>
+      <w:proofErr w:type="spellStart"/>
+      <w:r>
+        <w:rPr>
+          <w:lang w:val="de-CH"/>
+        </w:rPr>
+        <w:t>object</w:t>
+      </w:r>
+      <w:proofErr w:type="spellEnd"/>
+      <w:r>
+        <w:rPr>
+          <w:lang w:val="de-CH"/>
+        </w:rPr>
+        <w:t xml:space="preserve"> </w:t>
+      </w:r>
+      <w:proofErr w:type="spellStart"/>
+      <w:r>
+        <w:rPr>
+          <w:lang w:val="de-CH"/>
+        </w:rPr>
+        <w:t>using</w:t>
+      </w:r>
+      <w:proofErr w:type="spellEnd"/>
+      <w:r>
+        <w:rPr>
+          <w:lang w:val="de-CH"/>
+        </w:rPr>
+        <w:t xml:space="preserve"> </w:t>
+      </w:r>
+      <w:proofErr w:type="spellStart"/>
+      <w:r>
+        <w:rPr>
+          <w:lang w:val="de-CH"/>
+        </w:rPr>
+        <w:t>the</w:t>
+      </w:r>
+      <w:proofErr w:type="spellEnd"/>
+      <w:r>
+        <w:rPr>
+          <w:lang w:val="de-CH"/>
+        </w:rPr>
+        <w:t xml:space="preserve"> </w:t>
+      </w:r>
+      <w:proofErr w:type="spellStart"/>
+      <w:proofErr w:type="gramStart"/>
+      <w:r>
+        <w:rPr>
+          <w:lang w:val="de-CH"/>
+        </w:rPr>
+        <w:t>new</w:t>
+      </w:r>
+      <w:proofErr w:type="spellEnd"/>
+      <w:r>
+        <w:rPr>
+          <w:lang w:val="de-CH"/>
+        </w:rPr>
+        <w:t>(</w:t>
+      </w:r>
+      <w:proofErr w:type="gramEnd"/>
+      <w:r>
+        <w:rPr>
+          <w:lang w:val="de-CH"/>
+        </w:rPr>
+        <w:t xml:space="preserve">) </w:t>
+      </w:r>
+      <w:proofErr w:type="spellStart"/>
+      <w:r>
+        <w:rPr>
+          <w:lang w:val="de-CH"/>
+        </w:rPr>
+        <w:t>operator</w:t>
+      </w:r>
+      <w:proofErr w:type="spellEnd"/>
+      <w:r>
+        <w:rPr>
+          <w:lang w:val="de-CH"/>
+        </w:rPr>
+        <w:t xml:space="preserve">, </w:t>
+      </w:r>
+      <w:proofErr w:type="spellStart"/>
+      <w:r>
+        <w:rPr>
+          <w:lang w:val="de-CH"/>
+        </w:rPr>
+        <w:t>it</w:t>
+      </w:r>
+      <w:proofErr w:type="spellEnd"/>
+      <w:r>
+        <w:rPr>
+          <w:lang w:val="de-CH"/>
+        </w:rPr>
+        <w:t xml:space="preserve"> </w:t>
+      </w:r>
+      <w:proofErr w:type="spellStart"/>
+      <w:r>
+        <w:rPr>
+          <w:lang w:val="de-CH"/>
+        </w:rPr>
+        <w:t>always</w:t>
+      </w:r>
+      <w:proofErr w:type="spellEnd"/>
+      <w:r>
+        <w:rPr>
+          <w:lang w:val="de-CH"/>
+        </w:rPr>
+        <w:t xml:space="preserve"> </w:t>
+      </w:r>
+      <w:proofErr w:type="spellStart"/>
+      <w:r>
+        <w:rPr>
+          <w:lang w:val="de-CH"/>
+        </w:rPr>
+        <w:t>creates</w:t>
+      </w:r>
+      <w:proofErr w:type="spellEnd"/>
+      <w:r>
+        <w:rPr>
+          <w:lang w:val="de-CH"/>
+        </w:rPr>
+        <w:t xml:space="preserve"> a </w:t>
+      </w:r>
+      <w:proofErr w:type="spellStart"/>
+      <w:r>
+        <w:rPr>
+          <w:lang w:val="de-CH"/>
+        </w:rPr>
+        <w:t>new</w:t>
+      </w:r>
+      <w:proofErr w:type="spellEnd"/>
+      <w:r>
+        <w:rPr>
+          <w:lang w:val="de-CH"/>
+        </w:rPr>
+        <w:t xml:space="preserve"> </w:t>
+      </w:r>
+      <w:proofErr w:type="spellStart"/>
+      <w:r>
+        <w:rPr>
+          <w:lang w:val="de-CH"/>
+        </w:rPr>
+        <w:t>object</w:t>
+      </w:r>
+      <w:proofErr w:type="spellEnd"/>
+      <w:r>
+        <w:rPr>
+          <w:lang w:val="de-CH"/>
+        </w:rPr>
+        <w:t xml:space="preserve"> in </w:t>
+      </w:r>
+      <w:proofErr w:type="spellStart"/>
+      <w:r>
+        <w:rPr>
+          <w:lang w:val="de-CH"/>
+        </w:rPr>
+        <w:t>heap</w:t>
+      </w:r>
+      <w:proofErr w:type="spellEnd"/>
+      <w:r>
+        <w:rPr>
+          <w:lang w:val="de-CH"/>
+        </w:rPr>
+        <w:t xml:space="preserve"> </w:t>
+      </w:r>
+      <w:proofErr w:type="spellStart"/>
+      <w:r>
+        <w:rPr>
+          <w:lang w:val="de-CH"/>
+        </w:rPr>
+        <w:t>memory</w:t>
+      </w:r>
+      <w:proofErr w:type="spellEnd"/>
+      <w:r>
+        <w:rPr>
+          <w:lang w:val="de-CH"/>
+        </w:rPr>
+        <w:t xml:space="preserve">. On </w:t>
+      </w:r>
+      <w:proofErr w:type="spellStart"/>
+      <w:r>
+        <w:rPr>
+          <w:lang w:val="de-CH"/>
+        </w:rPr>
+        <w:t>the</w:t>
+      </w:r>
+      <w:proofErr w:type="spellEnd"/>
+      <w:r>
+        <w:rPr>
+          <w:lang w:val="de-CH"/>
+        </w:rPr>
+        <w:t xml:space="preserve"> </w:t>
+      </w:r>
+      <w:proofErr w:type="spellStart"/>
+      <w:r>
+        <w:rPr>
+          <w:lang w:val="de-CH"/>
+        </w:rPr>
+        <w:t>other</w:t>
+      </w:r>
+      <w:proofErr w:type="spellEnd"/>
+      <w:r>
+        <w:rPr>
+          <w:lang w:val="de-CH"/>
+        </w:rPr>
+        <w:t xml:space="preserve"> </w:t>
+      </w:r>
+      <w:proofErr w:type="spellStart"/>
+      <w:r>
+        <w:rPr>
+          <w:lang w:val="de-CH"/>
+        </w:rPr>
+        <w:t>hand</w:t>
+      </w:r>
+      <w:proofErr w:type="spellEnd"/>
+      <w:r>
+        <w:rPr>
+          <w:lang w:val="de-CH"/>
+        </w:rPr>
+        <w:t xml:space="preserve">, </w:t>
+      </w:r>
+      <w:proofErr w:type="spellStart"/>
+      <w:r>
+        <w:rPr>
+          <w:lang w:val="de-CH"/>
+        </w:rPr>
+        <w:t>if</w:t>
+      </w:r>
+      <w:proofErr w:type="spellEnd"/>
+      <w:r>
+        <w:rPr>
+          <w:lang w:val="de-CH"/>
+        </w:rPr>
+        <w:t xml:space="preserve"> </w:t>
+      </w:r>
+      <w:proofErr w:type="spellStart"/>
+      <w:r>
+        <w:rPr>
+          <w:lang w:val="de-CH"/>
+        </w:rPr>
+        <w:t>we</w:t>
+      </w:r>
+      <w:proofErr w:type="spellEnd"/>
+      <w:r>
+        <w:rPr>
+          <w:lang w:val="de-CH"/>
+        </w:rPr>
+        <w:t xml:space="preserve"> </w:t>
+      </w:r>
+      <w:proofErr w:type="spellStart"/>
+      <w:r>
+        <w:rPr>
+          <w:lang w:val="de-CH"/>
+        </w:rPr>
+        <w:t>create</w:t>
+      </w:r>
+      <w:proofErr w:type="spellEnd"/>
+      <w:r>
+        <w:rPr>
+          <w:lang w:val="de-CH"/>
+        </w:rPr>
+        <w:t xml:space="preserve"> an </w:t>
+      </w:r>
+      <w:proofErr w:type="spellStart"/>
+      <w:r>
+        <w:rPr>
+          <w:lang w:val="de-CH"/>
+        </w:rPr>
+        <w:t>object</w:t>
+      </w:r>
+      <w:proofErr w:type="spellEnd"/>
+      <w:r>
+        <w:rPr>
+          <w:lang w:val="de-CH"/>
+        </w:rPr>
+        <w:t xml:space="preserve"> </w:t>
+      </w:r>
+      <w:proofErr w:type="spellStart"/>
+      <w:r>
+        <w:rPr>
+          <w:lang w:val="de-CH"/>
+        </w:rPr>
+        <w:t>using</w:t>
+      </w:r>
+      <w:proofErr w:type="spellEnd"/>
+      <w:r>
+        <w:rPr>
+          <w:lang w:val="de-CH"/>
+        </w:rPr>
+        <w:t xml:space="preserve"> String literal </w:t>
+      </w:r>
+      <w:proofErr w:type="spellStart"/>
+      <w:r>
+        <w:rPr>
+          <w:lang w:val="de-CH"/>
+        </w:rPr>
+        <w:t>syntax</w:t>
+      </w:r>
+      <w:proofErr w:type="spellEnd"/>
+      <w:r>
+        <w:rPr>
+          <w:lang w:val="de-CH"/>
+        </w:rPr>
+        <w:t xml:space="preserve"> e.g. “</w:t>
+      </w:r>
+      <w:proofErr w:type="spellStart"/>
+      <w:r>
+        <w:rPr>
+          <w:lang w:val="de-CH"/>
+        </w:rPr>
+        <w:t>Baeldung</w:t>
+      </w:r>
+      <w:proofErr w:type="spellEnd"/>
+      <w:r>
+        <w:rPr>
+          <w:lang w:val="de-CH"/>
+        </w:rPr>
+        <w:t xml:space="preserve">”, </w:t>
+      </w:r>
+      <w:proofErr w:type="spellStart"/>
+      <w:r>
+        <w:rPr>
+          <w:lang w:val="de-CH"/>
+        </w:rPr>
+        <w:t>it</w:t>
+      </w:r>
+      <w:proofErr w:type="spellEnd"/>
+      <w:r>
+        <w:rPr>
+          <w:lang w:val="de-CH"/>
+        </w:rPr>
+        <w:t xml:space="preserve"> </w:t>
+      </w:r>
+      <w:proofErr w:type="spellStart"/>
+      <w:r>
+        <w:rPr>
+          <w:lang w:val="de-CH"/>
+        </w:rPr>
+        <w:t>may</w:t>
+      </w:r>
+      <w:proofErr w:type="spellEnd"/>
+      <w:r>
+        <w:rPr>
+          <w:lang w:val="de-CH"/>
+        </w:rPr>
+        <w:t xml:space="preserve"> </w:t>
+      </w:r>
+      <w:proofErr w:type="spellStart"/>
+      <w:r>
+        <w:rPr>
+          <w:lang w:val="de-CH"/>
+        </w:rPr>
+        <w:t>return</w:t>
+      </w:r>
+      <w:proofErr w:type="spellEnd"/>
+      <w:r>
+        <w:rPr>
+          <w:lang w:val="de-CH"/>
+        </w:rPr>
+        <w:t xml:space="preserve"> an </w:t>
+      </w:r>
+      <w:proofErr w:type="spellStart"/>
+      <w:r>
+        <w:rPr>
+          <w:lang w:val="de-CH"/>
+        </w:rPr>
+        <w:t>existing</w:t>
+      </w:r>
+      <w:proofErr w:type="spellEnd"/>
+      <w:r>
+        <w:rPr>
+          <w:lang w:val="de-CH"/>
+        </w:rPr>
+        <w:t xml:space="preserve"> </w:t>
+      </w:r>
+      <w:proofErr w:type="spellStart"/>
+      <w:r>
+        <w:rPr>
+          <w:lang w:val="de-CH"/>
+        </w:rPr>
+        <w:t>object</w:t>
+      </w:r>
+      <w:proofErr w:type="spellEnd"/>
+      <w:r>
+        <w:rPr>
+          <w:lang w:val="de-CH"/>
+        </w:rPr>
+        <w:t xml:space="preserve"> </w:t>
+      </w:r>
+      <w:proofErr w:type="spellStart"/>
+      <w:r>
+        <w:rPr>
+          <w:lang w:val="de-CH"/>
+        </w:rPr>
+        <w:t>from</w:t>
+      </w:r>
+      <w:proofErr w:type="spellEnd"/>
+      <w:r>
+        <w:rPr>
+          <w:lang w:val="de-CH"/>
+        </w:rPr>
+        <w:t xml:space="preserve"> </w:t>
+      </w:r>
+      <w:proofErr w:type="spellStart"/>
+      <w:r>
+        <w:rPr>
+          <w:lang w:val="de-CH"/>
+        </w:rPr>
+        <w:t>the</w:t>
+      </w:r>
+      <w:proofErr w:type="spellEnd"/>
+      <w:r>
+        <w:rPr>
+          <w:lang w:val="de-CH"/>
+        </w:rPr>
+        <w:t xml:space="preserve"> String pool, </w:t>
+      </w:r>
+      <w:proofErr w:type="spellStart"/>
+      <w:r>
+        <w:rPr>
+          <w:lang w:val="de-CH"/>
+        </w:rPr>
+        <w:t>if</w:t>
+      </w:r>
+      <w:proofErr w:type="spellEnd"/>
+      <w:r>
+        <w:rPr>
+          <w:lang w:val="de-CH"/>
+        </w:rPr>
+        <w:t xml:space="preserve"> </w:t>
+      </w:r>
+      <w:proofErr w:type="spellStart"/>
+      <w:r>
+        <w:rPr>
+          <w:lang w:val="de-CH"/>
+        </w:rPr>
+        <w:t>it</w:t>
+      </w:r>
+      <w:proofErr w:type="spellEnd"/>
+      <w:r>
+        <w:rPr>
+          <w:lang w:val="de-CH"/>
+        </w:rPr>
+        <w:t xml:space="preserve"> </w:t>
+      </w:r>
+      <w:proofErr w:type="spellStart"/>
+      <w:r>
+        <w:rPr>
+          <w:lang w:val="de-CH"/>
+        </w:rPr>
+        <w:t>already</w:t>
+      </w:r>
+      <w:proofErr w:type="spellEnd"/>
+      <w:r>
+        <w:rPr>
+          <w:lang w:val="de-CH"/>
+        </w:rPr>
+        <w:t xml:space="preserve"> </w:t>
+      </w:r>
+      <w:proofErr w:type="spellStart"/>
+      <w:r>
+        <w:rPr>
+          <w:lang w:val="de-CH"/>
+        </w:rPr>
+        <w:t>exists</w:t>
+      </w:r>
+      <w:proofErr w:type="spellEnd"/>
+      <w:r>
+        <w:rPr>
+          <w:lang w:val="de-CH"/>
+        </w:rPr>
+        <w:t xml:space="preserve">. </w:t>
+      </w:r>
+      <w:proofErr w:type="spellStart"/>
+      <w:r>
+        <w:rPr>
+          <w:lang w:val="de-CH"/>
+        </w:rPr>
+        <w:t>Otherwise</w:t>
+      </w:r>
+      <w:proofErr w:type="spellEnd"/>
+      <w:r>
+        <w:rPr>
+          <w:lang w:val="de-CH"/>
+        </w:rPr>
+        <w:t xml:space="preserve">, </w:t>
+      </w:r>
+      <w:proofErr w:type="spellStart"/>
+      <w:r>
+        <w:rPr>
+          <w:lang w:val="de-CH"/>
+        </w:rPr>
+        <w:t>it</w:t>
+      </w:r>
+      <w:proofErr w:type="spellEnd"/>
+      <w:r>
+        <w:rPr>
+          <w:lang w:val="de-CH"/>
+        </w:rPr>
+        <w:t xml:space="preserve"> will </w:t>
+      </w:r>
+      <w:proofErr w:type="spellStart"/>
+      <w:r>
+        <w:rPr>
+          <w:lang w:val="de-CH"/>
+        </w:rPr>
+        <w:t>create</w:t>
+      </w:r>
+      <w:proofErr w:type="spellEnd"/>
+      <w:r>
+        <w:rPr>
+          <w:lang w:val="de-CH"/>
+        </w:rPr>
+        <w:t xml:space="preserve"> a </w:t>
+      </w:r>
+      <w:proofErr w:type="spellStart"/>
+      <w:r>
+        <w:rPr>
+          <w:lang w:val="de-CH"/>
+        </w:rPr>
+        <w:t>new</w:t>
+      </w:r>
+      <w:proofErr w:type="spellEnd"/>
+      <w:r>
+        <w:rPr>
+          <w:lang w:val="de-CH"/>
+        </w:rPr>
+        <w:t xml:space="preserve"> String </w:t>
+      </w:r>
+      <w:proofErr w:type="spellStart"/>
+      <w:r>
+        <w:rPr>
+          <w:lang w:val="de-CH"/>
+        </w:rPr>
+        <w:t>object</w:t>
+      </w:r>
+      <w:proofErr w:type="spellEnd"/>
+      <w:r>
+        <w:rPr>
+          <w:lang w:val="de-CH"/>
+        </w:rPr>
+        <w:t xml:space="preserve"> and </w:t>
+      </w:r>
+      <w:proofErr w:type="spellStart"/>
+      <w:r>
+        <w:rPr>
+          <w:lang w:val="de-CH"/>
+        </w:rPr>
+        <w:t>put</w:t>
+      </w:r>
+      <w:proofErr w:type="spellEnd"/>
+      <w:r>
+        <w:rPr>
+          <w:lang w:val="de-CH"/>
+        </w:rPr>
+        <w:t xml:space="preserve"> in </w:t>
+      </w:r>
+      <w:proofErr w:type="spellStart"/>
+      <w:r>
+        <w:rPr>
+          <w:lang w:val="de-CH"/>
+        </w:rPr>
+        <w:t>the</w:t>
+      </w:r>
+      <w:proofErr w:type="spellEnd"/>
+      <w:r>
+        <w:rPr>
+          <w:lang w:val="de-CH"/>
+        </w:rPr>
+        <w:t xml:space="preserve"> </w:t>
+      </w:r>
+      <w:proofErr w:type="spellStart"/>
+      <w:r>
+        <w:rPr>
+          <w:lang w:val="de-CH"/>
+        </w:rPr>
+        <w:t>string</w:t>
+      </w:r>
+      <w:proofErr w:type="spellEnd"/>
+      <w:r>
+        <w:rPr>
+          <w:lang w:val="de-CH"/>
+        </w:rPr>
+        <w:t xml:space="preserve"> pool </w:t>
+      </w:r>
+      <w:proofErr w:type="spellStart"/>
+      <w:r>
+        <w:rPr>
+          <w:lang w:val="de-CH"/>
+        </w:rPr>
+        <w:t>for</w:t>
+      </w:r>
+      <w:proofErr w:type="spellEnd"/>
+      <w:r>
+        <w:rPr>
+          <w:lang w:val="de-CH"/>
+        </w:rPr>
+        <w:t xml:space="preserve"> </w:t>
+      </w:r>
+      <w:proofErr w:type="spellStart"/>
+      <w:r>
+        <w:rPr>
+          <w:lang w:val="de-CH"/>
+        </w:rPr>
+        <w:t>future</w:t>
+      </w:r>
+      <w:proofErr w:type="spellEnd"/>
+      <w:r>
+        <w:rPr>
+          <w:lang w:val="de-CH"/>
+        </w:rPr>
+        <w:t xml:space="preserve"> </w:t>
+      </w:r>
+      <w:proofErr w:type="spellStart"/>
+      <w:r>
+        <w:rPr>
+          <w:lang w:val="de-CH"/>
+        </w:rPr>
+        <w:t>re-use</w:t>
+      </w:r>
+      <w:proofErr w:type="spellEnd"/>
+      <w:r>
+        <w:rPr>
+          <w:lang w:val="de-CH"/>
+        </w:rPr>
+        <w:t>.</w:t>
       </w:r>
     </w:p>
     <w:p>
@@ -560,19 +2912,53 @@
           <w:lang w:val="de-CH"/>
         </w:rPr>
       </w:pPr>
+      <w:proofErr w:type="spellStart"/>
       <w:r>
         <w:rPr>
           <w:lang w:val="de-CH"/>
         </w:rPr>
         <w:t>try-with-resources</w:t>
       </w:r>
+      <w:proofErr w:type="spellEnd"/>
     </w:p>
     <w:p>
       <w:r>
-        <w:t>To use try-with-resources t</w:t>
-      </w:r>
-      <w:r>
-        <w:t xml:space="preserve">he resource must implement AutoClosable Interface. </w:t>
+        <w:t xml:space="preserve">To use </w:t>
+      </w:r>
+      <w:proofErr w:type="spellStart"/>
+      <w:r>
+        <w:t>try-with-resources</w:t>
+      </w:r>
+      <w:proofErr w:type="spellEnd"/>
+      <w:r>
+        <w:t xml:space="preserve"> t</w:t>
+      </w:r>
+      <w:r>
+        <w:t xml:space="preserve">he </w:t>
+      </w:r>
+      <w:proofErr w:type="spellStart"/>
+      <w:r>
+        <w:t>resource</w:t>
+      </w:r>
+      <w:proofErr w:type="spellEnd"/>
+      <w:r>
+        <w:t xml:space="preserve"> must </w:t>
+      </w:r>
+      <w:proofErr w:type="spellStart"/>
+      <w:r>
+        <w:t>implement</w:t>
+      </w:r>
+      <w:proofErr w:type="spellEnd"/>
+      <w:r>
+        <w:t xml:space="preserve"> </w:t>
+      </w:r>
+      <w:proofErr w:type="spellStart"/>
+      <w:r>
+        <w:t>AutoClosable</w:t>
+      </w:r>
+      <w:proofErr w:type="spellEnd"/>
+      <w:r>
+        <w:t xml:space="preserve"> Interface. </w:t>
       </w:r>
     </w:p>
     <w:p>
@@ -581,18 +2967,351 @@
           <w:lang w:val="de-CH"/>
         </w:rPr>
       </w:pPr>
-      <w:r>
-        <w:rPr>
-          <w:lang w:val="de-CH"/>
-        </w:rPr>
-        <w:t>When using it, i twill g</w:t>
-      </w:r>
-      <w:r>
-        <w:rPr>
-          <w:lang w:val="de-CH"/>
-        </w:rPr>
-        <w:t>arantie that the used resource is closed after the execution oft he block.</w:t>
-      </w:r>
+      <w:proofErr w:type="spellStart"/>
+      <w:r>
+        <w:rPr>
+          <w:lang w:val="de-CH"/>
+        </w:rPr>
+        <w:t>When</w:t>
+      </w:r>
+      <w:proofErr w:type="spellEnd"/>
+      <w:r>
+        <w:rPr>
+          <w:lang w:val="de-CH"/>
+        </w:rPr>
+        <w:t xml:space="preserve"> </w:t>
+      </w:r>
+      <w:proofErr w:type="spellStart"/>
+      <w:r>
+        <w:rPr>
+          <w:lang w:val="de-CH"/>
+        </w:rPr>
+        <w:t>using</w:t>
+      </w:r>
+      <w:proofErr w:type="spellEnd"/>
+      <w:r>
+        <w:rPr>
+          <w:lang w:val="de-CH"/>
+        </w:rPr>
+        <w:t xml:space="preserve"> </w:t>
+      </w:r>
+      <w:proofErr w:type="spellStart"/>
+      <w:r>
+        <w:rPr>
+          <w:lang w:val="de-CH"/>
+        </w:rPr>
+        <w:t>it</w:t>
+      </w:r>
+      <w:proofErr w:type="spellEnd"/>
+      <w:r>
+        <w:rPr>
+          <w:lang w:val="de-CH"/>
+        </w:rPr>
+        <w:t xml:space="preserve">, i </w:t>
+      </w:r>
+      <w:proofErr w:type="spellStart"/>
+      <w:r>
+        <w:rPr>
+          <w:lang w:val="de-CH"/>
+        </w:rPr>
+        <w:t>twill</w:t>
+      </w:r>
+      <w:proofErr w:type="spellEnd"/>
+      <w:r>
+        <w:rPr>
+          <w:lang w:val="de-CH"/>
+        </w:rPr>
+        <w:t xml:space="preserve"> </w:t>
+      </w:r>
+      <w:proofErr w:type="spellStart"/>
+      <w:r>
+        <w:rPr>
+          <w:lang w:val="de-CH"/>
+        </w:rPr>
+        <w:t>g</w:t>
+      </w:r>
+      <w:r>
+        <w:rPr>
+          <w:lang w:val="de-CH"/>
+        </w:rPr>
+        <w:t>arantie</w:t>
+      </w:r>
+      <w:proofErr w:type="spellEnd"/>
+      <w:r>
+        <w:rPr>
+          <w:lang w:val="de-CH"/>
+        </w:rPr>
+        <w:t xml:space="preserve"> </w:t>
+      </w:r>
+      <w:proofErr w:type="spellStart"/>
+      <w:r>
+        <w:rPr>
+          <w:lang w:val="de-CH"/>
+        </w:rPr>
+        <w:t>that</w:t>
+      </w:r>
+      <w:proofErr w:type="spellEnd"/>
+      <w:r>
+        <w:rPr>
+          <w:lang w:val="de-CH"/>
+        </w:rPr>
+        <w:t xml:space="preserve"> </w:t>
+      </w:r>
+      <w:proofErr w:type="spellStart"/>
+      <w:r>
+        <w:rPr>
+          <w:lang w:val="de-CH"/>
+        </w:rPr>
+        <w:t>the</w:t>
+      </w:r>
+      <w:proofErr w:type="spellEnd"/>
+      <w:r>
+        <w:rPr>
+          <w:lang w:val="de-CH"/>
+        </w:rPr>
+        <w:t xml:space="preserve"> </w:t>
+      </w:r>
+      <w:proofErr w:type="spellStart"/>
+      <w:r>
+        <w:rPr>
+          <w:lang w:val="de-CH"/>
+        </w:rPr>
+        <w:t>used</w:t>
+      </w:r>
+      <w:proofErr w:type="spellEnd"/>
+      <w:r>
+        <w:rPr>
+          <w:lang w:val="de-CH"/>
+        </w:rPr>
+        <w:t xml:space="preserve"> </w:t>
+      </w:r>
+      <w:proofErr w:type="spellStart"/>
+      <w:r>
+        <w:rPr>
+          <w:lang w:val="de-CH"/>
+        </w:rPr>
+        <w:t>resource</w:t>
+      </w:r>
+      <w:proofErr w:type="spellEnd"/>
+      <w:r>
+        <w:rPr>
+          <w:lang w:val="de-CH"/>
+        </w:rPr>
+        <w:t xml:space="preserve"> </w:t>
+      </w:r>
+      <w:proofErr w:type="spellStart"/>
+      <w:r>
+        <w:rPr>
+          <w:lang w:val="de-CH"/>
+        </w:rPr>
+        <w:t>is</w:t>
+      </w:r>
+      <w:proofErr w:type="spellEnd"/>
+      <w:r>
+        <w:rPr>
+          <w:lang w:val="de-CH"/>
+        </w:rPr>
+        <w:t xml:space="preserve"> </w:t>
+      </w:r>
+      <w:proofErr w:type="spellStart"/>
+      <w:r>
+        <w:rPr>
+          <w:lang w:val="de-CH"/>
+        </w:rPr>
+        <w:t>closed</w:t>
+      </w:r>
+      <w:proofErr w:type="spellEnd"/>
+      <w:r>
+        <w:rPr>
+          <w:lang w:val="de-CH"/>
+        </w:rPr>
+        <w:t xml:space="preserve"> after </w:t>
+      </w:r>
+      <w:proofErr w:type="spellStart"/>
+      <w:r>
+        <w:rPr>
+          <w:lang w:val="de-CH"/>
+        </w:rPr>
+        <w:t>the</w:t>
+      </w:r>
+      <w:proofErr w:type="spellEnd"/>
+      <w:r>
+        <w:rPr>
+          <w:lang w:val="de-CH"/>
+        </w:rPr>
+        <w:t xml:space="preserve"> </w:t>
+      </w:r>
+      <w:proofErr w:type="spellStart"/>
+      <w:r>
+        <w:rPr>
+          <w:lang w:val="de-CH"/>
+        </w:rPr>
+        <w:t>execution</w:t>
+      </w:r>
+      <w:proofErr w:type="spellEnd"/>
+      <w:r>
+        <w:rPr>
+          <w:lang w:val="de-CH"/>
+        </w:rPr>
+        <w:t xml:space="preserve"> oft he </w:t>
+      </w:r>
+      <w:proofErr w:type="spellStart"/>
+      <w:r>
+        <w:rPr>
+          <w:lang w:val="de-CH"/>
+        </w:rPr>
+        <w:t>block</w:t>
+      </w:r>
+      <w:proofErr w:type="spellEnd"/>
+      <w:r>
+        <w:rPr>
+          <w:lang w:val="de-CH"/>
+        </w:rPr>
+        <w:t>.</w:t>
+      </w:r>
+    </w:p>
+    <w:p>
+      <w:pPr>
+        <w:pStyle w:val="Paragraphedeliste"/>
+        <w:numPr>
+          <w:ilvl w:val="0"/>
+          <w:numId w:val="2"/>
+        </w:numPr>
+        <w:rPr>
+          <w:lang w:val="de-CH"/>
+        </w:rPr>
+      </w:pPr>
+      <w:r>
+        <w:rPr>
+          <w:lang w:val="de-CH"/>
+        </w:rPr>
+        <w:t>Marker Interface</w:t>
+      </w:r>
+    </w:p>
+    <w:p>
+      <w:pPr>
+        <w:rPr>
+          <w:lang w:val="de-CH"/>
+        </w:rPr>
+      </w:pPr>
+      <w:r>
+        <w:rPr>
+          <w:lang w:val="de-CH"/>
+        </w:rPr>
+        <w:t xml:space="preserve">Marker interface </w:t>
+      </w:r>
+      <w:proofErr w:type="spellStart"/>
+      <w:r>
+        <w:rPr>
+          <w:lang w:val="de-CH"/>
+        </w:rPr>
+        <w:t>is</w:t>
+      </w:r>
+      <w:proofErr w:type="spellEnd"/>
+      <w:r>
+        <w:rPr>
+          <w:lang w:val="de-CH"/>
+        </w:rPr>
+        <w:t xml:space="preserve"> an interface </w:t>
+      </w:r>
+      <w:proofErr w:type="spellStart"/>
+      <w:r>
+        <w:rPr>
+          <w:lang w:val="de-CH"/>
+        </w:rPr>
+        <w:t>which</w:t>
+      </w:r>
+      <w:proofErr w:type="spellEnd"/>
+      <w:r>
+        <w:rPr>
+          <w:lang w:val="de-CH"/>
+        </w:rPr>
+        <w:t xml:space="preserve"> </w:t>
+      </w:r>
+      <w:proofErr w:type="spellStart"/>
+      <w:r>
+        <w:rPr>
+          <w:lang w:val="de-CH"/>
+        </w:rPr>
+        <w:t>is</w:t>
+      </w:r>
+      <w:proofErr w:type="spellEnd"/>
+      <w:r>
+        <w:rPr>
+          <w:lang w:val="de-CH"/>
+        </w:rPr>
+        <w:t xml:space="preserve"> </w:t>
+      </w:r>
+      <w:proofErr w:type="spellStart"/>
+      <w:r>
+        <w:rPr>
+          <w:lang w:val="de-CH"/>
+        </w:rPr>
+        <w:t>empty</w:t>
+      </w:r>
+      <w:proofErr w:type="spellEnd"/>
+      <w:r>
+        <w:rPr>
+          <w:lang w:val="de-CH"/>
+        </w:rPr>
+        <w:t xml:space="preserve">. </w:t>
+      </w:r>
+      <w:r>
+        <w:rPr>
+          <w:lang w:val="de-CH"/>
+        </w:rPr>
+        <w:br/>
+      </w:r>
+      <w:proofErr w:type="spellStart"/>
+      <w:proofErr w:type="gramStart"/>
+      <w:r>
+        <w:rPr>
+          <w:highlight w:val="red"/>
+          <w:lang w:val="de-CH"/>
+        </w:rPr>
+        <w:t>Todo</w:t>
+      </w:r>
+      <w:proofErr w:type="spellEnd"/>
+      <w:r>
+        <w:rPr>
+          <w:highlight w:val="red"/>
+          <w:lang w:val="de-CH"/>
+        </w:rPr>
+        <w:t xml:space="preserve"> :</w:t>
+      </w:r>
+      <w:proofErr w:type="gramEnd"/>
+      <w:r>
+        <w:rPr>
+          <w:highlight w:val="red"/>
+          <w:lang w:val="de-CH"/>
+        </w:rPr>
+        <w:t xml:space="preserve"> Add </w:t>
+      </w:r>
+      <w:proofErr w:type="spellStart"/>
+      <w:r>
+        <w:rPr>
+          <w:highlight w:val="red"/>
+          <w:lang w:val="de-CH"/>
+        </w:rPr>
+        <w:t>more</w:t>
+      </w:r>
+      <w:proofErr w:type="spellEnd"/>
+      <w:r>
+        <w:rPr>
+          <w:highlight w:val="red"/>
+          <w:lang w:val="de-CH"/>
+        </w:rPr>
+        <w:t xml:space="preserve"> </w:t>
+      </w:r>
+      <w:proofErr w:type="spellStart"/>
+      <w:r>
+        <w:rPr>
+          <w:highlight w:val="red"/>
+          <w:lang w:val="de-CH"/>
+        </w:rPr>
+        <w:t>informations</w:t>
+      </w:r>
+      <w:proofErr w:type="spellEnd"/>
     </w:p>
     <w:sectPr>
       <w:pgSz w:w="11906" w:h="16838"/>
@@ -609,7 +3328,7 @@
   <w:abstractNum w:abstractNumId="0" w15:restartNumberingAfterBreak="0">
     <w:nsid w:val="22A130EC"/>
     <w:multiLevelType w:val="hybridMultilevel"/>
-    <w:tmpl w:val="A58A37D4"/>
+    <w:tmpl w:val="45C4D1AC"/>
     <w:lvl w:ilvl="0" w:tplc="100C000F">
       <w:start w:val="1"/>
       <w:numFmt w:val="decimal"/>

</xml_diff>

<commit_message>
Add fact about constructor and initialization block
</commit_message>
<xml_diff>
--- a/Java-factoids.docx
+++ b/Java-factoids.docx
@@ -3153,21 +3153,7 @@
         <w:rPr>
           <w:lang w:val="de-CH"/>
         </w:rPr>
-        <w:t xml:space="preserve"> oft he </w:t>
-      </w:r>
-      <w:proofErr w:type="spellStart"/>
-      <w:r>
-        <w:rPr>
-          <w:lang w:val="de-CH"/>
-        </w:rPr>
-        <w:t>block</w:t>
-      </w:r>
-      <w:proofErr w:type="spellEnd"/>
-      <w:r>
-        <w:rPr>
-          <w:lang w:val="de-CH"/>
-        </w:rPr>
-        <w:t>.</w:t>
+        <w:t xml:space="preserve"> oft he block.</w:t>
       </w:r>
     </w:p>
     <w:p>
@@ -3312,6 +3298,774 @@
         <w:t>informations</w:t>
       </w:r>
       <w:proofErr w:type="spellEnd"/>
+    </w:p>
+    <w:p>
+      <w:pPr>
+        <w:pStyle w:val="Paragraphedeliste"/>
+        <w:numPr>
+          <w:ilvl w:val="0"/>
+          <w:numId w:val="2"/>
+        </w:numPr>
+        <w:rPr>
+          <w:lang w:val="de-CH"/>
+        </w:rPr>
+      </w:pPr>
+      <w:r>
+        <w:rPr>
+          <w:lang w:val="de-CH"/>
+        </w:rPr>
+        <w:t xml:space="preserve">Java </w:t>
+      </w:r>
+      <w:proofErr w:type="spellStart"/>
+      <w:r>
+        <w:rPr>
+          <w:lang w:val="de-CH"/>
+        </w:rPr>
+        <w:t>constructors</w:t>
+      </w:r>
+      <w:proofErr w:type="spellEnd"/>
+      <w:r>
+        <w:rPr>
+          <w:lang w:val="de-CH"/>
+        </w:rPr>
+        <w:t xml:space="preserve"> and </w:t>
+      </w:r>
+      <w:proofErr w:type="spellStart"/>
+      <w:r>
+        <w:rPr>
+          <w:lang w:val="de-CH"/>
+        </w:rPr>
+        <w:t>initialization</w:t>
+      </w:r>
+      <w:proofErr w:type="spellEnd"/>
+      <w:r>
+        <w:rPr>
+          <w:lang w:val="de-CH"/>
+        </w:rPr>
+        <w:t xml:space="preserve"> </w:t>
+      </w:r>
+      <w:proofErr w:type="spellStart"/>
+      <w:r>
+        <w:rPr>
+          <w:lang w:val="de-CH"/>
+        </w:rPr>
+        <w:t>blocks</w:t>
+      </w:r>
+      <w:proofErr w:type="spellEnd"/>
+    </w:p>
+    <w:p>
+      <w:proofErr w:type="spellStart"/>
+      <w:proofErr w:type="gramStart"/>
+      <w:r>
+        <w:t>constructors</w:t>
+      </w:r>
+      <w:proofErr w:type="spellEnd"/>
+      <w:proofErr w:type="gramEnd"/>
+      <w:r>
+        <w:t xml:space="preserve"> and </w:t>
+      </w:r>
+      <w:proofErr w:type="spellStart"/>
+      <w:r>
+        <w:t>initialization</w:t>
+      </w:r>
+      <w:proofErr w:type="spellEnd"/>
+      <w:r>
+        <w:t xml:space="preserve"> blocks. Instance </w:t>
+      </w:r>
+      <w:proofErr w:type="spellStart"/>
+      <w:r>
+        <w:t>Initialization</w:t>
+      </w:r>
+      <w:proofErr w:type="spellEnd"/>
+      <w:r>
+        <w:t xml:space="preserve"> Blocks or IIB are </w:t>
+      </w:r>
+      <w:proofErr w:type="spellStart"/>
+      <w:r>
+        <w:t>used</w:t>
+      </w:r>
+      <w:proofErr w:type="spellEnd"/>
+      <w:r>
+        <w:t xml:space="preserve"> to </w:t>
+      </w:r>
+      <w:proofErr w:type="spellStart"/>
+      <w:r>
+        <w:t>initialize</w:t>
+      </w:r>
+      <w:proofErr w:type="spellEnd"/>
+      <w:r>
+        <w:t xml:space="preserve"> instance </w:t>
+      </w:r>
+      <w:proofErr w:type="gramStart"/>
+      <w:r>
+        <w:t>variables .</w:t>
+      </w:r>
+      <w:proofErr w:type="gramEnd"/>
+      <w:r>
+        <w:t xml:space="preserve"> So </w:t>
+      </w:r>
+      <w:proofErr w:type="spellStart"/>
+      <w:r>
+        <w:t>firstly</w:t>
+      </w:r>
+      <w:proofErr w:type="spellEnd"/>
+      <w:r>
+        <w:t xml:space="preserve">, </w:t>
+      </w:r>
+      <w:proofErr w:type="spellStart"/>
+      <w:r>
+        <w:t>constructor</w:t>
+      </w:r>
+      <w:proofErr w:type="spellEnd"/>
+      <w:r>
+        <w:t xml:space="preserve"> </w:t>
+      </w:r>
+      <w:proofErr w:type="spellStart"/>
+      <w:r>
+        <w:t>is</w:t>
+      </w:r>
+      <w:proofErr w:type="spellEnd"/>
+      <w:r>
+        <w:t xml:space="preserve"> </w:t>
+      </w:r>
+      <w:proofErr w:type="spellStart"/>
+      <w:r>
+        <w:t>invoked</w:t>
+      </w:r>
+      <w:proofErr w:type="spellEnd"/>
+      <w:r>
+        <w:t xml:space="preserve"> and the java compiler copies the instance </w:t>
+      </w:r>
+      <w:proofErr w:type="spellStart"/>
+      <w:r>
+        <w:t>initializer</w:t>
+      </w:r>
+      <w:proofErr w:type="spellEnd"/>
+      <w:r>
+        <w:t xml:space="preserve"> block in the </w:t>
+      </w:r>
+      <w:proofErr w:type="spellStart"/>
+      <w:r>
+        <w:t>constructor</w:t>
+      </w:r>
+      <w:proofErr w:type="spellEnd"/>
+      <w:r>
+        <w:t xml:space="preserve"> </w:t>
+      </w:r>
+      <w:proofErr w:type="spellStart"/>
+      <w:r>
+        <w:t>after</w:t>
+      </w:r>
+      <w:proofErr w:type="spellEnd"/>
+      <w:r>
+        <w:t xml:space="preserve"> the first </w:t>
+      </w:r>
+      <w:proofErr w:type="spellStart"/>
+      <w:r>
+        <w:t>statement</w:t>
+      </w:r>
+      <w:proofErr w:type="spellEnd"/>
+      <w:r>
+        <w:t xml:space="preserve"> </w:t>
+      </w:r>
+      <w:proofErr w:type="gramStart"/>
+      <w:r>
+        <w:t>super(</w:t>
+      </w:r>
+      <w:proofErr w:type="gramEnd"/>
+      <w:r>
+        <w:t xml:space="preserve">). </w:t>
+      </w:r>
+      <w:proofErr w:type="spellStart"/>
+      <w:r>
+        <w:t>They</w:t>
+      </w:r>
+      <w:proofErr w:type="spellEnd"/>
+      <w:r>
+        <w:t xml:space="preserve"> run </w:t>
+      </w:r>
+      <w:proofErr w:type="spellStart"/>
+      <w:r>
+        <w:t>each</w:t>
+      </w:r>
+      <w:proofErr w:type="spellEnd"/>
+      <w:r>
+        <w:t xml:space="preserve"> time </w:t>
+      </w:r>
+      <w:proofErr w:type="spellStart"/>
+      <w:r>
+        <w:t>when</w:t>
+      </w:r>
+      <w:proofErr w:type="spellEnd"/>
+      <w:r>
+        <w:t xml:space="preserve"> </w:t>
+      </w:r>
+      <w:proofErr w:type="spellStart"/>
+      <w:r>
+        <w:t>object</w:t>
+      </w:r>
+      <w:proofErr w:type="spellEnd"/>
+      <w:r>
+        <w:t xml:space="preserve"> of the class </w:t>
+      </w:r>
+      <w:proofErr w:type="spellStart"/>
+      <w:r>
+        <w:t>is</w:t>
+      </w:r>
+      <w:proofErr w:type="spellEnd"/>
+      <w:r>
+        <w:t xml:space="preserve"> </w:t>
+      </w:r>
+      <w:proofErr w:type="spellStart"/>
+      <w:r>
+        <w:t>created</w:t>
+      </w:r>
+      <w:proofErr w:type="spellEnd"/>
+      <w:r>
+        <w:t>.</w:t>
+      </w:r>
+    </w:p>
+    <w:p>
+      <w:pPr>
+        <w:pStyle w:val="Paragraphedeliste"/>
+        <w:numPr>
+          <w:ilvl w:val="0"/>
+          <w:numId w:val="6"/>
+        </w:numPr>
+        <w:rPr>
+          <w:lang w:eastAsia="fr-CH"/>
+        </w:rPr>
+      </w:pPr>
+      <w:proofErr w:type="spellStart"/>
+      <w:r>
+        <w:rPr>
+          <w:lang w:eastAsia="fr-CH"/>
+        </w:rPr>
+        <w:t>Initialization</w:t>
+      </w:r>
+      <w:proofErr w:type="spellEnd"/>
+      <w:r>
+        <w:rPr>
+          <w:lang w:eastAsia="fr-CH"/>
+        </w:rPr>
+        <w:t xml:space="preserve"> blocks are </w:t>
+      </w:r>
+      <w:proofErr w:type="spellStart"/>
+      <w:r>
+        <w:rPr>
+          <w:lang w:eastAsia="fr-CH"/>
+        </w:rPr>
+        <w:t>executed</w:t>
+      </w:r>
+      <w:proofErr w:type="spellEnd"/>
+      <w:r>
+        <w:rPr>
+          <w:lang w:eastAsia="fr-CH"/>
+        </w:rPr>
+        <w:t xml:space="preserve"> </w:t>
+      </w:r>
+      <w:proofErr w:type="spellStart"/>
+      <w:r>
+        <w:rPr>
+          <w:lang w:eastAsia="fr-CH"/>
+        </w:rPr>
+        <w:t>whenever</w:t>
+      </w:r>
+      <w:proofErr w:type="spellEnd"/>
+      <w:r>
+        <w:rPr>
+          <w:lang w:eastAsia="fr-CH"/>
+        </w:rPr>
+        <w:t xml:space="preserve"> the class </w:t>
+      </w:r>
+      <w:proofErr w:type="spellStart"/>
+      <w:r>
+        <w:rPr>
+          <w:lang w:eastAsia="fr-CH"/>
+        </w:rPr>
+        <w:t>is</w:t>
+      </w:r>
+      <w:proofErr w:type="spellEnd"/>
+      <w:r>
+        <w:rPr>
+          <w:lang w:eastAsia="fr-CH"/>
+        </w:rPr>
+        <w:t xml:space="preserve"> </w:t>
+      </w:r>
+      <w:proofErr w:type="spellStart"/>
+      <w:r>
+        <w:rPr>
+          <w:lang w:eastAsia="fr-CH"/>
+        </w:rPr>
+        <w:t>initialized</w:t>
+      </w:r>
+      <w:proofErr w:type="spellEnd"/>
+      <w:r>
+        <w:rPr>
+          <w:lang w:eastAsia="fr-CH"/>
+        </w:rPr>
+        <w:t xml:space="preserve"> and </w:t>
+      </w:r>
+      <w:proofErr w:type="spellStart"/>
+      <w:r>
+        <w:rPr>
+          <w:lang w:eastAsia="fr-CH"/>
+        </w:rPr>
+        <w:t>before</w:t>
+      </w:r>
+      <w:proofErr w:type="spellEnd"/>
+      <w:r>
+        <w:rPr>
+          <w:lang w:eastAsia="fr-CH"/>
+        </w:rPr>
+        <w:t xml:space="preserve"> </w:t>
+      </w:r>
+      <w:proofErr w:type="spellStart"/>
+      <w:r>
+        <w:rPr>
+          <w:lang w:eastAsia="fr-CH"/>
+        </w:rPr>
+        <w:t>constructors</w:t>
+      </w:r>
+      <w:proofErr w:type="spellEnd"/>
+      <w:r>
+        <w:rPr>
+          <w:lang w:eastAsia="fr-CH"/>
+        </w:rPr>
+        <w:t xml:space="preserve"> are </w:t>
+      </w:r>
+      <w:proofErr w:type="spellStart"/>
+      <w:r>
+        <w:rPr>
+          <w:lang w:eastAsia="fr-CH"/>
+        </w:rPr>
+        <w:t>invoked</w:t>
+      </w:r>
+      <w:proofErr w:type="spellEnd"/>
+      <w:r>
+        <w:rPr>
+          <w:lang w:eastAsia="fr-CH"/>
+        </w:rPr>
+        <w:t>.</w:t>
+      </w:r>
+    </w:p>
+    <w:p>
+      <w:pPr>
+        <w:pStyle w:val="Paragraphedeliste"/>
+        <w:numPr>
+          <w:ilvl w:val="0"/>
+          <w:numId w:val="6"/>
+        </w:numPr>
+        <w:rPr>
+          <w:lang w:eastAsia="fr-CH"/>
+        </w:rPr>
+      </w:pPr>
+      <w:proofErr w:type="spellStart"/>
+      <w:r>
+        <w:rPr>
+          <w:lang w:eastAsia="fr-CH"/>
+        </w:rPr>
+        <w:t>They</w:t>
+      </w:r>
+      <w:proofErr w:type="spellEnd"/>
+      <w:r>
+        <w:rPr>
+          <w:lang w:eastAsia="fr-CH"/>
+        </w:rPr>
+        <w:t xml:space="preserve"> are </w:t>
+      </w:r>
+      <w:proofErr w:type="spellStart"/>
+      <w:r>
+        <w:rPr>
+          <w:lang w:eastAsia="fr-CH"/>
+        </w:rPr>
+        <w:t>typically</w:t>
+      </w:r>
+      <w:proofErr w:type="spellEnd"/>
+      <w:r>
+        <w:rPr>
+          <w:lang w:eastAsia="fr-CH"/>
+        </w:rPr>
+        <w:t xml:space="preserve"> </w:t>
+      </w:r>
+      <w:proofErr w:type="spellStart"/>
+      <w:r>
+        <w:rPr>
+          <w:lang w:eastAsia="fr-CH"/>
+        </w:rPr>
+        <w:t>placed</w:t>
+      </w:r>
+      <w:proofErr w:type="spellEnd"/>
+      <w:r>
+        <w:rPr>
+          <w:lang w:eastAsia="fr-CH"/>
+        </w:rPr>
+        <w:t xml:space="preserve"> </w:t>
+      </w:r>
+      <w:proofErr w:type="spellStart"/>
+      <w:r>
+        <w:rPr>
+          <w:lang w:eastAsia="fr-CH"/>
+        </w:rPr>
+        <w:t>above</w:t>
+      </w:r>
+      <w:proofErr w:type="spellEnd"/>
+      <w:r>
+        <w:rPr>
+          <w:lang w:eastAsia="fr-CH"/>
+        </w:rPr>
+        <w:t xml:space="preserve"> the </w:t>
+      </w:r>
+      <w:proofErr w:type="spellStart"/>
+      <w:r>
+        <w:rPr>
+          <w:lang w:eastAsia="fr-CH"/>
+        </w:rPr>
+        <w:t>constructors</w:t>
+      </w:r>
+      <w:proofErr w:type="spellEnd"/>
+      <w:r>
+        <w:rPr>
+          <w:lang w:eastAsia="fr-CH"/>
+        </w:rPr>
+        <w:t xml:space="preserve"> </w:t>
+      </w:r>
+      <w:proofErr w:type="spellStart"/>
+      <w:r>
+        <w:rPr>
+          <w:lang w:eastAsia="fr-CH"/>
+        </w:rPr>
+        <w:t>within</w:t>
+      </w:r>
+      <w:proofErr w:type="spellEnd"/>
+      <w:r>
+        <w:rPr>
+          <w:lang w:eastAsia="fr-CH"/>
+        </w:rPr>
+        <w:t xml:space="preserve"> </w:t>
+      </w:r>
+      <w:proofErr w:type="spellStart"/>
+      <w:r>
+        <w:rPr>
+          <w:lang w:eastAsia="fr-CH"/>
+        </w:rPr>
+        <w:t>braces</w:t>
+      </w:r>
+      <w:proofErr w:type="spellEnd"/>
+      <w:r>
+        <w:rPr>
+          <w:lang w:eastAsia="fr-CH"/>
+        </w:rPr>
+        <w:t>.</w:t>
+      </w:r>
+    </w:p>
+    <w:p>
+      <w:pPr>
+        <w:pStyle w:val="Paragraphedeliste"/>
+        <w:numPr>
+          <w:ilvl w:val="0"/>
+          <w:numId w:val="6"/>
+        </w:numPr>
+        <w:rPr>
+          <w:lang w:val="de-CH" w:eastAsia="fr-CH"/>
+        </w:rPr>
+      </w:pPr>
+      <w:proofErr w:type="spellStart"/>
+      <w:r>
+        <w:rPr>
+          <w:lang w:val="de-CH" w:eastAsia="fr-CH"/>
+        </w:rPr>
+        <w:t>It</w:t>
+      </w:r>
+      <w:proofErr w:type="spellEnd"/>
+      <w:r>
+        <w:rPr>
+          <w:lang w:val="de-CH" w:eastAsia="fr-CH"/>
+        </w:rPr>
+        <w:t xml:space="preserve"> </w:t>
+      </w:r>
+      <w:proofErr w:type="spellStart"/>
+      <w:r>
+        <w:rPr>
+          <w:lang w:val="de-CH" w:eastAsia="fr-CH"/>
+        </w:rPr>
+        <w:t>is</w:t>
+      </w:r>
+      <w:proofErr w:type="spellEnd"/>
+      <w:r>
+        <w:rPr>
+          <w:lang w:val="de-CH" w:eastAsia="fr-CH"/>
+        </w:rPr>
+        <w:t xml:space="preserve"> not at all </w:t>
+      </w:r>
+      <w:proofErr w:type="spellStart"/>
+      <w:r>
+        <w:rPr>
+          <w:lang w:val="de-CH" w:eastAsia="fr-CH"/>
+        </w:rPr>
+        <w:t>necessary</w:t>
+      </w:r>
+      <w:proofErr w:type="spellEnd"/>
+      <w:r>
+        <w:rPr>
+          <w:lang w:val="de-CH" w:eastAsia="fr-CH"/>
+        </w:rPr>
+        <w:t xml:space="preserve"> </w:t>
+      </w:r>
+      <w:proofErr w:type="spellStart"/>
+      <w:r>
+        <w:rPr>
+          <w:lang w:val="de-CH" w:eastAsia="fr-CH"/>
+        </w:rPr>
+        <w:t>to</w:t>
+      </w:r>
+      <w:proofErr w:type="spellEnd"/>
+      <w:r>
+        <w:rPr>
+          <w:lang w:val="de-CH" w:eastAsia="fr-CH"/>
+        </w:rPr>
+        <w:t xml:space="preserve"> </w:t>
+      </w:r>
+      <w:proofErr w:type="spellStart"/>
+      <w:r>
+        <w:rPr>
+          <w:lang w:val="de-CH" w:eastAsia="fr-CH"/>
+        </w:rPr>
+        <w:t>include</w:t>
+      </w:r>
+      <w:proofErr w:type="spellEnd"/>
+      <w:r>
+        <w:rPr>
+          <w:lang w:val="de-CH" w:eastAsia="fr-CH"/>
+        </w:rPr>
+        <w:t xml:space="preserve"> </w:t>
+      </w:r>
+      <w:proofErr w:type="spellStart"/>
+      <w:r>
+        <w:rPr>
+          <w:lang w:val="de-CH" w:eastAsia="fr-CH"/>
+        </w:rPr>
+        <w:t>them</w:t>
+      </w:r>
+      <w:proofErr w:type="spellEnd"/>
+      <w:r>
+        <w:rPr>
+          <w:lang w:val="de-CH" w:eastAsia="fr-CH"/>
+        </w:rPr>
+        <w:t xml:space="preserve"> in </w:t>
+      </w:r>
+      <w:proofErr w:type="spellStart"/>
+      <w:r>
+        <w:rPr>
+          <w:lang w:val="de-CH" w:eastAsia="fr-CH"/>
+        </w:rPr>
+        <w:t>your</w:t>
+      </w:r>
+      <w:proofErr w:type="spellEnd"/>
+      <w:r>
+        <w:rPr>
+          <w:lang w:val="de-CH" w:eastAsia="fr-CH"/>
+        </w:rPr>
+        <w:t xml:space="preserve"> </w:t>
+      </w:r>
+      <w:proofErr w:type="spellStart"/>
+      <w:r>
+        <w:rPr>
+          <w:lang w:val="de-CH" w:eastAsia="fr-CH"/>
+        </w:rPr>
+        <w:t>classes</w:t>
+      </w:r>
+      <w:proofErr w:type="spellEnd"/>
+      <w:r>
+        <w:rPr>
+          <w:lang w:val="de-CH" w:eastAsia="fr-CH"/>
+        </w:rPr>
+        <w:t>.</w:t>
+      </w:r>
+    </w:p>
+    <w:p>
+      <w:pPr>
+        <w:rPr>
+          <w:lang w:val="de-CH" w:eastAsia="fr-CH"/>
+        </w:rPr>
+      </w:pPr>
+      <w:r>
+        <w:rPr>
+          <w:lang w:val="de-CH" w:eastAsia="fr-CH"/>
+        </w:rPr>
+        <w:t xml:space="preserve">Order </w:t>
+      </w:r>
+      <w:proofErr w:type="spellStart"/>
+      <w:r>
+        <w:rPr>
+          <w:lang w:val="de-CH" w:eastAsia="fr-CH"/>
+        </w:rPr>
+        <w:t>of</w:t>
+      </w:r>
+      <w:proofErr w:type="spellEnd"/>
+      <w:r>
+        <w:rPr>
+          <w:lang w:val="de-CH" w:eastAsia="fr-CH"/>
+        </w:rPr>
+        <w:t xml:space="preserve"> </w:t>
+      </w:r>
+      <w:proofErr w:type="spellStart"/>
+      <w:r>
+        <w:rPr>
+          <w:lang w:val="de-CH" w:eastAsia="fr-CH"/>
+        </w:rPr>
+        <w:t>execution</w:t>
+      </w:r>
+      <w:proofErr w:type="spellEnd"/>
+      <w:r>
+        <w:rPr>
+          <w:lang w:val="de-CH" w:eastAsia="fr-CH"/>
+        </w:rPr>
+        <w:t xml:space="preserve">: </w:t>
+      </w:r>
+    </w:p>
+    <w:p>
+      <w:pPr>
+        <w:pStyle w:val="Paragraphedeliste"/>
+        <w:numPr>
+          <w:ilvl w:val="0"/>
+          <w:numId w:val="5"/>
+        </w:numPr>
+        <w:rPr>
+          <w:lang w:eastAsia="fr-CH"/>
+        </w:rPr>
+      </w:pPr>
+      <w:r>
+        <w:rPr>
+          <w:lang w:eastAsia="fr-CH"/>
+        </w:rPr>
+        <w:t xml:space="preserve">Instance Initialization Block of the superclass. </w:t>
+      </w:r>
+    </w:p>
+    <w:p>
+      <w:pPr>
+        <w:pStyle w:val="Paragraphedeliste"/>
+        <w:numPr>
+          <w:ilvl w:val="0"/>
+          <w:numId w:val="5"/>
+        </w:numPr>
+        <w:rPr>
+          <w:lang w:eastAsia="fr-CH"/>
+        </w:rPr>
+      </w:pPr>
+      <w:r>
+        <w:rPr>
+          <w:lang w:eastAsia="fr-CH"/>
+        </w:rPr>
+        <w:t xml:space="preserve">Constructors of the superclass. </w:t>
+      </w:r>
+    </w:p>
+    <w:p>
+      <w:pPr>
+        <w:pStyle w:val="Paragraphedeliste"/>
+        <w:numPr>
+          <w:ilvl w:val="0"/>
+          <w:numId w:val="5"/>
+        </w:numPr>
+        <w:rPr>
+          <w:lang w:eastAsia="fr-CH"/>
+        </w:rPr>
+      </w:pPr>
+      <w:r>
+        <w:rPr>
+          <w:lang w:eastAsia="fr-CH"/>
+        </w:rPr>
+        <w:t xml:space="preserve">Instance Initialization Blocks of the class. </w:t>
+      </w:r>
+    </w:p>
+    <w:p>
+      <w:pPr>
+        <w:pStyle w:val="Paragraphedeliste"/>
+        <w:numPr>
+          <w:ilvl w:val="0"/>
+          <w:numId w:val="5"/>
+        </w:numPr>
+        <w:rPr>
+          <w:lang w:val="de-CH" w:eastAsia="fr-CH"/>
+        </w:rPr>
+      </w:pPr>
+      <w:proofErr w:type="spellStart"/>
+      <w:r>
+        <w:rPr>
+          <w:lang w:val="de-CH" w:eastAsia="fr-CH"/>
+        </w:rPr>
+        <w:t>Constructors</w:t>
+      </w:r>
+      <w:proofErr w:type="spellEnd"/>
+      <w:r>
+        <w:rPr>
+          <w:lang w:val="de-CH" w:eastAsia="fr-CH"/>
+        </w:rPr>
+        <w:t xml:space="preserve"> </w:t>
+      </w:r>
+      <w:proofErr w:type="spellStart"/>
+      <w:r>
+        <w:rPr>
+          <w:lang w:val="de-CH" w:eastAsia="fr-CH"/>
+        </w:rPr>
+        <w:t>of</w:t>
+      </w:r>
+      <w:proofErr w:type="spellEnd"/>
+      <w:r>
+        <w:rPr>
+          <w:lang w:val="de-CH" w:eastAsia="fr-CH"/>
+        </w:rPr>
+        <w:t xml:space="preserve"> </w:t>
+      </w:r>
+      <w:proofErr w:type="spellStart"/>
+      <w:r>
+        <w:rPr>
+          <w:lang w:val="de-CH" w:eastAsia="fr-CH"/>
+        </w:rPr>
+        <w:t>the</w:t>
+      </w:r>
+      <w:proofErr w:type="spellEnd"/>
+      <w:r>
+        <w:rPr>
+          <w:lang w:val="de-CH" w:eastAsia="fr-CH"/>
+        </w:rPr>
+        <w:t xml:space="preserve"> </w:t>
+      </w:r>
+      <w:proofErr w:type="spellStart"/>
+      <w:r>
+        <w:rPr>
+          <w:lang w:val="de-CH" w:eastAsia="fr-CH"/>
+        </w:rPr>
+        <w:t>class</w:t>
+      </w:r>
+      <w:proofErr w:type="spellEnd"/>
+      <w:r>
+        <w:rPr>
+          <w:lang w:val="de-CH" w:eastAsia="fr-CH"/>
+        </w:rPr>
+        <w:t>.</w:t>
+      </w:r>
+    </w:p>
+    <w:p>
+      <w:pPr>
+        <w:rPr>
+          <w:lang w:val="de-CH"/>
+        </w:rPr>
+      </w:pPr>
+    </w:p>
+    <w:p>
+      <w:pPr>
+        <w:rPr>
+          <w:rStyle w:val="Lienhypertexte"/>
+        </w:rPr>
+      </w:pPr>
+      <w:r>
+        <w:rPr>
+          <w:rStyle w:val="Lienhypertexte"/>
+          <w:lang w:val="de-CH"/>
+        </w:rPr>
+        <w:t>https://www.geeksforgeeks.org/instance-initialization-block-iib-java/</w:t>
+      </w:r>
     </w:p>
     <w:sectPr>
       <w:pgSz w:w="11906" w:h="16838"/>
@@ -3326,9 +4080,158 @@
 <file path=word/numbering.xml><?xml version="1.0" encoding="utf-8"?>
 <w:numbering xmlns:wpc="http://schemas.microsoft.com/office/word/2010/wordprocessingCanvas" xmlns:cx="http://schemas.microsoft.com/office/drawing/2014/chartex" xmlns:cx1="http://schemas.microsoft.com/office/drawing/2015/9/8/chartex" xmlns:cx2="http://schemas.microsoft.com/office/drawing/2015/10/21/chartex" xmlns:cx3="http://schemas.microsoft.com/office/drawing/2016/5/9/chartex" xmlns:cx4="http://schemas.microsoft.com/office/drawing/2016/5/10/chartex" xmlns:cx5="http://schemas.microsoft.com/office/drawing/2016/5/11/chartex" xmlns:cx6="http://schemas.microsoft.com/office/drawing/2016/5/12/chartex" xmlns:cx7="http://schemas.microsoft.com/office/drawing/2016/5/13/chartex" xmlns:cx8="http://schemas.microsoft.com/office/drawing/2016/5/14/chartex" xmlns:mc="http://schemas.openxmlformats.org/markup-compatibility/2006" xmlns:aink="http://schemas.microsoft.com/office/drawing/2016/ink" xmlns:am3d="http://schemas.microsoft.com/office/drawing/2017/model3d" xmlns:o="urn:schemas-microsoft-com:office:office" xmlns:r="http://schemas.openxmlformats.org/officeDocument/2006/relationships" xmlns:m="http://schemas.openxmlformats.org/officeDocument/2006/math" xmlns:v="urn:schemas-microsoft-com:vml" xmlns:wp14="http://schemas.microsoft.com/office/word/2010/wordprocessingDrawing" xmlns:wp="http://schemas.openxmlformats.org/drawingml/2006/wordprocessingDrawing" xmlns:w10="urn:schemas-microsoft-com:office:word" xmlns:w="http://schemas.openxmlformats.org/wordprocessingml/2006/main" xmlns:w14="http://schemas.microsoft.com/office/word/2010/wordml" xmlns:w15="http://schemas.microsoft.com/office/word/2012/wordml" xmlns:w16cex="http://schemas.microsoft.com/office/word/2018/wordml/cex" xmlns:w16cid="http://schemas.microsoft.com/office/word/2016/wordml/cid" xmlns:w16="http://schemas.microsoft.com/office/word/2018/wordml" xmlns:w16sdtdh="http://schemas.microsoft.com/office/word/2020/wordml/sdtdatahash" xmlns:w16se="http://schemas.microsoft.com/office/word/2015/wordml/symex" xmlns:wpg="http://schemas.microsoft.com/office/word/2010/wordprocessingGroup" xmlns:wpi="http://schemas.microsoft.com/office/word/2010/wordprocessingInk" xmlns:wne="http://schemas.microsoft.com/office/word/2006/wordml" xmlns:wps="http://schemas.microsoft.com/office/word/2010/wordprocessingShape" mc:Ignorable="w14 w15 w16se w16cid w16 w16cex w16sdtdh wp14">
   <w:abstractNum w:abstractNumId="0" w15:restartNumberingAfterBreak="0">
+    <w:nsid w:val="1AAA1208"/>
+    <w:multiLevelType w:val="multilevel"/>
+    <w:tmpl w:val="F8C65EDA"/>
+    <w:lvl w:ilvl="0">
+      <w:start w:val="1"/>
+      <w:numFmt w:val="bullet"/>
+      <w:lvlText w:val=""/>
+      <w:lvlJc w:val="left"/>
+      <w:pPr>
+        <w:tabs>
+          <w:tab w:val="num" w:pos="720"/>
+        </w:tabs>
+        <w:ind w:left="720" w:hanging="360"/>
+      </w:pPr>
+      <w:rPr>
+        <w:rFonts w:ascii="Symbol" w:hAnsi="Symbol" w:hint="default"/>
+        <w:sz w:val="20"/>
+      </w:rPr>
+    </w:lvl>
+    <w:lvl w:ilvl="1" w:tentative="1">
+      <w:start w:val="1"/>
+      <w:numFmt w:val="bullet"/>
+      <w:lvlText w:val=""/>
+      <w:lvlJc w:val="left"/>
+      <w:pPr>
+        <w:tabs>
+          <w:tab w:val="num" w:pos="1440"/>
+        </w:tabs>
+        <w:ind w:left="1440" w:hanging="360"/>
+      </w:pPr>
+      <w:rPr>
+        <w:rFonts w:ascii="Symbol" w:hAnsi="Symbol" w:hint="default"/>
+        <w:sz w:val="20"/>
+      </w:rPr>
+    </w:lvl>
+    <w:lvl w:ilvl="2" w:tentative="1">
+      <w:start w:val="1"/>
+      <w:numFmt w:val="bullet"/>
+      <w:lvlText w:val=""/>
+      <w:lvlJc w:val="left"/>
+      <w:pPr>
+        <w:tabs>
+          <w:tab w:val="num" w:pos="2160"/>
+        </w:tabs>
+        <w:ind w:left="2160" w:hanging="360"/>
+      </w:pPr>
+      <w:rPr>
+        <w:rFonts w:ascii="Symbol" w:hAnsi="Symbol" w:hint="default"/>
+        <w:sz w:val="20"/>
+      </w:rPr>
+    </w:lvl>
+    <w:lvl w:ilvl="3" w:tentative="1">
+      <w:start w:val="1"/>
+      <w:numFmt w:val="bullet"/>
+      <w:lvlText w:val=""/>
+      <w:lvlJc w:val="left"/>
+      <w:pPr>
+        <w:tabs>
+          <w:tab w:val="num" w:pos="2880"/>
+        </w:tabs>
+        <w:ind w:left="2880" w:hanging="360"/>
+      </w:pPr>
+      <w:rPr>
+        <w:rFonts w:ascii="Symbol" w:hAnsi="Symbol" w:hint="default"/>
+        <w:sz w:val="20"/>
+      </w:rPr>
+    </w:lvl>
+    <w:lvl w:ilvl="4" w:tentative="1">
+      <w:start w:val="1"/>
+      <w:numFmt w:val="bullet"/>
+      <w:lvlText w:val=""/>
+      <w:lvlJc w:val="left"/>
+      <w:pPr>
+        <w:tabs>
+          <w:tab w:val="num" w:pos="3600"/>
+        </w:tabs>
+        <w:ind w:left="3600" w:hanging="360"/>
+      </w:pPr>
+      <w:rPr>
+        <w:rFonts w:ascii="Symbol" w:hAnsi="Symbol" w:hint="default"/>
+        <w:sz w:val="20"/>
+      </w:rPr>
+    </w:lvl>
+    <w:lvl w:ilvl="5" w:tentative="1">
+      <w:start w:val="1"/>
+      <w:numFmt w:val="bullet"/>
+      <w:lvlText w:val=""/>
+      <w:lvlJc w:val="left"/>
+      <w:pPr>
+        <w:tabs>
+          <w:tab w:val="num" w:pos="4320"/>
+        </w:tabs>
+        <w:ind w:left="4320" w:hanging="360"/>
+      </w:pPr>
+      <w:rPr>
+        <w:rFonts w:ascii="Symbol" w:hAnsi="Symbol" w:hint="default"/>
+        <w:sz w:val="20"/>
+      </w:rPr>
+    </w:lvl>
+    <w:lvl w:ilvl="6" w:tentative="1">
+      <w:start w:val="1"/>
+      <w:numFmt w:val="bullet"/>
+      <w:lvlText w:val=""/>
+      <w:lvlJc w:val="left"/>
+      <w:pPr>
+        <w:tabs>
+          <w:tab w:val="num" w:pos="5040"/>
+        </w:tabs>
+        <w:ind w:left="5040" w:hanging="360"/>
+      </w:pPr>
+      <w:rPr>
+        <w:rFonts w:ascii="Symbol" w:hAnsi="Symbol" w:hint="default"/>
+        <w:sz w:val="20"/>
+      </w:rPr>
+    </w:lvl>
+    <w:lvl w:ilvl="7" w:tentative="1">
+      <w:start w:val="1"/>
+      <w:numFmt w:val="bullet"/>
+      <w:lvlText w:val=""/>
+      <w:lvlJc w:val="left"/>
+      <w:pPr>
+        <w:tabs>
+          <w:tab w:val="num" w:pos="5760"/>
+        </w:tabs>
+        <w:ind w:left="5760" w:hanging="360"/>
+      </w:pPr>
+      <w:rPr>
+        <w:rFonts w:ascii="Symbol" w:hAnsi="Symbol" w:hint="default"/>
+        <w:sz w:val="20"/>
+      </w:rPr>
+    </w:lvl>
+    <w:lvl w:ilvl="8" w:tentative="1">
+      <w:start w:val="1"/>
+      <w:numFmt w:val="bullet"/>
+      <w:lvlText w:val=""/>
+      <w:lvlJc w:val="left"/>
+      <w:pPr>
+        <w:tabs>
+          <w:tab w:val="num" w:pos="6480"/>
+        </w:tabs>
+        <w:ind w:left="6480" w:hanging="360"/>
+      </w:pPr>
+      <w:rPr>
+        <w:rFonts w:ascii="Symbol" w:hAnsi="Symbol" w:hint="default"/>
+        <w:sz w:val="20"/>
+      </w:rPr>
+    </w:lvl>
+  </w:abstractNum>
+  <w:abstractNum w:abstractNumId="1" w15:restartNumberingAfterBreak="0">
     <w:nsid w:val="22A130EC"/>
     <w:multiLevelType w:val="hybridMultilevel"/>
-    <w:tmpl w:val="45C4D1AC"/>
+    <w:tmpl w:val="BF78DFAA"/>
     <w:lvl w:ilvl="0" w:tplc="100C000F">
       <w:start w:val="1"/>
       <w:numFmt w:val="decimal"/>
@@ -3411,7 +4314,7 @@
       </w:pPr>
     </w:lvl>
   </w:abstractNum>
-  <w:abstractNum w:abstractNumId="1" w15:restartNumberingAfterBreak="0">
+  <w:abstractNum w:abstractNumId="2" w15:restartNumberingAfterBreak="0">
     <w:nsid w:val="281D1C80"/>
     <w:multiLevelType w:val="hybridMultilevel"/>
     <w:tmpl w:val="2EDACF14"/>
@@ -3524,11 +4427,362 @@
       </w:rPr>
     </w:lvl>
   </w:abstractNum>
+  <w:abstractNum w:abstractNumId="3" w15:restartNumberingAfterBreak="0">
+    <w:nsid w:val="2AC21619"/>
+    <w:multiLevelType w:val="hybridMultilevel"/>
+    <w:tmpl w:val="E3E6B276"/>
+    <w:lvl w:ilvl="0" w:tplc="100C0001">
+      <w:start w:val="1"/>
+      <w:numFmt w:val="bullet"/>
+      <w:lvlText w:val=""/>
+      <w:lvlJc w:val="left"/>
+      <w:pPr>
+        <w:ind w:left="720" w:hanging="360"/>
+      </w:pPr>
+      <w:rPr>
+        <w:rFonts w:ascii="Symbol" w:hAnsi="Symbol" w:hint="default"/>
+      </w:rPr>
+    </w:lvl>
+    <w:lvl w:ilvl="1" w:tplc="100C0003" w:tentative="1">
+      <w:start w:val="1"/>
+      <w:numFmt w:val="bullet"/>
+      <w:lvlText w:val="o"/>
+      <w:lvlJc w:val="left"/>
+      <w:pPr>
+        <w:ind w:left="1440" w:hanging="360"/>
+      </w:pPr>
+      <w:rPr>
+        <w:rFonts w:ascii="Courier New" w:hAnsi="Courier New" w:cs="Courier New" w:hint="default"/>
+      </w:rPr>
+    </w:lvl>
+    <w:lvl w:ilvl="2" w:tplc="100C0005" w:tentative="1">
+      <w:start w:val="1"/>
+      <w:numFmt w:val="bullet"/>
+      <w:lvlText w:val=""/>
+      <w:lvlJc w:val="left"/>
+      <w:pPr>
+        <w:ind w:left="2160" w:hanging="360"/>
+      </w:pPr>
+      <w:rPr>
+        <w:rFonts w:ascii="Wingdings" w:hAnsi="Wingdings" w:hint="default"/>
+      </w:rPr>
+    </w:lvl>
+    <w:lvl w:ilvl="3" w:tplc="100C0001" w:tentative="1">
+      <w:start w:val="1"/>
+      <w:numFmt w:val="bullet"/>
+      <w:lvlText w:val=""/>
+      <w:lvlJc w:val="left"/>
+      <w:pPr>
+        <w:ind w:left="2880" w:hanging="360"/>
+      </w:pPr>
+      <w:rPr>
+        <w:rFonts w:ascii="Symbol" w:hAnsi="Symbol" w:hint="default"/>
+      </w:rPr>
+    </w:lvl>
+    <w:lvl w:ilvl="4" w:tplc="100C0003" w:tentative="1">
+      <w:start w:val="1"/>
+      <w:numFmt w:val="bullet"/>
+      <w:lvlText w:val="o"/>
+      <w:lvlJc w:val="left"/>
+      <w:pPr>
+        <w:ind w:left="3600" w:hanging="360"/>
+      </w:pPr>
+      <w:rPr>
+        <w:rFonts w:ascii="Courier New" w:hAnsi="Courier New" w:cs="Courier New" w:hint="default"/>
+      </w:rPr>
+    </w:lvl>
+    <w:lvl w:ilvl="5" w:tplc="100C0005" w:tentative="1">
+      <w:start w:val="1"/>
+      <w:numFmt w:val="bullet"/>
+      <w:lvlText w:val=""/>
+      <w:lvlJc w:val="left"/>
+      <w:pPr>
+        <w:ind w:left="4320" w:hanging="360"/>
+      </w:pPr>
+      <w:rPr>
+        <w:rFonts w:ascii="Wingdings" w:hAnsi="Wingdings" w:hint="default"/>
+      </w:rPr>
+    </w:lvl>
+    <w:lvl w:ilvl="6" w:tplc="100C0001" w:tentative="1">
+      <w:start w:val="1"/>
+      <w:numFmt w:val="bullet"/>
+      <w:lvlText w:val=""/>
+      <w:lvlJc w:val="left"/>
+      <w:pPr>
+        <w:ind w:left="5040" w:hanging="360"/>
+      </w:pPr>
+      <w:rPr>
+        <w:rFonts w:ascii="Symbol" w:hAnsi="Symbol" w:hint="default"/>
+      </w:rPr>
+    </w:lvl>
+    <w:lvl w:ilvl="7" w:tplc="100C0003" w:tentative="1">
+      <w:start w:val="1"/>
+      <w:numFmt w:val="bullet"/>
+      <w:lvlText w:val="o"/>
+      <w:lvlJc w:val="left"/>
+      <w:pPr>
+        <w:ind w:left="5760" w:hanging="360"/>
+      </w:pPr>
+      <w:rPr>
+        <w:rFonts w:ascii="Courier New" w:hAnsi="Courier New" w:cs="Courier New" w:hint="default"/>
+      </w:rPr>
+    </w:lvl>
+    <w:lvl w:ilvl="8" w:tplc="100C0005" w:tentative="1">
+      <w:start w:val="1"/>
+      <w:numFmt w:val="bullet"/>
+      <w:lvlText w:val=""/>
+      <w:lvlJc w:val="left"/>
+      <w:pPr>
+        <w:ind w:left="6480" w:hanging="360"/>
+      </w:pPr>
+      <w:rPr>
+        <w:rFonts w:ascii="Wingdings" w:hAnsi="Wingdings" w:hint="default"/>
+      </w:rPr>
+    </w:lvl>
+  </w:abstractNum>
+  <w:abstractNum w:abstractNumId="4" w15:restartNumberingAfterBreak="0">
+    <w:nsid w:val="52CF0721"/>
+    <w:multiLevelType w:val="hybridMultilevel"/>
+    <w:tmpl w:val="52EEFAC2"/>
+    <w:lvl w:ilvl="0" w:tplc="100C0001">
+      <w:start w:val="1"/>
+      <w:numFmt w:val="bullet"/>
+      <w:lvlText w:val=""/>
+      <w:lvlJc w:val="left"/>
+      <w:pPr>
+        <w:ind w:left="720" w:hanging="360"/>
+      </w:pPr>
+      <w:rPr>
+        <w:rFonts w:ascii="Symbol" w:hAnsi="Symbol" w:hint="default"/>
+      </w:rPr>
+    </w:lvl>
+    <w:lvl w:ilvl="1" w:tplc="100C0003" w:tentative="1">
+      <w:start w:val="1"/>
+      <w:numFmt w:val="bullet"/>
+      <w:lvlText w:val="o"/>
+      <w:lvlJc w:val="left"/>
+      <w:pPr>
+        <w:ind w:left="1440" w:hanging="360"/>
+      </w:pPr>
+      <w:rPr>
+        <w:rFonts w:ascii="Courier New" w:hAnsi="Courier New" w:cs="Courier New" w:hint="default"/>
+      </w:rPr>
+    </w:lvl>
+    <w:lvl w:ilvl="2" w:tplc="100C0005" w:tentative="1">
+      <w:start w:val="1"/>
+      <w:numFmt w:val="bullet"/>
+      <w:lvlText w:val=""/>
+      <w:lvlJc w:val="left"/>
+      <w:pPr>
+        <w:ind w:left="2160" w:hanging="360"/>
+      </w:pPr>
+      <w:rPr>
+        <w:rFonts w:ascii="Wingdings" w:hAnsi="Wingdings" w:hint="default"/>
+      </w:rPr>
+    </w:lvl>
+    <w:lvl w:ilvl="3" w:tplc="100C0001" w:tentative="1">
+      <w:start w:val="1"/>
+      <w:numFmt w:val="bullet"/>
+      <w:lvlText w:val=""/>
+      <w:lvlJc w:val="left"/>
+      <w:pPr>
+        <w:ind w:left="2880" w:hanging="360"/>
+      </w:pPr>
+      <w:rPr>
+        <w:rFonts w:ascii="Symbol" w:hAnsi="Symbol" w:hint="default"/>
+      </w:rPr>
+    </w:lvl>
+    <w:lvl w:ilvl="4" w:tplc="100C0003" w:tentative="1">
+      <w:start w:val="1"/>
+      <w:numFmt w:val="bullet"/>
+      <w:lvlText w:val="o"/>
+      <w:lvlJc w:val="left"/>
+      <w:pPr>
+        <w:ind w:left="3600" w:hanging="360"/>
+      </w:pPr>
+      <w:rPr>
+        <w:rFonts w:ascii="Courier New" w:hAnsi="Courier New" w:cs="Courier New" w:hint="default"/>
+      </w:rPr>
+    </w:lvl>
+    <w:lvl w:ilvl="5" w:tplc="100C0005" w:tentative="1">
+      <w:start w:val="1"/>
+      <w:numFmt w:val="bullet"/>
+      <w:lvlText w:val=""/>
+      <w:lvlJc w:val="left"/>
+      <w:pPr>
+        <w:ind w:left="4320" w:hanging="360"/>
+      </w:pPr>
+      <w:rPr>
+        <w:rFonts w:ascii="Wingdings" w:hAnsi="Wingdings" w:hint="default"/>
+      </w:rPr>
+    </w:lvl>
+    <w:lvl w:ilvl="6" w:tplc="100C0001" w:tentative="1">
+      <w:start w:val="1"/>
+      <w:numFmt w:val="bullet"/>
+      <w:lvlText w:val=""/>
+      <w:lvlJc w:val="left"/>
+      <w:pPr>
+        <w:ind w:left="5040" w:hanging="360"/>
+      </w:pPr>
+      <w:rPr>
+        <w:rFonts w:ascii="Symbol" w:hAnsi="Symbol" w:hint="default"/>
+      </w:rPr>
+    </w:lvl>
+    <w:lvl w:ilvl="7" w:tplc="100C0003" w:tentative="1">
+      <w:start w:val="1"/>
+      <w:numFmt w:val="bullet"/>
+      <w:lvlText w:val="o"/>
+      <w:lvlJc w:val="left"/>
+      <w:pPr>
+        <w:ind w:left="5760" w:hanging="360"/>
+      </w:pPr>
+      <w:rPr>
+        <w:rFonts w:ascii="Courier New" w:hAnsi="Courier New" w:cs="Courier New" w:hint="default"/>
+      </w:rPr>
+    </w:lvl>
+    <w:lvl w:ilvl="8" w:tplc="100C0005" w:tentative="1">
+      <w:start w:val="1"/>
+      <w:numFmt w:val="bullet"/>
+      <w:lvlText w:val=""/>
+      <w:lvlJc w:val="left"/>
+      <w:pPr>
+        <w:ind w:left="6480" w:hanging="360"/>
+      </w:pPr>
+      <w:rPr>
+        <w:rFonts w:ascii="Wingdings" w:hAnsi="Wingdings" w:hint="default"/>
+      </w:rPr>
+    </w:lvl>
+  </w:abstractNum>
+  <w:abstractNum w:abstractNumId="5" w15:restartNumberingAfterBreak="0">
+    <w:nsid w:val="6B904480"/>
+    <w:multiLevelType w:val="hybridMultilevel"/>
+    <w:tmpl w:val="552863BE"/>
+    <w:lvl w:ilvl="0" w:tplc="100C0001">
+      <w:start w:val="1"/>
+      <w:numFmt w:val="bullet"/>
+      <w:lvlText w:val=""/>
+      <w:lvlJc w:val="left"/>
+      <w:pPr>
+        <w:ind w:left="720" w:hanging="360"/>
+      </w:pPr>
+      <w:rPr>
+        <w:rFonts w:ascii="Symbol" w:hAnsi="Symbol" w:hint="default"/>
+      </w:rPr>
+    </w:lvl>
+    <w:lvl w:ilvl="1" w:tplc="100C0003" w:tentative="1">
+      <w:start w:val="1"/>
+      <w:numFmt w:val="bullet"/>
+      <w:lvlText w:val="o"/>
+      <w:lvlJc w:val="left"/>
+      <w:pPr>
+        <w:ind w:left="1440" w:hanging="360"/>
+      </w:pPr>
+      <w:rPr>
+        <w:rFonts w:ascii="Courier New" w:hAnsi="Courier New" w:cs="Courier New" w:hint="default"/>
+      </w:rPr>
+    </w:lvl>
+    <w:lvl w:ilvl="2" w:tplc="100C0005" w:tentative="1">
+      <w:start w:val="1"/>
+      <w:numFmt w:val="bullet"/>
+      <w:lvlText w:val=""/>
+      <w:lvlJc w:val="left"/>
+      <w:pPr>
+        <w:ind w:left="2160" w:hanging="360"/>
+      </w:pPr>
+      <w:rPr>
+        <w:rFonts w:ascii="Wingdings" w:hAnsi="Wingdings" w:hint="default"/>
+      </w:rPr>
+    </w:lvl>
+    <w:lvl w:ilvl="3" w:tplc="100C0001" w:tentative="1">
+      <w:start w:val="1"/>
+      <w:numFmt w:val="bullet"/>
+      <w:lvlText w:val=""/>
+      <w:lvlJc w:val="left"/>
+      <w:pPr>
+        <w:ind w:left="2880" w:hanging="360"/>
+      </w:pPr>
+      <w:rPr>
+        <w:rFonts w:ascii="Symbol" w:hAnsi="Symbol" w:hint="default"/>
+      </w:rPr>
+    </w:lvl>
+    <w:lvl w:ilvl="4" w:tplc="100C0003" w:tentative="1">
+      <w:start w:val="1"/>
+      <w:numFmt w:val="bullet"/>
+      <w:lvlText w:val="o"/>
+      <w:lvlJc w:val="left"/>
+      <w:pPr>
+        <w:ind w:left="3600" w:hanging="360"/>
+      </w:pPr>
+      <w:rPr>
+        <w:rFonts w:ascii="Courier New" w:hAnsi="Courier New" w:cs="Courier New" w:hint="default"/>
+      </w:rPr>
+    </w:lvl>
+    <w:lvl w:ilvl="5" w:tplc="100C0005" w:tentative="1">
+      <w:start w:val="1"/>
+      <w:numFmt w:val="bullet"/>
+      <w:lvlText w:val=""/>
+      <w:lvlJc w:val="left"/>
+      <w:pPr>
+        <w:ind w:left="4320" w:hanging="360"/>
+      </w:pPr>
+      <w:rPr>
+        <w:rFonts w:ascii="Wingdings" w:hAnsi="Wingdings" w:hint="default"/>
+      </w:rPr>
+    </w:lvl>
+    <w:lvl w:ilvl="6" w:tplc="100C0001" w:tentative="1">
+      <w:start w:val="1"/>
+      <w:numFmt w:val="bullet"/>
+      <w:lvlText w:val=""/>
+      <w:lvlJc w:val="left"/>
+      <w:pPr>
+        <w:ind w:left="5040" w:hanging="360"/>
+      </w:pPr>
+      <w:rPr>
+        <w:rFonts w:ascii="Symbol" w:hAnsi="Symbol" w:hint="default"/>
+      </w:rPr>
+    </w:lvl>
+    <w:lvl w:ilvl="7" w:tplc="100C0003" w:tentative="1">
+      <w:start w:val="1"/>
+      <w:numFmt w:val="bullet"/>
+      <w:lvlText w:val="o"/>
+      <w:lvlJc w:val="left"/>
+      <w:pPr>
+        <w:ind w:left="5760" w:hanging="360"/>
+      </w:pPr>
+      <w:rPr>
+        <w:rFonts w:ascii="Courier New" w:hAnsi="Courier New" w:cs="Courier New" w:hint="default"/>
+      </w:rPr>
+    </w:lvl>
+    <w:lvl w:ilvl="8" w:tplc="100C0005" w:tentative="1">
+      <w:start w:val="1"/>
+      <w:numFmt w:val="bullet"/>
+      <w:lvlText w:val=""/>
+      <w:lvlJc w:val="left"/>
+      <w:pPr>
+        <w:ind w:left="6480" w:hanging="360"/>
+      </w:pPr>
+      <w:rPr>
+        <w:rFonts w:ascii="Wingdings" w:hAnsi="Wingdings" w:hint="default"/>
+      </w:rPr>
+    </w:lvl>
+  </w:abstractNum>
   <w:num w:numId="1">
+    <w:abstractNumId w:val="2"/>
+  </w:num>
+  <w:num w:numId="2">
     <w:abstractNumId w:val="1"/>
   </w:num>
-  <w:num w:numId="2">
+  <w:num w:numId="3">
     <w:abstractNumId w:val="0"/>
+  </w:num>
+  <w:num w:numId="4">
+    <w:abstractNumId w:val="5"/>
+  </w:num>
+  <w:num w:numId="5">
+    <w:abstractNumId w:val="3"/>
+  </w:num>
+  <w:num w:numId="6">
+    <w:abstractNumId w:val="4"/>
   </w:num>
 </w:numbering>
 </file>

</xml_diff>

<commit_message>
add fact about optionals
</commit_message>
<xml_diff>
--- a/Java-factoids.docx
+++ b/Java-factoids.docx
@@ -96,21 +96,7 @@
         <w:rPr>
           <w:lang w:val="de-CH"/>
         </w:rPr>
-        <w:t xml:space="preserve">This is applicable for </w:t>
-      </w:r>
-      <w:proofErr w:type="gramStart"/>
-      <w:r>
-        <w:rPr>
-          <w:lang w:val="de-CH"/>
-        </w:rPr>
-        <w:t>Integer</w:t>
-      </w:r>
-      <w:proofErr w:type="gramEnd"/>
-      <w:r>
-        <w:rPr>
-          <w:lang w:val="de-CH"/>
-        </w:rPr>
-        <w:t xml:space="preserve"> values in the range between –128 to +127.</w:t>
+        <w:t>This is applicable for Integer values in the range between –128 to +127.</w:t>
       </w:r>
     </w:p>
     <w:p>
@@ -195,11 +181,7 @@
         <w:t xml:space="preserve">MIN_VALUE store the smallest positive </w:t>
       </w:r>
       <w:r>
-        <w:t xml:space="preserve">nonzero value of type </w:t>
-      </w:r>
-      <w:proofErr w:type="gramStart"/>
-      <w:r>
-        <w:t>double</w:t>
+        <w:t>nonzero value of type double</w:t>
       </w:r>
       <w:r>
         <w:t xml:space="preserve"> </w:t>
@@ -210,7 +192,6 @@
       <w:r>
         <w:t>‘</w:t>
       </w:r>
-      <w:proofErr w:type="gramEnd"/>
       <w:r>
         <w:t>2^(-1074)</w:t>
       </w:r>
@@ -508,15 +489,7 @@
         </w:rPr>
       </w:pPr>
       <w:r>
-        <w:t xml:space="preserve">Errors in </w:t>
-      </w:r>
-      <w:proofErr w:type="gramStart"/>
-      <w:r>
-        <w:t>a</w:t>
-      </w:r>
-      <w:proofErr w:type="gramEnd"/>
-      <w:r>
-        <w:t xml:space="preserve"> program are irrecoverable. </w:t>
+        <w:t xml:space="preserve">Errors in a program are irrecoverable. </w:t>
       </w:r>
       <w:r>
         <w:rPr>
@@ -573,21 +546,7 @@
         <w:rPr>
           <w:lang w:val="de-CH"/>
         </w:rPr>
-        <w:t xml:space="preserve">When we create a String object using the </w:t>
-      </w:r>
-      <w:proofErr w:type="gramStart"/>
-      <w:r>
-        <w:rPr>
-          <w:lang w:val="de-CH"/>
-        </w:rPr>
-        <w:t>new(</w:t>
-      </w:r>
-      <w:proofErr w:type="gramEnd"/>
-      <w:r>
-        <w:rPr>
-          <w:lang w:val="de-CH"/>
-        </w:rPr>
-        <w:t>) operator, it always creates a new object in heap memory. On the other hand, if we create an object using String literal syntax e.g. “Baeldung”, it may return an existing object from the String pool, if it already exists. Otherwise, it will create a new String object and put in the string pool for future re-use.</w:t>
+        <w:t>When we create a String object using the new() operator, it always creates a new object in heap memory. On the other hand, if we create an object using String literal syntax e.g. “Baeldung”, it may return an existing object from the String pool, if it already exists. Otherwise, it will create a new String object and put in the string pool for future re-use.</w:t>
       </w:r>
     </w:p>
     <w:p>
@@ -677,21 +636,12 @@
         </w:rPr>
         <w:br/>
       </w:r>
-      <w:proofErr w:type="gramStart"/>
       <w:r>
         <w:rPr>
           <w:highlight w:val="red"/>
           <w:lang w:val="de-CH"/>
         </w:rPr>
-        <w:t>Todo :</w:t>
-      </w:r>
-      <w:proofErr w:type="gramEnd"/>
-      <w:r>
-        <w:rPr>
-          <w:highlight w:val="red"/>
-          <w:lang w:val="de-CH"/>
-        </w:rPr>
-        <w:t xml:space="preserve"> Add more informations</w:t>
+        <w:t>Todo : Add more informations</w:t>
       </w:r>
     </w:p>
     <w:p>
@@ -719,29 +669,8 @@
       </w:r>
     </w:p>
     <w:p>
-      <w:proofErr w:type="gramStart"/>
-      <w:r>
-        <w:t>constructors</w:t>
-      </w:r>
-      <w:proofErr w:type="gramEnd"/>
-      <w:r>
-        <w:t xml:space="preserve"> and initialization blocks. Instance Initialization Blocks or IIB are used to initialize instance </w:t>
-      </w:r>
-      <w:proofErr w:type="gramStart"/>
-      <w:r>
-        <w:t>variables .</w:t>
-      </w:r>
-      <w:proofErr w:type="gramEnd"/>
-      <w:r>
-        <w:t xml:space="preserve"> So firstly, constructor is invoked and the java compiler copies the instance initializer block in the constructor after the first statement </w:t>
-      </w:r>
-      <w:proofErr w:type="gramStart"/>
-      <w:r>
-        <w:t>super(</w:t>
-      </w:r>
-      <w:proofErr w:type="gramEnd"/>
-      <w:r>
-        <w:t>). They run each time when object of the class is created.</w:t>
+      <w:r>
+        <w:t>constructors and initialization blocks. Instance Initialization Blocks or IIB are used to initialize instance variables . So firstly, constructor is invoked and the java compiler copies the instance initializer block in the constructor after the first statement super(). They run each time when object of the class is created.</w:t>
       </w:r>
     </w:p>
     <w:p>
@@ -922,14 +851,8 @@
           <w:ilvl w:val="0"/>
           <w:numId w:val="2"/>
         </w:numPr>
-        <w:rPr>
-          <w:lang w:val="de-CH"/>
-        </w:rPr>
-      </w:pPr>
-      <w:r>
-        <w:rPr>
-          <w:lang w:val="de-CH"/>
-        </w:rPr>
+      </w:pPr>
+      <w:r>
         <w:t>Why Java doesn't support multiple inheritance</w:t>
       </w:r>
     </w:p>
@@ -951,25 +874,207 @@
       </w:r>
     </w:p>
     <w:p>
-      <w:r>
-        <w:t xml:space="preserve">Read </w:t>
-      </w:r>
-      <w:proofErr w:type="gramStart"/>
-      <w:r>
-        <w:t>more:</w:t>
-      </w:r>
-      <w:proofErr w:type="gramEnd"/>
-      <w:r>
+      <w:pPr>
+        <w:rPr>
+          <w:rStyle w:val="Lienhypertexte"/>
+        </w:rPr>
+      </w:pPr>
+      <w:r>
+        <w:t xml:space="preserve">Read more: </w:t>
+      </w:r>
+      <w:hyperlink r:id="rId12" w:history="1">
+        <w:r>
+          <w:rPr>
+            <w:rStyle w:val="Lienhypertexte"/>
+          </w:rPr>
+          <w:t>https://javarevisited.blogspot.com/2011/07/why-multiple-inheritances-are-not.html#ixzz7HnFdMsBl</w:t>
+        </w:r>
+      </w:hyperlink>
+    </w:p>
+    <w:p>
+      <w:pPr>
+        <w:pStyle w:val="Paragraphedeliste"/>
+        <w:numPr>
+          <w:ilvl w:val="0"/>
+          <w:numId w:val="2"/>
+        </w:numPr>
+        <w:rPr>
+          <w:rStyle w:val="apple-tab-span"/>
+        </w:rPr>
+      </w:pPr>
+      <w:r>
+        <w:t>Optionals</w:t>
+      </w:r>
+      <w:r>
+        <w:rPr>
+          <w:rFonts w:ascii="Arial" w:hAnsi="Arial" w:cs="Arial"/>
+          <w:color w:val="000000"/>
+          <w:lang w:val="de-CH"/>
+        </w:rPr>
+        <w:br/>
+      </w:r>
+      <w:r>
+        <w:rPr>
+          <w:rStyle w:val="apple-tab-span"/>
+          <w:rFonts w:ascii="Arial" w:hAnsi="Arial" w:cs="Arial"/>
+          <w:color w:val="000000"/>
+          <w:lang w:val="de-CH"/>
+        </w:rPr>
+        <w:tab/>
+      </w:r>
+    </w:p>
+    <w:p>
+      <w:pPr>
+        <w:pStyle w:val="NormalWeb"/>
+        <w:spacing w:before="0" w:beforeAutospacing="0" w:after="0" w:afterAutospacing="0"/>
+        <w:rPr>
+          <w:rFonts w:asciiTheme="minorHAnsi" w:eastAsiaTheme="minorHAnsi" w:hAnsiTheme="minorHAnsi" w:cstheme="minorBidi"/>
+          <w:sz w:val="22"/>
+          <w:szCs w:val="22"/>
+          <w:lang w:eastAsia="en-US"/>
+        </w:rPr>
+      </w:pPr>
+      <w:r>
+        <w:rPr>
+          <w:rFonts w:asciiTheme="minorHAnsi" w:eastAsiaTheme="minorHAnsi" w:hAnsiTheme="minorHAnsi" w:cstheme="minorBidi"/>
+          <w:sz w:val="22"/>
+          <w:szCs w:val="22"/>
+          <w:lang w:val="de-CH" w:eastAsia="en-US"/>
+        </w:rPr>
+        <w:lastRenderedPageBreak/>
+        <w:t>To u</w:t>
+      </w:r>
+      <w:r>
+        <w:rPr>
+          <w:rFonts w:asciiTheme="minorHAnsi" w:eastAsiaTheme="minorHAnsi" w:hAnsiTheme="minorHAnsi" w:cstheme="minorBidi"/>
+          <w:sz w:val="22"/>
+          <w:szCs w:val="22"/>
+          <w:lang w:val="de-CH" w:eastAsia="en-US"/>
+        </w:rPr>
+        <w:t>se in return statement.</w:t>
+      </w:r>
+      <w:r>
+        <w:rPr>
+          <w:rFonts w:asciiTheme="minorHAnsi" w:eastAsiaTheme="minorHAnsi" w:hAnsiTheme="minorHAnsi" w:cstheme="minorBidi"/>
+          <w:sz w:val="22"/>
+          <w:szCs w:val="22"/>
+          <w:lang w:val="de-CH" w:eastAsia="en-US"/>
+        </w:rPr>
         <w:t xml:space="preserve"> </w:t>
       </w:r>
       <w:r>
         <w:rPr>
-          <w:rStyle w:val="Lienhypertexte"/>
-          <w:lang w:val="de-CH"/>
-        </w:rPr>
-        <w:t>https://javarevisited.blogspot.com/2011/07/why-multiple-inheritances-are-not.html#ixzz7HnFdMsBl</w:t>
-      </w:r>
-    </w:p>
+          <w:rFonts w:asciiTheme="minorHAnsi" w:eastAsiaTheme="minorHAnsi" w:hAnsiTheme="minorHAnsi" w:cstheme="minorBidi"/>
+          <w:sz w:val="22"/>
+          <w:szCs w:val="22"/>
+          <w:lang w:val="de-CH" w:eastAsia="en-US"/>
+        </w:rPr>
+        <w:t xml:space="preserve">Don’t use an optional just to use </w:t>
+      </w:r>
+      <w:r>
+        <w:rPr>
+          <w:rFonts w:asciiTheme="minorHAnsi" w:eastAsiaTheme="minorHAnsi" w:hAnsiTheme="minorHAnsi" w:cstheme="minorBidi"/>
+          <w:sz w:val="22"/>
+          <w:szCs w:val="22"/>
+          <w:lang w:val="de-CH" w:eastAsia="en-US"/>
+        </w:rPr>
+        <w:t xml:space="preserve">the method </w:t>
+      </w:r>
+      <w:r>
+        <w:rPr>
+          <w:rFonts w:asciiTheme="minorHAnsi" w:eastAsiaTheme="minorHAnsi" w:hAnsiTheme="minorHAnsi" w:cstheme="minorBidi"/>
+          <w:sz w:val="22"/>
+          <w:szCs w:val="22"/>
+          <w:lang w:val="de-CH" w:eastAsia="en-US"/>
+        </w:rPr>
+        <w:t xml:space="preserve">if exist. </w:t>
+      </w:r>
+      <w:r>
+        <w:rPr>
+          <w:rFonts w:asciiTheme="minorHAnsi" w:eastAsiaTheme="minorHAnsi" w:hAnsiTheme="minorHAnsi" w:cstheme="minorBidi"/>
+          <w:sz w:val="22"/>
+          <w:szCs w:val="22"/>
+          <w:lang w:eastAsia="en-US"/>
+        </w:rPr>
+        <w:t xml:space="preserve">Sometimes an </w:t>
+      </w:r>
+      <w:r>
+        <w:rPr>
+          <w:rFonts w:asciiTheme="minorHAnsi" w:eastAsiaTheme="minorHAnsi" w:hAnsiTheme="minorHAnsi" w:cstheme="minorBidi"/>
+          <w:sz w:val="22"/>
+          <w:szCs w:val="22"/>
+          <w:lang w:eastAsia="en-US"/>
+        </w:rPr>
+        <w:t>« </w:t>
+      </w:r>
+      <w:r>
+        <w:rPr>
+          <w:rFonts w:asciiTheme="minorHAnsi" w:eastAsiaTheme="minorHAnsi" w:hAnsiTheme="minorHAnsi" w:cstheme="minorBidi"/>
+          <w:sz w:val="22"/>
+          <w:szCs w:val="22"/>
+          <w:lang w:eastAsia="en-US"/>
+        </w:rPr>
+        <w:t>!= null</w:t>
+      </w:r>
+      <w:r>
+        <w:rPr>
+          <w:rFonts w:asciiTheme="minorHAnsi" w:eastAsiaTheme="minorHAnsi" w:hAnsiTheme="minorHAnsi" w:cstheme="minorBidi"/>
+          <w:sz w:val="22"/>
+          <w:szCs w:val="22"/>
+          <w:lang w:eastAsia="en-US"/>
+        </w:rPr>
+        <w:t> »</w:t>
+      </w:r>
+      <w:r>
+        <w:rPr>
+          <w:rFonts w:asciiTheme="minorHAnsi" w:eastAsiaTheme="minorHAnsi" w:hAnsiTheme="minorHAnsi" w:cstheme="minorBidi"/>
+          <w:sz w:val="22"/>
+          <w:szCs w:val="22"/>
+          <w:lang w:eastAsia="en-US"/>
+        </w:rPr>
+        <w:t xml:space="preserve"> is better. </w:t>
+      </w:r>
+    </w:p>
+    <w:p>
+      <w:pPr>
+        <w:pStyle w:val="NormalWeb"/>
+        <w:spacing w:before="0" w:beforeAutospacing="0" w:after="0" w:afterAutospacing="0"/>
+        <w:rPr>
+          <w:rFonts w:asciiTheme="minorHAnsi" w:eastAsiaTheme="minorHAnsi" w:hAnsiTheme="minorHAnsi" w:cstheme="minorBidi"/>
+          <w:sz w:val="22"/>
+          <w:szCs w:val="22"/>
+          <w:lang w:eastAsia="en-US"/>
+        </w:rPr>
+      </w:pPr>
+      <w:r>
+        <w:rPr>
+          <w:rFonts w:asciiTheme="minorHAnsi" w:eastAsiaTheme="minorHAnsi" w:hAnsiTheme="minorHAnsi" w:cstheme="minorBidi"/>
+          <w:sz w:val="22"/>
+          <w:szCs w:val="22"/>
+          <w:lang w:eastAsia="en-US"/>
+        </w:rPr>
+        <w:t xml:space="preserve">Optional </w:t>
+      </w:r>
+      <w:r>
+        <w:rPr>
+          <w:rFonts w:asciiTheme="minorHAnsi" w:eastAsiaTheme="minorHAnsi" w:hAnsiTheme="minorHAnsi" w:cstheme="minorBidi"/>
+          <w:sz w:val="22"/>
+          <w:szCs w:val="22"/>
+          <w:lang w:eastAsia="en-US"/>
+        </w:rPr>
+        <w:t>use four time more space</w:t>
+      </w:r>
+      <w:r>
+        <w:rPr>
+          <w:rFonts w:asciiTheme="minorHAnsi" w:eastAsiaTheme="minorHAnsi" w:hAnsiTheme="minorHAnsi" w:cstheme="minorBidi"/>
+          <w:sz w:val="22"/>
+          <w:szCs w:val="22"/>
+          <w:lang w:eastAsia="en-US"/>
+        </w:rPr>
+        <w:t xml:space="preserve">. </w:t>
+      </w:r>
+    </w:p>
+    <w:p/>
     <w:sectPr>
       <w:pgSz w:w="11906" w:h="16838"/>
       <w:pgMar w:top="1417" w:right="1417" w:bottom="1417" w:left="1417" w:header="708" w:footer="708" w:gutter="0"/>
@@ -1134,15 +1239,12 @@
   <w:abstractNum w:abstractNumId="1" w15:restartNumberingAfterBreak="0">
     <w:nsid w:val="22A130EC"/>
     <w:multiLevelType w:val="hybridMultilevel"/>
-    <w:tmpl w:val="C302C3D0"/>
+    <w:tmpl w:val="0D98FE8A"/>
     <w:lvl w:ilvl="0" w:tplc="100C000F">
       <w:start w:val="1"/>
       <w:numFmt w:val="decimal"/>
       <w:lvlText w:val="%1."/>
       <w:lvlJc w:val="left"/>
-      <w:pPr>
-        <w:ind w:left="720" w:hanging="360"/>
-      </w:pPr>
     </w:lvl>
     <w:lvl w:ilvl="1" w:tplc="100C0019" w:tentative="1">
       <w:start w:val="1"/>
@@ -2298,6 +2400,28 @@
       <w:spacing w:val="5"/>
     </w:rPr>
   </w:style>
+  <w:style w:type="paragraph" w:styleId="NormalWeb">
+    <w:name w:val="Normal (Web)"/>
+    <w:basedOn w:val="Normal"/>
+    <w:uiPriority w:val="99"/>
+    <w:semiHidden/>
+    <w:unhideWhenUsed/>
+    <w:rsid w:val="00AD65E3"/>
+    <w:pPr>
+      <w:spacing w:before="100" w:beforeAutospacing="1" w:after="100" w:afterAutospacing="1" w:line="240" w:lineRule="auto"/>
+    </w:pPr>
+    <w:rPr>
+      <w:rFonts w:ascii="Times New Roman" w:eastAsia="Times New Roman" w:hAnsi="Times New Roman" w:cs="Times New Roman"/>
+      <w:sz w:val="24"/>
+      <w:szCs w:val="24"/>
+      <w:lang w:eastAsia="fr-CH"/>
+    </w:rPr>
+  </w:style>
+  <w:style w:type="character" w:customStyle="1" w:styleId="apple-tab-span">
+    <w:name w:val="apple-tab-span"/>
+    <w:basedOn w:val="Policepardfaut"/>
+    <w:rsid w:val="00AD65E3"/>
+  </w:style>
 </w:styles>
 </file>
 

</xml_diff>

<commit_message>
add small fact about final keyword
</commit_message>
<xml_diff>
--- a/Java-factoids.docx
+++ b/Java-factoids.docx
@@ -330,21 +330,7 @@
         <w:rPr>
           <w:lang w:val="de-CH"/>
         </w:rPr>
-        <w:t xml:space="preserve"> </w:t>
-      </w:r>
-      <w:proofErr w:type="gramStart"/>
-      <w:r>
-        <w:rPr>
-          <w:lang w:val="de-CH"/>
-        </w:rPr>
-        <w:t>Integer</w:t>
-      </w:r>
-      <w:proofErr w:type="gramEnd"/>
-      <w:r>
-        <w:rPr>
-          <w:lang w:val="de-CH"/>
-        </w:rPr>
-        <w:t xml:space="preserve"> </w:t>
+        <w:t xml:space="preserve"> Integer </w:t>
       </w:r>
       <w:proofErr w:type="spellStart"/>
       <w:r>
@@ -782,11 +768,7 @@
       </w:r>
       <w:proofErr w:type="spellEnd"/>
       <w:r>
-        <w:t xml:space="preserve"> value of type </w:t>
-      </w:r>
-      <w:proofErr w:type="gramStart"/>
-      <w:r>
-        <w:t>double</w:t>
+        <w:t xml:space="preserve"> value of type double</w:t>
       </w:r>
       <w:r>
         <w:t xml:space="preserve"> </w:t>
@@ -797,7 +779,6 @@
       <w:r>
         <w:t>‘</w:t>
       </w:r>
-      <w:proofErr w:type="gramEnd"/>
       <w:r>
         <w:t>2^(-1074)</w:t>
       </w:r>
@@ -2017,15 +1998,7 @@
       </w:r>
       <w:proofErr w:type="spellEnd"/>
       <w:r>
-        <w:t xml:space="preserve"> in </w:t>
-      </w:r>
-      <w:proofErr w:type="gramStart"/>
-      <w:r>
-        <w:t>a</w:t>
-      </w:r>
-      <w:proofErr w:type="gramEnd"/>
-      <w:r>
-        <w:t xml:space="preserve"> program are </w:t>
+        <w:t xml:space="preserve"> in a program are </w:t>
       </w:r>
       <w:proofErr w:type="spellStart"/>
       <w:r>
@@ -2319,7 +2292,6 @@
         <w:t xml:space="preserve"> </w:t>
       </w:r>
       <w:proofErr w:type="spellStart"/>
-      <w:proofErr w:type="gramStart"/>
       <w:r>
         <w:rPr>
           <w:lang w:val="de-CH"/>
@@ -2331,14 +2303,7 @@
         <w:rPr>
           <w:lang w:val="de-CH"/>
         </w:rPr>
-        <w:t>(</w:t>
-      </w:r>
-      <w:proofErr w:type="gramEnd"/>
-      <w:r>
-        <w:rPr>
-          <w:lang w:val="de-CH"/>
-        </w:rPr>
-        <w:t xml:space="preserve">) </w:t>
+        <w:t xml:space="preserve">() </w:t>
       </w:r>
       <w:proofErr w:type="spellStart"/>
       <w:r>
@@ -3249,7 +3214,6 @@
         <w:br/>
       </w:r>
       <w:proofErr w:type="spellStart"/>
-      <w:proofErr w:type="gramStart"/>
       <w:r>
         <w:rPr>
           <w:highlight w:val="red"/>
@@ -3263,15 +3227,7 @@
           <w:highlight w:val="red"/>
           <w:lang w:val="de-CH"/>
         </w:rPr>
-        <w:t xml:space="preserve"> :</w:t>
-      </w:r>
-      <w:proofErr w:type="gramEnd"/>
-      <w:r>
-        <w:rPr>
-          <w:highlight w:val="red"/>
-          <w:lang w:val="de-CH"/>
-        </w:rPr>
-        <w:t xml:space="preserve"> Add </w:t>
+        <w:t xml:space="preserve"> : Add </w:t>
       </w:r>
       <w:proofErr w:type="spellStart"/>
       <w:r>
@@ -3355,12 +3311,10 @@
     </w:p>
     <w:p>
       <w:proofErr w:type="spellStart"/>
-      <w:proofErr w:type="gramStart"/>
       <w:r>
         <w:t>constructors</w:t>
       </w:r>
       <w:proofErr w:type="spellEnd"/>
-      <w:proofErr w:type="gramEnd"/>
       <w:r>
         <w:t xml:space="preserve"> and </w:t>
       </w:r>
@@ -3394,15 +3348,7 @@
       </w:r>
       <w:proofErr w:type="spellEnd"/>
       <w:r>
-        <w:t xml:space="preserve"> instance </w:t>
-      </w:r>
-      <w:proofErr w:type="gramStart"/>
-      <w:r>
-        <w:t>variables .</w:t>
-      </w:r>
-      <w:proofErr w:type="gramEnd"/>
-      <w:r>
-        <w:t xml:space="preserve"> So </w:t>
+        <w:t xml:space="preserve"> instance variables . So </w:t>
       </w:r>
       <w:proofErr w:type="spellStart"/>
       <w:r>
@@ -3466,15 +3412,7 @@
       </w:r>
       <w:proofErr w:type="spellEnd"/>
       <w:r>
-        <w:t xml:space="preserve"> </w:t>
-      </w:r>
-      <w:proofErr w:type="gramStart"/>
-      <w:r>
-        <w:t>super(</w:t>
-      </w:r>
-      <w:proofErr w:type="gramEnd"/>
-      <w:r>
-        <w:t xml:space="preserve">). </w:t>
+        <w:t xml:space="preserve"> super(). </w:t>
       </w:r>
       <w:proofErr w:type="spellStart"/>
       <w:r>
@@ -4294,17 +4232,9 @@
         </w:rPr>
       </w:pPr>
       <w:r>
-        <w:t xml:space="preserve">Read </w:t>
-      </w:r>
-      <w:proofErr w:type="gramStart"/>
-      <w:r>
-        <w:t>more:</w:t>
-      </w:r>
-      <w:proofErr w:type="gramEnd"/>
-      <w:r>
-        <w:t xml:space="preserve"> </w:t>
-      </w:r>
-      <w:hyperlink r:id="rId12" w:history="1">
+        <w:t xml:space="preserve">Read more: </w:t>
+      </w:r>
+      <w:hyperlink r:id="rId12" w:anchor="ixzz7HnFdMsBl" w:history="1">
         <w:r>
           <w:rPr>
             <w:rStyle w:val="Lienhypertexte"/>
@@ -4644,9 +4574,8 @@
           <w:szCs w:val="22"/>
           <w:lang w:eastAsia="en-US"/>
         </w:rPr>
-        <w:t>«</w:t>
-      </w:r>
-      <w:proofErr w:type="gramStart"/>
+        <w:t>« </w:t>
+      </w:r>
       <w:r>
         <w:rPr>
           <w:rFonts w:asciiTheme="minorHAnsi" w:eastAsiaTheme="minorHAnsi" w:hAnsiTheme="minorHAnsi" w:cstheme="minorBidi"/>
@@ -4654,26 +4583,7 @@
           <w:szCs w:val="22"/>
           <w:lang w:eastAsia="en-US"/>
         </w:rPr>
-        <w:t> </w:t>
-      </w:r>
-      <w:r>
-        <w:rPr>
-          <w:rFonts w:asciiTheme="minorHAnsi" w:eastAsiaTheme="minorHAnsi" w:hAnsiTheme="minorHAnsi" w:cstheme="minorBidi"/>
-          <w:sz w:val="22"/>
-          <w:szCs w:val="22"/>
-          <w:lang w:eastAsia="en-US"/>
-        </w:rPr>
-        <w:t>!=</w:t>
-      </w:r>
-      <w:proofErr w:type="gramEnd"/>
-      <w:r>
-        <w:rPr>
-          <w:rFonts w:asciiTheme="minorHAnsi" w:eastAsiaTheme="minorHAnsi" w:hAnsiTheme="minorHAnsi" w:cstheme="minorBidi"/>
-          <w:sz w:val="22"/>
-          <w:szCs w:val="22"/>
-          <w:lang w:eastAsia="en-US"/>
-        </w:rPr>
-        <w:t xml:space="preserve"> </w:t>
+        <w:t xml:space="preserve">!= </w:t>
       </w:r>
       <w:proofErr w:type="spellStart"/>
       <w:r>
@@ -4866,6 +4776,98 @@
         <w:t>Todo</w:t>
       </w:r>
       <w:proofErr w:type="spellEnd"/>
+    </w:p>
+    <w:p>
+      <w:pPr>
+        <w:pStyle w:val="Paragraphedeliste"/>
+        <w:numPr>
+          <w:ilvl w:val="0"/>
+          <w:numId w:val="2"/>
+        </w:numPr>
+      </w:pPr>
+      <w:r>
+        <w:t>Final keyword</w:t>
+      </w:r>
+    </w:p>
+    <w:p>
+      <w:r>
+        <w:t>F</w:t>
+      </w:r>
+      <w:r>
+        <w:t xml:space="preserve">inal class </w:t>
+      </w:r>
+      <w:proofErr w:type="spellStart"/>
+      <w:r>
+        <w:t>members</w:t>
+      </w:r>
+      <w:proofErr w:type="spellEnd"/>
+      <w:r>
+        <w:t xml:space="preserve"> are </w:t>
+      </w:r>
+      <w:proofErr w:type="spellStart"/>
+      <w:r>
+        <w:t>allowed</w:t>
+      </w:r>
+      <w:proofErr w:type="spellEnd"/>
+      <w:r>
+        <w:t xml:space="preserve"> to </w:t>
+      </w:r>
+      <w:proofErr w:type="spellStart"/>
+      <w:r>
+        <w:t>be</w:t>
+      </w:r>
+      <w:proofErr w:type="spellEnd"/>
+      <w:r>
+        <w:t xml:space="preserve"> </w:t>
+      </w:r>
+      <w:proofErr w:type="spellStart"/>
+      <w:r>
+        <w:t>assigned</w:t>
+      </w:r>
+      <w:proofErr w:type="spellEnd"/>
+      <w:r>
+        <w:t xml:space="preserve"> </w:t>
+      </w:r>
+      <w:proofErr w:type="spellStart"/>
+      <w:r>
+        <w:t>only</w:t>
+      </w:r>
+      <w:proofErr w:type="spellEnd"/>
+      <w:r>
+        <w:t xml:space="preserve"> in </w:t>
+      </w:r>
+      <w:proofErr w:type="spellStart"/>
+      <w:r>
+        <w:t>three</w:t>
+      </w:r>
+      <w:proofErr w:type="spellEnd"/>
+      <w:r>
+        <w:t xml:space="preserve"> places: </w:t>
+      </w:r>
+      <w:proofErr w:type="spellStart"/>
+      <w:r>
+        <w:t>declaration</w:t>
+      </w:r>
+      <w:proofErr w:type="spellEnd"/>
+      <w:r>
+        <w:t xml:space="preserve">, </w:t>
+      </w:r>
+      <w:proofErr w:type="spellStart"/>
+      <w:r>
+        <w:t>constructor</w:t>
+      </w:r>
+      <w:proofErr w:type="spellEnd"/>
+      <w:r>
+        <w:t xml:space="preserve"> or an instance-</w:t>
+      </w:r>
+      <w:proofErr w:type="spellStart"/>
+      <w:r>
+        <w:t>initializer</w:t>
+      </w:r>
+      <w:proofErr w:type="spellEnd"/>
+      <w:r>
+        <w:t xml:space="preserve"> block.</w:t>
+      </w:r>
     </w:p>
     <w:sectPr>
       <w:pgSz w:w="11906" w:h="16838"/>
@@ -5031,7 +5033,7 @@
   <w:abstractNum w:abstractNumId="1" w15:restartNumberingAfterBreak="0">
     <w:nsid w:val="22A130EC"/>
     <w:multiLevelType w:val="hybridMultilevel"/>
-    <w:tmpl w:val="1A50AFDE"/>
+    <w:tmpl w:val="8CAC4AC6"/>
     <w:lvl w:ilvl="0" w:tplc="100C000F">
       <w:start w:val="1"/>
       <w:numFmt w:val="decimal"/>

</xml_diff>